<commit_message>
Review báo cáo Nhi
</commit_message>
<xml_diff>
--- a/08. Nguyễn Thị Thão Nhi/NguyenThiThaoNhi_BaoCaoSoBo.V1.1.docx
+++ b/08. Nguyễn Thị Thão Nhi/NguyenThiThaoNhi_BaoCaoSoBo.V1.1.docx
@@ -1,6 +1,6 @@
 
 <file path=word/document.xml><?xml version="1.0" encoding="utf-8"?>
-<w:document xmlns:wpc="http://schemas.microsoft.com/office/word/2010/wordprocessingCanvas" xmlns:cx="http://schemas.microsoft.com/office/drawing/2014/chartex" xmlns:mc="http://schemas.openxmlformats.org/markup-compatibility/2006" xmlns:o="urn:schemas-microsoft-com:office:office" xmlns:r="http://schemas.openxmlformats.org/officeDocument/2006/relationships" xmlns:m="http://schemas.openxmlformats.org/officeDocument/2006/math" xmlns:v="urn:schemas-microsoft-com:vml" xmlns:wp14="http://schemas.microsoft.com/office/word/2010/wordprocessingDrawing" xmlns:wp="http://schemas.openxmlformats.org/drawingml/2006/wordprocessingDrawing" xmlns:w10="urn:schemas-microsoft-com:office:word" xmlns:w="http://schemas.openxmlformats.org/wordprocessingml/2006/main" xmlns:w14="http://schemas.microsoft.com/office/word/2010/wordml" xmlns:w15="http://schemas.microsoft.com/office/word/2012/wordml" xmlns:w16se="http://schemas.microsoft.com/office/word/2015/wordml/symex" xmlns:wpg="http://schemas.microsoft.com/office/word/2010/wordprocessingGroup" xmlns:wpi="http://schemas.microsoft.com/office/word/2010/wordprocessingInk" xmlns:wne="http://schemas.microsoft.com/office/word/2006/wordml" xmlns:wps="http://schemas.microsoft.com/office/word/2010/wordprocessingShape" mc:Ignorable="w14 w15 w16se wp14">
+<w:document xmlns:wpc="http://schemas.microsoft.com/office/word/2010/wordprocessingCanvas" xmlns:cx="http://schemas.microsoft.com/office/drawing/2014/chartex" xmlns:cx1="http://schemas.microsoft.com/office/drawing/2015/9/8/chartex" xmlns:cx2="http://schemas.microsoft.com/office/drawing/2015/10/21/chartex" xmlns:cx3="http://schemas.microsoft.com/office/drawing/2016/5/9/chartex" xmlns:cx4="http://schemas.microsoft.com/office/drawing/2016/5/10/chartex" xmlns:cx5="http://schemas.microsoft.com/office/drawing/2016/5/11/chartex" xmlns:cx6="http://schemas.microsoft.com/office/drawing/2016/5/12/chartex" xmlns:cx7="http://schemas.microsoft.com/office/drawing/2016/5/13/chartex" xmlns:cx8="http://schemas.microsoft.com/office/drawing/2016/5/14/chartex" xmlns:mc="http://schemas.openxmlformats.org/markup-compatibility/2006" xmlns:aink="http://schemas.microsoft.com/office/drawing/2016/ink" xmlns:am3d="http://schemas.microsoft.com/office/drawing/2017/model3d" xmlns:o="urn:schemas-microsoft-com:office:office" xmlns:r="http://schemas.openxmlformats.org/officeDocument/2006/relationships" xmlns:m="http://schemas.openxmlformats.org/officeDocument/2006/math" xmlns:v="urn:schemas-microsoft-com:vml" xmlns:wp14="http://schemas.microsoft.com/office/word/2010/wordprocessingDrawing" xmlns:wp="http://schemas.openxmlformats.org/drawingml/2006/wordprocessingDrawing" xmlns:w10="urn:schemas-microsoft-com:office:word" xmlns:w="http://schemas.openxmlformats.org/wordprocessingml/2006/main" xmlns:w14="http://schemas.microsoft.com/office/word/2010/wordml" xmlns:w15="http://schemas.microsoft.com/office/word/2012/wordml" xmlns:w16cid="http://schemas.microsoft.com/office/word/2016/wordml/cid" xmlns:w16se="http://schemas.microsoft.com/office/word/2015/wordml/symex" xmlns:wpg="http://schemas.microsoft.com/office/word/2010/wordprocessingGroup" xmlns:wpi="http://schemas.microsoft.com/office/word/2010/wordprocessingInk" xmlns:wne="http://schemas.microsoft.com/office/word/2006/wordml" xmlns:wps="http://schemas.microsoft.com/office/word/2010/wordprocessingShape" mc:Ignorable="w14 w15 w16se w16cid wp14">
   <w:body>
     <w:p>
       <w:pPr>
@@ -3534,8 +3534,6 @@
               <w:fldChar w:fldCharType="end"/>
             </w:r>
           </w:hyperlink>
-          <w:bookmarkStart w:id="2" w:name="_GoBack"/>
-          <w:bookmarkEnd w:id="2"/>
         </w:p>
         <w:p>
           <w:pPr>
@@ -6964,7 +6962,7 @@
           <w:lang w:val="en-US"/>
         </w:rPr>
       </w:pPr>
-      <w:bookmarkStart w:id="3" w:name="_Toc100502325"/>
+      <w:bookmarkStart w:id="2" w:name="_Toc100502325"/>
       <w:r>
         <w:rPr>
           <w:rFonts w:ascii="Times New Roman" w:eastAsia="Times New Roman" w:hAnsi="Times New Roman" w:cs="Times New Roman"/>
@@ -6976,7 +6974,7 @@
         <w:lastRenderedPageBreak/>
         <w:t>DANH MỤC TỪ VIẾT TẮT</w:t>
       </w:r>
-      <w:bookmarkEnd w:id="3"/>
+      <w:bookmarkEnd w:id="2"/>
     </w:p>
     <w:p>
       <w:pPr>
@@ -7283,7 +7281,7 @@
           <w:color w:val="000000" w:themeColor="text1"/>
         </w:rPr>
       </w:pPr>
-      <w:bookmarkStart w:id="4" w:name="_Toc100502326"/>
+      <w:bookmarkStart w:id="3" w:name="_Toc100502326"/>
       <w:r>
         <w:rPr>
           <w:rFonts w:ascii="Times New Roman" w:eastAsia="Times New Roman" w:hAnsi="Times New Roman" w:cs="Times New Roman"/>
@@ -7292,7 +7290,7 @@
         </w:rPr>
         <w:t>DANH MỤC HÌNH ẢNH</w:t>
       </w:r>
-      <w:bookmarkEnd w:id="4"/>
+      <w:bookmarkEnd w:id="3"/>
     </w:p>
     <w:p>
       <w:pPr>
@@ -7325,7 +7323,7 @@
           <w:color w:val="000000" w:themeColor="text1"/>
         </w:rPr>
       </w:pPr>
-      <w:bookmarkStart w:id="5" w:name="_Toc100502327"/>
+      <w:bookmarkStart w:id="4" w:name="_Toc100502327"/>
       <w:r>
         <w:rPr>
           <w:rFonts w:ascii="Times New Roman" w:eastAsia="Times New Roman" w:hAnsi="Times New Roman" w:cs="Times New Roman"/>
@@ -7335,7 +7333,7 @@
         <w:lastRenderedPageBreak/>
         <w:t>DANH MỤC BẢNG BIỂU</w:t>
       </w:r>
-      <w:bookmarkEnd w:id="5"/>
+      <w:bookmarkEnd w:id="4"/>
     </w:p>
     <w:p>
       <w:pPr>
@@ -7368,9 +7366,9 @@
           <w:color w:val="auto"/>
         </w:rPr>
       </w:pPr>
-      <w:bookmarkStart w:id="6" w:name="_Toc80278365"/>
-      <w:bookmarkStart w:id="7" w:name="_Toc80286955"/>
-      <w:bookmarkStart w:id="8" w:name="_Toc100502328"/>
+      <w:bookmarkStart w:id="5" w:name="_Toc80278365"/>
+      <w:bookmarkStart w:id="6" w:name="_Toc80286955"/>
+      <w:bookmarkStart w:id="7" w:name="_Toc100502328"/>
       <w:r>
         <w:rPr>
           <w:rFonts w:ascii="Times New Roman" w:eastAsia="Times New Roman" w:hAnsi="Times New Roman" w:cs="Times New Roman"/>
@@ -7380,9 +7378,9 @@
         <w:lastRenderedPageBreak/>
         <w:t>LỜI MỞ ĐẦU</w:t>
       </w:r>
+      <w:bookmarkEnd w:id="5"/>
       <w:bookmarkEnd w:id="6"/>
       <w:bookmarkEnd w:id="7"/>
-      <w:bookmarkEnd w:id="8"/>
     </w:p>
     <w:p>
       <w:pPr>
@@ -7536,8 +7534,8 @@
           <w:lang w:val="en-US"/>
         </w:rPr>
       </w:pPr>
-      <w:bookmarkStart w:id="9" w:name="_heading=h.3rdcrjn" w:colFirst="0" w:colLast="0"/>
-      <w:bookmarkEnd w:id="9"/>
+      <w:bookmarkStart w:id="8" w:name="_heading=h.3rdcrjn" w:colFirst="0" w:colLast="0"/>
+      <w:bookmarkEnd w:id="8"/>
       <w:r>
         <w:rPr>
           <w:rFonts w:ascii="Times New Roman" w:eastAsia="Times New Roman" w:hAnsi="Times New Roman" w:cs="Times New Roman"/>
@@ -7859,8 +7857,8 @@
           <w:lang w:val="en-US"/>
         </w:rPr>
       </w:pPr>
+      <w:bookmarkStart w:id="9" w:name="_Toc100502329"/>
       <w:bookmarkStart w:id="10" w:name="_Toc80286956"/>
-      <w:bookmarkStart w:id="11" w:name="_Toc100502329"/>
       <w:r>
         <w:rPr>
           <w:rFonts w:ascii="Times New Roman" w:eastAsia="Times New Roman" w:hAnsi="Times New Roman" w:cs="Times New Roman"/>
@@ -7889,7 +7887,7 @@
         </w:rPr>
         <w:t>VÀ NGÀNH NGHỀ THỰC TẬP</w:t>
       </w:r>
-      <w:bookmarkEnd w:id="11"/>
+      <w:bookmarkEnd w:id="9"/>
     </w:p>
     <w:p>
       <w:pPr>
@@ -7908,7 +7906,7 @@
           <w:lang w:val="en-US"/>
         </w:rPr>
       </w:pPr>
-      <w:bookmarkStart w:id="12" w:name="_Toc100502330"/>
+      <w:bookmarkStart w:id="11" w:name="_Toc100502330"/>
       <w:r>
         <w:rPr>
           <w:rFonts w:ascii="Times New Roman" w:hAnsi="Times New Roman" w:cs="Times New Roman"/>
@@ -7920,7 +7918,7 @@
         </w:rPr>
         <w:t>Tìm hiểu chung về công ty GMO Z.com Runsystem</w:t>
       </w:r>
-      <w:bookmarkEnd w:id="12"/>
+      <w:bookmarkEnd w:id="11"/>
       <w:r>
         <w:rPr>
           <w:rFonts w:ascii="Times New Roman" w:hAnsi="Times New Roman" w:cs="Times New Roman"/>
@@ -7958,7 +7956,7 @@
           <w:lang w:val="en-US"/>
         </w:rPr>
       </w:pPr>
-      <w:bookmarkStart w:id="13" w:name="_Toc100502331"/>
+      <w:bookmarkStart w:id="12" w:name="_Toc100502331"/>
       <w:r>
         <w:rPr>
           <w:rFonts w:ascii="Times New Roman" w:hAnsi="Times New Roman" w:cs="Times New Roman"/>
@@ -7970,7 +7968,7 @@
         </w:rPr>
         <w:t>Tìm hiểu chung</w:t>
       </w:r>
-      <w:bookmarkEnd w:id="13"/>
+      <w:bookmarkEnd w:id="12"/>
     </w:p>
     <w:p>
       <w:pPr>
@@ -8096,7 +8094,7 @@
           <w:lang w:val="en-US"/>
         </w:rPr>
       </w:pPr>
-      <w:bookmarkStart w:id="14" w:name="_Toc100502332"/>
+      <w:bookmarkStart w:id="13" w:name="_Toc100502332"/>
       <w:r>
         <w:rPr>
           <w:rFonts w:ascii="Times New Roman" w:hAnsi="Times New Roman" w:cs="Times New Roman"/>
@@ -8108,7 +8106,7 @@
         </w:rPr>
         <w:t>Lịch sử hình thành và phát triển</w:t>
       </w:r>
-      <w:bookmarkEnd w:id="14"/>
+      <w:bookmarkEnd w:id="13"/>
     </w:p>
     <w:p>
       <w:pPr>
@@ -8447,7 +8445,7 @@
           <w:lang w:val="en-US"/>
         </w:rPr>
       </w:pPr>
-      <w:bookmarkStart w:id="15" w:name="_Toc100502333"/>
+      <w:bookmarkStart w:id="14" w:name="_Toc100502333"/>
       <w:r>
         <w:rPr>
           <w:rFonts w:ascii="Times New Roman" w:hAnsi="Times New Roman" w:cs="Times New Roman"/>
@@ -8459,7 +8457,7 @@
         </w:rPr>
         <w:t>Sứ mệnh</w:t>
       </w:r>
-      <w:bookmarkEnd w:id="15"/>
+      <w:bookmarkEnd w:id="14"/>
     </w:p>
     <w:p>
       <w:pPr>
@@ -8503,7 +8501,7 @@
           <w:lang w:val="en-US"/>
         </w:rPr>
       </w:pPr>
-      <w:bookmarkStart w:id="16" w:name="_Toc100502334"/>
+      <w:bookmarkStart w:id="15" w:name="_Toc100502334"/>
       <w:r>
         <w:rPr>
           <w:rFonts w:ascii="Times New Roman" w:hAnsi="Times New Roman" w:cs="Times New Roman"/>
@@ -8515,7 +8513,7 @@
         </w:rPr>
         <w:t>Tầm nhìn</w:t>
       </w:r>
-      <w:bookmarkEnd w:id="16"/>
+      <w:bookmarkEnd w:id="15"/>
     </w:p>
     <w:p>
       <w:pPr>
@@ -8578,7 +8576,7 @@
           <w:lang w:val="en-US"/>
         </w:rPr>
       </w:pPr>
-      <w:bookmarkStart w:id="17" w:name="_Toc100502335"/>
+      <w:bookmarkStart w:id="16" w:name="_Toc100502335"/>
       <w:r>
         <w:rPr>
           <w:rFonts w:ascii="Times New Roman" w:hAnsi="Times New Roman" w:cs="Times New Roman"/>
@@ -8591,7 +8589,7 @@
         <w:lastRenderedPageBreak/>
         <w:t>Slogan</w:t>
       </w:r>
-      <w:bookmarkEnd w:id="17"/>
+      <w:bookmarkEnd w:id="16"/>
     </w:p>
     <w:p>
       <w:pPr>
@@ -8656,7 +8654,7 @@
           <w:lang w:val="en-US"/>
         </w:rPr>
       </w:pPr>
-      <w:bookmarkStart w:id="18" w:name="_Toc100502336"/>
+      <w:bookmarkStart w:id="17" w:name="_Toc100502336"/>
       <w:r>
         <w:rPr>
           <w:rFonts w:ascii="Times New Roman" w:hAnsi="Times New Roman" w:cs="Times New Roman"/>
@@ -8668,7 +8666,7 @@
         </w:rPr>
         <w:t>Các dịch vụ</w:t>
       </w:r>
-      <w:bookmarkEnd w:id="18"/>
+      <w:bookmarkEnd w:id="17"/>
     </w:p>
     <w:p>
       <w:pPr>
@@ -8978,7 +8976,7 @@
           <w:lang w:val="en-US"/>
         </w:rPr>
       </w:pPr>
-      <w:bookmarkStart w:id="19" w:name="_Toc100502337"/>
+      <w:bookmarkStart w:id="18" w:name="_Toc100502337"/>
       <w:r>
         <w:rPr>
           <w:rFonts w:ascii="Times New Roman" w:hAnsi="Times New Roman" w:cs="Times New Roman"/>
@@ -8990,7 +8988,7 @@
         </w:rPr>
         <w:t>Ngành nghề kiểm thử phần mềm</w:t>
       </w:r>
-      <w:bookmarkEnd w:id="19"/>
+      <w:bookmarkEnd w:id="18"/>
     </w:p>
     <w:p>
       <w:pPr>
@@ -9023,7 +9021,7 @@
           <w:lang w:val="en-US"/>
         </w:rPr>
       </w:pPr>
-      <w:bookmarkStart w:id="20" w:name="_Toc100502338"/>
+      <w:bookmarkStart w:id="19" w:name="_Toc100502338"/>
       <w:r>
         <w:rPr>
           <w:rFonts w:ascii="Times New Roman" w:hAnsi="Times New Roman" w:cs="Times New Roman"/>
@@ -9035,7 +9033,7 @@
         </w:rPr>
         <w:t>Khái niệm</w:t>
       </w:r>
-      <w:bookmarkEnd w:id="20"/>
+      <w:bookmarkEnd w:id="19"/>
     </w:p>
     <w:p>
       <w:pPr>
@@ -9079,7 +9077,7 @@
           <w:lang w:val="en-US"/>
         </w:rPr>
       </w:pPr>
-      <w:bookmarkStart w:id="21" w:name="_Toc100502339"/>
+      <w:bookmarkStart w:id="20" w:name="_Toc100502339"/>
       <w:r>
         <w:rPr>
           <w:rFonts w:ascii="Times New Roman" w:hAnsi="Times New Roman" w:cs="Times New Roman"/>
@@ -9091,7 +9089,7 @@
         </w:rPr>
         <w:t>Mục tiêu</w:t>
       </w:r>
-      <w:bookmarkEnd w:id="21"/>
+      <w:bookmarkEnd w:id="20"/>
     </w:p>
     <w:p>
       <w:pPr>
@@ -9314,7 +9312,7 @@
           <w:lang w:val="en-US"/>
         </w:rPr>
       </w:pPr>
-      <w:bookmarkStart w:id="22" w:name="_Toc100502340"/>
+      <w:bookmarkStart w:id="21" w:name="_Toc100502340"/>
       <w:r>
         <w:rPr>
           <w:rFonts w:ascii="Times New Roman" w:hAnsi="Times New Roman" w:cs="Times New Roman"/>
@@ -9327,7 +9325,7 @@
         <w:lastRenderedPageBreak/>
         <w:t>Nhiệm vụ của Tester</w:t>
       </w:r>
-      <w:bookmarkEnd w:id="22"/>
+      <w:bookmarkEnd w:id="21"/>
     </w:p>
     <w:p>
       <w:pPr>
@@ -9552,7 +9550,7 @@
           <w:lang w:val="en-US"/>
         </w:rPr>
       </w:pPr>
-      <w:bookmarkStart w:id="23" w:name="_Toc100502341"/>
+      <w:bookmarkStart w:id="22" w:name="_Toc100502341"/>
       <w:r>
         <w:rPr>
           <w:rFonts w:ascii="Times New Roman" w:hAnsi="Times New Roman" w:cs="Times New Roman"/>
@@ -9564,7 +9562,7 @@
         </w:rPr>
         <w:t>Các kỹ năng cần thiết của một Tester</w:t>
       </w:r>
-      <w:bookmarkEnd w:id="23"/>
+      <w:bookmarkEnd w:id="22"/>
     </w:p>
     <w:p>
       <w:pPr>
@@ -10271,8 +10269,8 @@
           <w:lang w:val="en-US"/>
         </w:rPr>
       </w:pPr>
-      <w:bookmarkStart w:id="24" w:name="_Toc80286957"/>
-      <w:bookmarkStart w:id="25" w:name="_Toc100502342"/>
+      <w:bookmarkStart w:id="23" w:name="_Toc80286957"/>
+      <w:bookmarkStart w:id="24" w:name="_Toc100502342"/>
       <w:bookmarkEnd w:id="10"/>
       <w:r>
         <w:rPr>
@@ -10320,46 +10318,46 @@
         </w:rPr>
         <w:t>LÝ THUYẾT</w:t>
       </w:r>
+      <w:bookmarkEnd w:id="23"/>
       <w:bookmarkEnd w:id="24"/>
+    </w:p>
+    <w:p>
+      <w:pPr>
+        <w:pStyle w:val="Heading3"/>
+        <w:spacing w:line="240" w:lineRule="auto"/>
+        <w:rPr>
+          <w:rFonts w:ascii="Times New Roman" w:hAnsi="Times New Roman" w:cs="Times New Roman"/>
+          <w:b/>
+          <w:color w:val="000000" w:themeColor="text1"/>
+          <w:sz w:val="26"/>
+          <w:szCs w:val="26"/>
+          <w:lang w:val="en-US"/>
+        </w:rPr>
+      </w:pPr>
+      <w:bookmarkStart w:id="25" w:name="_Toc100502343"/>
+      <w:r>
+        <w:rPr>
+          <w:rFonts w:ascii="Times New Roman" w:hAnsi="Times New Roman" w:cs="Times New Roman"/>
+          <w:b/>
+          <w:color w:val="000000" w:themeColor="text1"/>
+          <w:sz w:val="26"/>
+          <w:szCs w:val="26"/>
+          <w:lang w:val="en-US"/>
+        </w:rPr>
+        <w:t xml:space="preserve">2.1. </w:t>
+      </w:r>
+      <w:r>
+        <w:rPr>
+          <w:rFonts w:ascii="Times New Roman" w:hAnsi="Times New Roman" w:cs="Times New Roman"/>
+          <w:b/>
+          <w:color w:val="000000" w:themeColor="text1"/>
+          <w:sz w:val="26"/>
+          <w:szCs w:val="26"/>
+          <w:lang w:val="en-US"/>
+        </w:rPr>
+        <w:t>Tổng quan về phần mềm</w:t>
+      </w:r>
       <w:bookmarkEnd w:id="25"/>
-    </w:p>
-    <w:p>
-      <w:pPr>
-        <w:pStyle w:val="Heading3"/>
-        <w:spacing w:line="240" w:lineRule="auto"/>
-        <w:rPr>
-          <w:rFonts w:ascii="Times New Roman" w:hAnsi="Times New Roman" w:cs="Times New Roman"/>
-          <w:b/>
-          <w:color w:val="000000" w:themeColor="text1"/>
-          <w:sz w:val="26"/>
-          <w:szCs w:val="26"/>
-          <w:lang w:val="en-US"/>
-        </w:rPr>
-      </w:pPr>
-      <w:bookmarkStart w:id="26" w:name="_Toc100502343"/>
-      <w:r>
-        <w:rPr>
-          <w:rFonts w:ascii="Times New Roman" w:hAnsi="Times New Roman" w:cs="Times New Roman"/>
-          <w:b/>
-          <w:color w:val="000000" w:themeColor="text1"/>
-          <w:sz w:val="26"/>
-          <w:szCs w:val="26"/>
-          <w:lang w:val="en-US"/>
-        </w:rPr>
-        <w:t xml:space="preserve">2.1. </w:t>
-      </w:r>
-      <w:r>
-        <w:rPr>
-          <w:rFonts w:ascii="Times New Roman" w:hAnsi="Times New Roman" w:cs="Times New Roman"/>
-          <w:b/>
-          <w:color w:val="000000" w:themeColor="text1"/>
-          <w:sz w:val="26"/>
-          <w:szCs w:val="26"/>
-          <w:lang w:val="en-US"/>
-        </w:rPr>
-        <w:t>Tổng quan về phần mềm</w:t>
-      </w:r>
-      <w:bookmarkEnd w:id="26"/>
     </w:p>
     <w:p>
       <w:pPr>
@@ -10387,7 +10385,7 @@
         </w:rPr>
         <w:t xml:space="preserve"> </w:t>
       </w:r>
-      <w:bookmarkStart w:id="27" w:name="_Toc100502344"/>
+      <w:bookmarkStart w:id="26" w:name="_Toc100502344"/>
       <w:r>
         <w:rPr>
           <w:rFonts w:ascii="Times New Roman" w:hAnsi="Times New Roman" w:cs="Times New Roman"/>
@@ -10422,7 +10420,7 @@
         </w:rPr>
         <w:t>Khái niệm</w:t>
       </w:r>
-      <w:bookmarkEnd w:id="27"/>
+      <w:bookmarkEnd w:id="26"/>
     </w:p>
     <w:p>
       <w:pPr>
@@ -10469,7 +10467,7 @@
           <w:lang w:val="en-US"/>
         </w:rPr>
       </w:pPr>
-      <w:bookmarkStart w:id="28" w:name="_Toc100502345"/>
+      <w:bookmarkStart w:id="27" w:name="_Toc100502345"/>
       <w:r>
         <w:rPr>
           <w:rFonts w:ascii="Times New Roman" w:hAnsi="Times New Roman" w:cs="Times New Roman"/>
@@ -10503,7 +10501,7 @@
         </w:rPr>
         <w:t>Vòng đời phát triển phần mềm</w:t>
       </w:r>
-      <w:bookmarkEnd w:id="28"/>
+      <w:bookmarkEnd w:id="27"/>
     </w:p>
     <w:p>
       <w:pPr>
@@ -10733,7 +10731,7 @@
           <w:lang w:val="en-US"/>
         </w:rPr>
       </w:pPr>
-      <w:bookmarkStart w:id="29" w:name="_Toc100502346"/>
+      <w:bookmarkStart w:id="28" w:name="_Toc100502346"/>
       <w:r>
         <w:rPr>
           <w:rFonts w:ascii="Times New Roman" w:hAnsi="Times New Roman" w:cs="Times New Roman"/>
@@ -10745,7 +10743,7 @@
         </w:rPr>
         <w:t>2.2. Các cấp độ kiểm thử phần mềm</w:t>
       </w:r>
-      <w:bookmarkEnd w:id="29"/>
+      <w:bookmarkEnd w:id="28"/>
     </w:p>
     <w:p>
       <w:pPr>
@@ -10762,7 +10760,7 @@
           <w:lang w:val="en-US"/>
         </w:rPr>
       </w:pPr>
-      <w:bookmarkStart w:id="30" w:name="_Toc100502347"/>
+      <w:bookmarkStart w:id="29" w:name="_Toc100502347"/>
       <w:r>
         <w:rPr>
           <w:rFonts w:ascii="Times New Roman" w:hAnsi="Times New Roman" w:cs="Times New Roman"/>
@@ -10797,7 +10795,7 @@
         </w:rPr>
         <w:t>Unit testing</w:t>
       </w:r>
-      <w:bookmarkEnd w:id="30"/>
+      <w:bookmarkEnd w:id="29"/>
     </w:p>
     <w:p>
       <w:pPr>
@@ -10917,7 +10915,7 @@
           <w:lang w:val="en-US"/>
         </w:rPr>
       </w:pPr>
-      <w:bookmarkStart w:id="31" w:name="_Toc100502348"/>
+      <w:bookmarkStart w:id="30" w:name="_Toc100502348"/>
       <w:r>
         <w:rPr>
           <w:rFonts w:ascii="Times New Roman" w:hAnsi="Times New Roman" w:cs="Times New Roman"/>
@@ -10951,7 +10949,7 @@
         </w:rPr>
         <w:t>Integration testing</w:t>
       </w:r>
-      <w:bookmarkEnd w:id="31"/>
+      <w:bookmarkEnd w:id="30"/>
     </w:p>
     <w:p>
       <w:pPr>
@@ -11314,7 +11312,7 @@
           <w:lang w:val="en-US"/>
         </w:rPr>
       </w:pPr>
-      <w:bookmarkStart w:id="32" w:name="_Toc100502349"/>
+      <w:bookmarkStart w:id="31" w:name="_Toc100502349"/>
       <w:r>
         <w:rPr>
           <w:rFonts w:ascii="Times New Roman" w:hAnsi="Times New Roman" w:cs="Times New Roman"/>
@@ -11348,7 +11346,7 @@
         </w:rPr>
         <w:t>System testing</w:t>
       </w:r>
-      <w:bookmarkEnd w:id="32"/>
+      <w:bookmarkEnd w:id="31"/>
     </w:p>
     <w:p>
       <w:pPr>
@@ -11777,7 +11775,7 @@
           <w:lang w:val="en-US"/>
         </w:rPr>
       </w:pPr>
-      <w:bookmarkStart w:id="33" w:name="_Toc100502350"/>
+      <w:bookmarkStart w:id="32" w:name="_Toc100502350"/>
       <w:r>
         <w:rPr>
           <w:rFonts w:ascii="Times New Roman" w:hAnsi="Times New Roman" w:cs="Times New Roman"/>
@@ -11820,7 +11818,7 @@
         </w:rPr>
         <w:t>Acceptance Testing</w:t>
       </w:r>
-      <w:bookmarkEnd w:id="33"/>
+      <w:bookmarkEnd w:id="32"/>
     </w:p>
     <w:p>
       <w:pPr>
@@ -12021,8 +12019,8 @@
           <w:lang w:val="en-US"/>
         </w:rPr>
       </w:pPr>
-      <w:bookmarkStart w:id="34" w:name="_Toc80286958"/>
-      <w:bookmarkStart w:id="35" w:name="_Toc100502351"/>
+      <w:bookmarkStart w:id="33" w:name="_Toc80286958"/>
+      <w:bookmarkStart w:id="34" w:name="_Toc100502351"/>
       <w:r>
         <w:rPr>
           <w:rFonts w:ascii="Times New Roman" w:hAnsi="Times New Roman" w:cs="Times New Roman"/>
@@ -12056,8 +12054,8 @@
         </w:rPr>
         <w:t>. Manual Testing</w:t>
       </w:r>
+      <w:bookmarkEnd w:id="33"/>
       <w:bookmarkEnd w:id="34"/>
-      <w:bookmarkEnd w:id="35"/>
     </w:p>
     <w:p>
       <w:pPr>
@@ -12085,7 +12083,7 @@
         </w:rPr>
         <w:t xml:space="preserve"> </w:t>
       </w:r>
-      <w:bookmarkStart w:id="36" w:name="_Toc100502352"/>
+      <w:bookmarkStart w:id="35" w:name="_Toc100502352"/>
       <w:r>
         <w:rPr>
           <w:rFonts w:ascii="Times New Roman" w:hAnsi="Times New Roman" w:cs="Times New Roman"/>
@@ -12130,7 +12128,7 @@
         </w:rPr>
         <w:t>Khái niệm</w:t>
       </w:r>
-      <w:bookmarkEnd w:id="36"/>
+      <w:bookmarkEnd w:id="35"/>
     </w:p>
     <w:p>
       <w:pPr>
@@ -12144,7 +12142,7 @@
           <w:lang w:val="vi-VN"/>
         </w:rPr>
       </w:pPr>
-      <w:bookmarkStart w:id="37" w:name="_Toc80286959"/>
+      <w:bookmarkStart w:id="36" w:name="_Toc80286959"/>
       <w:r>
         <w:rPr>
           <w:rFonts w:ascii="Times New Roman" w:hAnsi="Times New Roman" w:cs="Times New Roman"/>
@@ -12204,7 +12202,7 @@
         </w:rPr>
         <w:t xml:space="preserve"> </w:t>
       </w:r>
-      <w:bookmarkStart w:id="38" w:name="_Toc100502353"/>
+      <w:bookmarkStart w:id="37" w:name="_Toc100502353"/>
       <w:r>
         <w:rPr>
           <w:rFonts w:ascii="Times New Roman" w:hAnsi="Times New Roman" w:cs="Times New Roman"/>
@@ -12249,8 +12247,8 @@
         </w:rPr>
         <w:t>. Các loại testing</w:t>
       </w:r>
+      <w:bookmarkEnd w:id="36"/>
       <w:bookmarkEnd w:id="37"/>
-      <w:bookmarkEnd w:id="38"/>
     </w:p>
     <w:p>
       <w:pPr>
@@ -13613,7 +13611,7 @@
         </w:rPr>
         <w:t xml:space="preserve"> </w:t>
       </w:r>
-      <w:bookmarkStart w:id="39" w:name="_Toc100502354"/>
+      <w:bookmarkStart w:id="38" w:name="_Toc100502354"/>
       <w:r>
         <w:rPr>
           <w:rFonts w:ascii="Times New Roman" w:hAnsi="Times New Roman" w:cs="Times New Roman"/>
@@ -13689,7 +13687,7 @@
         </w:rPr>
         <w:t>được sử dụng trong dự án</w:t>
       </w:r>
-      <w:bookmarkEnd w:id="39"/>
+      <w:bookmarkEnd w:id="38"/>
     </w:p>
     <w:p>
       <w:pPr>
@@ -13714,8 +13712,8 @@
           <w:szCs w:val="26"/>
         </w:rPr>
       </w:pPr>
-      <w:bookmarkStart w:id="40" w:name="_Toc80286963"/>
-      <w:bookmarkStart w:id="41" w:name="_Toc100502355"/>
+      <w:bookmarkStart w:id="39" w:name="_Toc80286963"/>
+      <w:bookmarkStart w:id="40" w:name="_Toc100502355"/>
       <w:r>
         <w:rPr>
           <w:rFonts w:ascii="Times New Roman" w:hAnsi="Times New Roman" w:cs="Times New Roman"/>
@@ -13758,69 +13756,69 @@
         </w:rPr>
         <w:t>. Automation Testing</w:t>
       </w:r>
+      <w:bookmarkEnd w:id="39"/>
       <w:bookmarkEnd w:id="40"/>
+    </w:p>
+    <w:p>
+      <w:pPr>
+        <w:pStyle w:val="Heading4"/>
+        <w:spacing w:line="240" w:lineRule="auto"/>
+        <w:ind w:left="720"/>
+        <w:rPr>
+          <w:rFonts w:ascii="Times New Roman" w:hAnsi="Times New Roman" w:cs="Times New Roman"/>
+          <w:b/>
+          <w:color w:val="000000" w:themeColor="text1"/>
+          <w:sz w:val="26"/>
+          <w:szCs w:val="26"/>
+          <w:lang w:val="en-US"/>
+        </w:rPr>
+      </w:pPr>
+      <w:bookmarkStart w:id="41" w:name="_Toc100502356"/>
+      <w:r>
+        <w:rPr>
+          <w:rFonts w:ascii="Times New Roman" w:hAnsi="Times New Roman" w:cs="Times New Roman"/>
+          <w:b/>
+          <w:color w:val="000000" w:themeColor="text1"/>
+          <w:sz w:val="26"/>
+          <w:szCs w:val="26"/>
+          <w:lang w:val="en-US"/>
+        </w:rPr>
+        <w:t>2.4</w:t>
+      </w:r>
+      <w:r>
+        <w:rPr>
+          <w:rFonts w:ascii="Times New Roman" w:hAnsi="Times New Roman" w:cs="Times New Roman"/>
+          <w:b/>
+          <w:color w:val="000000" w:themeColor="text1"/>
+          <w:sz w:val="26"/>
+          <w:szCs w:val="26"/>
+          <w:lang w:val="en-US"/>
+        </w:rPr>
+        <w:t xml:space="preserve">.1. </w:t>
+      </w:r>
+      <w:r>
+        <w:rPr>
+          <w:rFonts w:ascii="Times New Roman" w:hAnsi="Times New Roman" w:cs="Times New Roman"/>
+          <w:b/>
+          <w:color w:val="000000" w:themeColor="text1"/>
+          <w:sz w:val="26"/>
+          <w:szCs w:val="26"/>
+          <w:lang w:val="en-US"/>
+        </w:rPr>
+        <w:tab/>
+      </w:r>
+      <w:r>
+        <w:rPr>
+          <w:rFonts w:ascii="Times New Roman" w:hAnsi="Times New Roman" w:cs="Times New Roman"/>
+          <w:b/>
+          <w:color w:val="000000" w:themeColor="text1"/>
+          <w:sz w:val="26"/>
+          <w:szCs w:val="26"/>
+          <w:lang w:val="en-US"/>
+        </w:rPr>
+        <w:t>Khái niệm</w:t>
+      </w:r>
       <w:bookmarkEnd w:id="41"/>
-    </w:p>
-    <w:p>
-      <w:pPr>
-        <w:pStyle w:val="Heading4"/>
-        <w:spacing w:line="240" w:lineRule="auto"/>
-        <w:ind w:left="720"/>
-        <w:rPr>
-          <w:rFonts w:ascii="Times New Roman" w:hAnsi="Times New Roman" w:cs="Times New Roman"/>
-          <w:b/>
-          <w:color w:val="000000" w:themeColor="text1"/>
-          <w:sz w:val="26"/>
-          <w:szCs w:val="26"/>
-          <w:lang w:val="en-US"/>
-        </w:rPr>
-      </w:pPr>
-      <w:bookmarkStart w:id="42" w:name="_Toc100502356"/>
-      <w:r>
-        <w:rPr>
-          <w:rFonts w:ascii="Times New Roman" w:hAnsi="Times New Roman" w:cs="Times New Roman"/>
-          <w:b/>
-          <w:color w:val="000000" w:themeColor="text1"/>
-          <w:sz w:val="26"/>
-          <w:szCs w:val="26"/>
-          <w:lang w:val="en-US"/>
-        </w:rPr>
-        <w:t>2.4</w:t>
-      </w:r>
-      <w:r>
-        <w:rPr>
-          <w:rFonts w:ascii="Times New Roman" w:hAnsi="Times New Roman" w:cs="Times New Roman"/>
-          <w:b/>
-          <w:color w:val="000000" w:themeColor="text1"/>
-          <w:sz w:val="26"/>
-          <w:szCs w:val="26"/>
-          <w:lang w:val="en-US"/>
-        </w:rPr>
-        <w:t xml:space="preserve">.1. </w:t>
-      </w:r>
-      <w:r>
-        <w:rPr>
-          <w:rFonts w:ascii="Times New Roman" w:hAnsi="Times New Roman" w:cs="Times New Roman"/>
-          <w:b/>
-          <w:color w:val="000000" w:themeColor="text1"/>
-          <w:sz w:val="26"/>
-          <w:szCs w:val="26"/>
-          <w:lang w:val="en-US"/>
-        </w:rPr>
-        <w:tab/>
-      </w:r>
-      <w:r>
-        <w:rPr>
-          <w:rFonts w:ascii="Times New Roman" w:hAnsi="Times New Roman" w:cs="Times New Roman"/>
-          <w:b/>
-          <w:color w:val="000000" w:themeColor="text1"/>
-          <w:sz w:val="26"/>
-          <w:szCs w:val="26"/>
-          <w:lang w:val="en-US"/>
-        </w:rPr>
-        <w:t>Khái niệm</w:t>
-      </w:r>
-      <w:bookmarkEnd w:id="42"/>
     </w:p>
     <w:p>
       <w:pPr>
@@ -14075,7 +14073,7 @@
           <w:lang w:val="en-US"/>
         </w:rPr>
       </w:pPr>
-      <w:bookmarkStart w:id="43" w:name="_Toc100502357"/>
+      <w:bookmarkStart w:id="42" w:name="_Toc100502357"/>
       <w:r>
         <w:rPr>
           <w:rFonts w:ascii="Times New Roman" w:hAnsi="Times New Roman" w:cs="Times New Roman"/>
@@ -14131,7 +14129,7 @@
         </w:rPr>
         <w:t>Ngôn ngữ sử dụng để test trong dự án</w:t>
       </w:r>
-      <w:bookmarkEnd w:id="43"/>
+      <w:bookmarkEnd w:id="42"/>
     </w:p>
     <w:p>
       <w:pPr>
@@ -14171,7 +14169,7 @@
           <w:lang w:val="en-US"/>
         </w:rPr>
       </w:pPr>
-      <w:bookmarkStart w:id="44" w:name="_Toc100502358"/>
+      <w:bookmarkStart w:id="43" w:name="_Toc100502358"/>
       <w:r>
         <w:rPr>
           <w:rFonts w:ascii="Times New Roman" w:hAnsi="Times New Roman" w:cs="Times New Roman"/>
@@ -14191,7 +14189,7 @@
         </w:rPr>
         <w:t>RAKUSAI</w:t>
       </w:r>
-      <w:bookmarkEnd w:id="44"/>
+      <w:bookmarkEnd w:id="43"/>
     </w:p>
     <w:p>
       <w:pPr>
@@ -14214,9 +14212,9 @@
           <w:lang w:val="en-US"/>
         </w:rPr>
       </w:pPr>
-      <w:bookmarkStart w:id="45" w:name="_Toc80286968"/>
+      <w:bookmarkStart w:id="44" w:name="_Toc80286968"/>
+      <w:bookmarkStart w:id="45" w:name="_Toc100502359"/>
       <w:bookmarkStart w:id="46" w:name="_Toc80286967"/>
-      <w:bookmarkStart w:id="47" w:name="_Toc100502359"/>
       <w:r>
         <w:rPr>
           <w:rFonts w:ascii="Times New Roman" w:eastAsia="Times New Roman" w:hAnsi="Times New Roman" w:cs="Times New Roman"/>
@@ -14239,30 +14237,30 @@
         </w:rPr>
         <w:t xml:space="preserve">. </w:t>
       </w:r>
+      <w:bookmarkEnd w:id="44"/>
+      <w:r>
+        <w:rPr>
+          <w:rFonts w:ascii="Times New Roman" w:eastAsia="Times New Roman" w:hAnsi="Times New Roman" w:cs="Times New Roman"/>
+          <w:b/>
+          <w:color w:val="auto"/>
+          <w:sz w:val="26"/>
+          <w:szCs w:val="26"/>
+          <w:lang w:val="en-US"/>
+        </w:rPr>
+        <w:t xml:space="preserve">Mô tả chung về </w:t>
+      </w:r>
+      <w:r>
+        <w:rPr>
+          <w:rFonts w:ascii="Times New Roman" w:eastAsia="Times New Roman" w:hAnsi="Times New Roman" w:cs="Times New Roman"/>
+          <w:b/>
+          <w:color w:val="auto"/>
+          <w:sz w:val="26"/>
+          <w:szCs w:val="26"/>
+          <w:lang w:val="en-US"/>
+        </w:rPr>
+        <w:t>dự án</w:t>
+      </w:r>
       <w:bookmarkEnd w:id="45"/>
-      <w:r>
-        <w:rPr>
-          <w:rFonts w:ascii="Times New Roman" w:eastAsia="Times New Roman" w:hAnsi="Times New Roman" w:cs="Times New Roman"/>
-          <w:b/>
-          <w:color w:val="auto"/>
-          <w:sz w:val="26"/>
-          <w:szCs w:val="26"/>
-          <w:lang w:val="en-US"/>
-        </w:rPr>
-        <w:t xml:space="preserve">Mô tả chung về </w:t>
-      </w:r>
-      <w:r>
-        <w:rPr>
-          <w:rFonts w:ascii="Times New Roman" w:eastAsia="Times New Roman" w:hAnsi="Times New Roman" w:cs="Times New Roman"/>
-          <w:b/>
-          <w:color w:val="auto"/>
-          <w:sz w:val="26"/>
-          <w:szCs w:val="26"/>
-          <w:lang w:val="en-US"/>
-        </w:rPr>
-        <w:t>dự án</w:t>
-      </w:r>
-      <w:bookmarkEnd w:id="47"/>
     </w:p>
     <w:p>
       <w:pPr>
@@ -14336,7 +14334,67 @@
           <w:szCs w:val="26"/>
           <w:lang w:val="en-US"/>
         </w:rPr>
-        <w:t>là dự án nhằm xây dựng một app bán đồ ăn trực tuyến,</w:t>
+        <w:t xml:space="preserve">là dự án nhằm xây dựng một </w:t>
+      </w:r>
+      <w:del w:id="47" w:author="nhamct" w:date="2022-04-14T15:12:00Z">
+        <w:r>
+          <w:rPr>
+            <w:rFonts w:ascii="Times New Roman" w:hAnsi="Times New Roman" w:cs="Times New Roman"/>
+            <w:sz w:val="26"/>
+            <w:szCs w:val="26"/>
+            <w:lang w:val="en-US"/>
+          </w:rPr>
+          <w:delText>ứng</w:delText>
+        </w:r>
+        <w:r>
+          <w:rPr>
+            <w:rFonts w:ascii="Times New Roman" w:hAnsi="Times New Roman" w:cs="Times New Roman"/>
+            <w:sz w:val="26"/>
+            <w:szCs w:val="26"/>
+            <w:lang w:val="en-US"/>
+          </w:rPr>
+          <w:delText xml:space="preserve"> </w:delText>
+        </w:r>
+      </w:del>
+      <w:ins w:id="48" w:author="nhamct" w:date="2022-04-14T15:12:00Z">
+        <w:r>
+          <w:rPr>
+            <w:rFonts w:ascii="Times New Roman" w:hAnsi="Times New Roman" w:cs="Times New Roman"/>
+            <w:sz w:val="26"/>
+            <w:szCs w:val="26"/>
+            <w:lang w:val="en-US"/>
+          </w:rPr>
+          <w:t xml:space="preserve">ứng dụng </w:t>
+        </w:r>
+      </w:ins>
+      <w:r>
+        <w:rPr>
+          <w:rFonts w:ascii="Times New Roman" w:hAnsi="Times New Roman" w:cs="Times New Roman"/>
+          <w:sz w:val="26"/>
+          <w:szCs w:val="26"/>
+          <w:lang w:val="en-US"/>
+        </w:rPr>
+        <w:t>bán đồ ăn trực tuyến</w:t>
+      </w:r>
+      <w:ins w:id="49" w:author="nhamct" w:date="2022-04-14T15:12:00Z">
+        <w:r>
+          <w:rPr>
+            <w:rFonts w:ascii="Times New Roman" w:hAnsi="Times New Roman" w:cs="Times New Roman"/>
+            <w:sz w:val="26"/>
+            <w:szCs w:val="26"/>
+            <w:lang w:val="en-US"/>
+          </w:rPr>
+          <w:t xml:space="preserve"> chung chung hay là cho riêng một cửa hàng nào?</w:t>
+        </w:r>
+      </w:ins>
+      <w:r>
+        <w:rPr>
+          <w:rFonts w:ascii="Times New Roman" w:hAnsi="Times New Roman" w:cs="Times New Roman"/>
+          <w:sz w:val="26"/>
+          <w:szCs w:val="26"/>
+          <w:lang w:val="en-US"/>
+        </w:rPr>
+        <w:t>,</w:t>
       </w:r>
       <w:r>
         <w:t xml:space="preserve"> </w:t>
@@ -14378,7 +14436,38 @@
           <w:szCs w:val="26"/>
           <w:lang w:val="en-US"/>
         </w:rPr>
-        <w:t xml:space="preserve">Việc thiết kế app đồ ăn trực tuyến này rất quan trọng đối với nhà hàng: Nó giúp nhà hàng tiếp cận khách hàng dễ hơn, quản lý </w:t>
+        <w:t xml:space="preserve">Việc thiết kế </w:t>
+      </w:r>
+      <w:del w:id="50" w:author="nhamct" w:date="2022-04-14T15:12:00Z">
+        <w:r>
+          <w:rPr>
+            <w:rFonts w:ascii="Times New Roman" w:hAnsi="Times New Roman" w:cs="Times New Roman"/>
+            <w:sz w:val="26"/>
+            <w:szCs w:val="26"/>
+            <w:lang w:val="en-US"/>
+          </w:rPr>
+          <w:delText xml:space="preserve">app </w:delText>
+        </w:r>
+      </w:del>
+      <w:ins w:id="51" w:author="nhamct" w:date="2022-04-14T15:12:00Z">
+        <w:r>
+          <w:rPr>
+            <w:rFonts w:ascii="Times New Roman" w:hAnsi="Times New Roman" w:cs="Times New Roman"/>
+            <w:sz w:val="26"/>
+            <w:szCs w:val="26"/>
+            <w:lang w:val="en-US"/>
+          </w:rPr>
+          <w:t xml:space="preserve">ứng dụng </w:t>
+        </w:r>
+      </w:ins>
+      <w:r>
+        <w:rPr>
+          <w:rFonts w:ascii="Times New Roman" w:hAnsi="Times New Roman" w:cs="Times New Roman"/>
+          <w:sz w:val="26"/>
+          <w:szCs w:val="26"/>
+          <w:lang w:val="en-US"/>
+        </w:rPr>
+        <w:t xml:space="preserve">đồ ăn trực tuyến này rất quan trọng đối với nhà hàng: Nó giúp nhà hàng tiếp cận khách hàng dễ hơn, quản lý </w:t>
       </w:r>
       <w:r>
         <w:rPr>
@@ -14403,20 +14492,61 @@
       <w:pPr>
         <w:jc w:val="both"/>
         <w:rPr>
-          <w:rFonts w:ascii="Times New Roman" w:hAnsi="Times New Roman" w:cs="Times New Roman"/>
-          <w:sz w:val="26"/>
-          <w:szCs w:val="26"/>
-          <w:lang w:val="en-US"/>
-        </w:rPr>
-      </w:pPr>
-      <w:r>
-        <w:rPr>
-          <w:rFonts w:ascii="Times New Roman" w:hAnsi="Times New Roman" w:cs="Times New Roman"/>
-          <w:sz w:val="26"/>
-          <w:szCs w:val="26"/>
-          <w:lang w:val="en-US"/>
-        </w:rPr>
-        <w:t>Không chỉ với nhà hàng, mà thực khách khi sử dụng app cũng mang đến rất nhiều lợi ích. Đặc biệt là những người không thích ra ngoài, có xu hướng muốn ăn tại nhà.</w:t>
+          <w:ins w:id="52" w:author="nhamct" w:date="2022-04-14T15:12:00Z"/>
+          <w:rFonts w:ascii="Times New Roman" w:hAnsi="Times New Roman" w:cs="Times New Roman"/>
+          <w:sz w:val="26"/>
+          <w:szCs w:val="26"/>
+          <w:lang w:val="en-US"/>
+        </w:rPr>
+      </w:pPr>
+      <w:r>
+        <w:rPr>
+          <w:rFonts w:ascii="Times New Roman" w:hAnsi="Times New Roman" w:cs="Times New Roman"/>
+          <w:sz w:val="26"/>
+          <w:szCs w:val="26"/>
+          <w:lang w:val="en-US"/>
+        </w:rPr>
+        <w:t xml:space="preserve">Không chỉ với nhà hàng, mà thực khách khi sử dụng </w:t>
+      </w:r>
+      <w:del w:id="53" w:author="nhamct" w:date="2022-04-14T15:12:00Z">
+        <w:r>
+          <w:rPr>
+            <w:rFonts w:ascii="Times New Roman" w:hAnsi="Times New Roman" w:cs="Times New Roman"/>
+            <w:sz w:val="26"/>
+            <w:szCs w:val="26"/>
+            <w:lang w:val="en-US"/>
+          </w:rPr>
+          <w:delText xml:space="preserve">app </w:delText>
+        </w:r>
+      </w:del>
+      <w:ins w:id="54" w:author="nhamct" w:date="2022-04-14T15:12:00Z">
+        <w:r>
+          <w:rPr>
+            <w:rFonts w:ascii="Times New Roman" w:hAnsi="Times New Roman" w:cs="Times New Roman"/>
+            <w:sz w:val="26"/>
+            <w:szCs w:val="26"/>
+            <w:lang w:val="en-US"/>
+          </w:rPr>
+          <w:t>ứng dụng</w:t>
+        </w:r>
+        <w:r>
+          <w:rPr>
+            <w:rFonts w:ascii="Times New Roman" w:hAnsi="Times New Roman" w:cs="Times New Roman"/>
+            <w:sz w:val="26"/>
+            <w:szCs w:val="26"/>
+            <w:lang w:val="en-US"/>
+          </w:rPr>
+          <w:t xml:space="preserve"> </w:t>
+        </w:r>
+      </w:ins>
+      <w:r>
+        <w:rPr>
+          <w:rFonts w:ascii="Times New Roman" w:hAnsi="Times New Roman" w:cs="Times New Roman"/>
+          <w:sz w:val="26"/>
+          <w:szCs w:val="26"/>
+          <w:lang w:val="en-US"/>
+        </w:rPr>
+        <w:t>cũng mang đến rất nhiều lợi ích. Đặc biệt là những người không thích ra ngoài, có xu hướng muốn ăn tại nhà.</w:t>
       </w:r>
       <w:r>
         <w:rPr>
@@ -14427,6 +14557,122 @@
         </w:rPr>
         <w:t>Ở đó thực khách có thể dễ dàng lựa chọn món ăn, có thể xem những đánh giá của những người thưởng thức trước đó, từ đó có thể lựa chon ra được những món ăn ngon giá rẻ.</w:t>
       </w:r>
+    </w:p>
+    <w:p>
+      <w:pPr>
+        <w:jc w:val="both"/>
+        <w:rPr>
+          <w:ins w:id="55" w:author="nhamct" w:date="2022-04-14T15:13:00Z"/>
+          <w:rFonts w:ascii="Times New Roman" w:hAnsi="Times New Roman" w:cs="Times New Roman"/>
+          <w:sz w:val="26"/>
+          <w:szCs w:val="26"/>
+          <w:lang w:val="en-US"/>
+        </w:rPr>
+      </w:pPr>
+      <w:ins w:id="56" w:author="nhamct" w:date="2022-04-14T15:13:00Z">
+        <w:r>
+          <w:rPr>
+            <w:rFonts w:ascii="Times New Roman" w:hAnsi="Times New Roman" w:cs="Times New Roman"/>
+            <w:sz w:val="26"/>
+            <w:szCs w:val="26"/>
+            <w:lang w:val="en-US"/>
+          </w:rPr>
+          <w:t>Cần viết lại một cách rõ rang hơn:</w:t>
+        </w:r>
+      </w:ins>
+    </w:p>
+    <w:p>
+      <w:pPr>
+        <w:pStyle w:val="ListParagraph"/>
+        <w:numPr>
+          <w:ilvl w:val="0"/>
+          <w:numId w:val="11"/>
+        </w:numPr>
+        <w:jc w:val="both"/>
+        <w:rPr>
+          <w:ins w:id="57" w:author="nhamct" w:date="2022-04-14T15:13:00Z"/>
+          <w:rFonts w:ascii="Times New Roman" w:hAnsi="Times New Roman" w:cs="Times New Roman"/>
+          <w:sz w:val="26"/>
+          <w:szCs w:val="26"/>
+          <w:lang w:val="en-US"/>
+        </w:rPr>
+      </w:pPr>
+      <w:ins w:id="58" w:author="nhamct" w:date="2022-04-14T15:13:00Z">
+        <w:r>
+          <w:rPr>
+            <w:rFonts w:ascii="Times New Roman" w:hAnsi="Times New Roman" w:cs="Times New Roman"/>
+            <w:sz w:val="26"/>
+            <w:szCs w:val="26"/>
+            <w:lang w:val="en-US"/>
+          </w:rPr>
+          <w:t>Dự án này làm về cái gì?</w:t>
+        </w:r>
+      </w:ins>
+    </w:p>
+    <w:p>
+      <w:pPr>
+        <w:pStyle w:val="ListParagraph"/>
+        <w:numPr>
+          <w:ilvl w:val="0"/>
+          <w:numId w:val="11"/>
+        </w:numPr>
+        <w:jc w:val="both"/>
+        <w:rPr>
+          <w:ins w:id="59" w:author="nhamct" w:date="2022-04-14T15:13:00Z"/>
+          <w:rFonts w:ascii="Times New Roman" w:hAnsi="Times New Roman" w:cs="Times New Roman"/>
+          <w:sz w:val="26"/>
+          <w:szCs w:val="26"/>
+          <w:lang w:val="en-US"/>
+        </w:rPr>
+      </w:pPr>
+      <w:ins w:id="60" w:author="nhamct" w:date="2022-04-14T15:13:00Z">
+        <w:r>
+          <w:rPr>
+            <w:rFonts w:ascii="Times New Roman" w:hAnsi="Times New Roman" w:cs="Times New Roman"/>
+            <w:sz w:val="26"/>
+            <w:szCs w:val="26"/>
+            <w:lang w:val="en-US"/>
+          </w:rPr>
+          <w:t>Đối tượng sử dụng là ai?</w:t>
+        </w:r>
+      </w:ins>
+    </w:p>
+    <w:p>
+      <w:pPr>
+        <w:pStyle w:val="ListParagraph"/>
+        <w:numPr>
+          <w:ilvl w:val="0"/>
+          <w:numId w:val="11"/>
+        </w:numPr>
+        <w:jc w:val="both"/>
+        <w:rPr>
+          <w:rFonts w:ascii="Times New Roman" w:hAnsi="Times New Roman" w:cs="Times New Roman"/>
+          <w:sz w:val="26"/>
+          <w:szCs w:val="26"/>
+          <w:lang w:val="en-US"/>
+          <w:rPrChange w:id="61" w:author="nhamct" w:date="2022-04-14T15:13:00Z">
+            <w:rPr>
+              <w:lang w:val="en-US"/>
+            </w:rPr>
+          </w:rPrChange>
+        </w:rPr>
+        <w:pPrChange w:id="62" w:author="nhamct" w:date="2022-04-14T15:13:00Z">
+          <w:pPr>
+            <w:jc w:val="both"/>
+          </w:pPr>
+        </w:pPrChange>
+      </w:pPr>
+      <w:ins w:id="63" w:author="nhamct" w:date="2022-04-14T15:13:00Z">
+        <w:r>
+          <w:rPr>
+            <w:rFonts w:ascii="Times New Roman" w:hAnsi="Times New Roman" w:cs="Times New Roman"/>
+            <w:sz w:val="26"/>
+            <w:szCs w:val="26"/>
+            <w:lang w:val="en-US"/>
+          </w:rPr>
+          <w:t>Lợi ích mang lại cho các đối tượng đó là gì?</w:t>
+        </w:r>
+      </w:ins>
     </w:p>
     <w:p>
       <w:pPr>
@@ -14472,6 +14718,28 @@
         </w:rPr>
         <w:t>Admin (người có chức năng quản lý):</w:t>
       </w:r>
+      <w:ins w:id="64" w:author="nhamct" w:date="2022-04-14T15:13:00Z">
+        <w:r>
+          <w:rPr>
+            <w:rFonts w:ascii="Times New Roman" w:hAnsi="Times New Roman" w:cs="Times New Roman"/>
+            <w:sz w:val="26"/>
+            <w:szCs w:val="26"/>
+            <w:lang w:val="en-US"/>
+          </w:rPr>
+          <w:t xml:space="preserve"> không sử dụng lẫn lộn an</w:t>
+        </w:r>
+      </w:ins>
+      <w:ins w:id="65" w:author="nhamct" w:date="2022-04-14T15:14:00Z">
+        <w:r>
+          <w:rPr>
+            <w:rFonts w:ascii="Times New Roman" w:hAnsi="Times New Roman" w:cs="Times New Roman"/>
+            <w:sz w:val="26"/>
+            <w:szCs w:val="26"/>
+            <w:lang w:val="en-US"/>
+          </w:rPr>
+          <w:t>h Việt trong tên chức năng. Anh thì Anh cả, Việt thì Việt cả, nếu họ để tiếng Nhật thì em để nguyên tiếng Nhật và mở ngoặc tiếng Việt ra.</w:t>
+        </w:r>
+      </w:ins>
     </w:p>
     <w:p>
       <w:pPr>
@@ -14485,15 +14753,33 @@
           <w:rFonts w:ascii="Times New Roman" w:hAnsi="Times New Roman" w:cs="Times New Roman"/>
           <w:sz w:val="26"/>
           <w:szCs w:val="26"/>
-          <w:lang w:val="en-US"/>
-        </w:rPr>
-      </w:pPr>
-      <w:r>
-        <w:rPr>
-          <w:rFonts w:ascii="Times New Roman" w:hAnsi="Times New Roman" w:cs="Times New Roman"/>
-          <w:sz w:val="26"/>
-          <w:szCs w:val="26"/>
-          <w:lang w:val="en-US"/>
+          <w:highlight w:val="yellow"/>
+          <w:lang w:val="en-US"/>
+          <w:rPrChange w:id="66" w:author="nhamct" w:date="2022-04-14T15:13:00Z">
+            <w:rPr>
+              <w:rFonts w:ascii="Times New Roman" w:hAnsi="Times New Roman" w:cs="Times New Roman"/>
+              <w:sz w:val="26"/>
+              <w:szCs w:val="26"/>
+              <w:lang w:val="en-US"/>
+            </w:rPr>
+          </w:rPrChange>
+        </w:rPr>
+      </w:pPr>
+      <w:r>
+        <w:rPr>
+          <w:rFonts w:ascii="Times New Roman" w:hAnsi="Times New Roman" w:cs="Times New Roman"/>
+          <w:sz w:val="26"/>
+          <w:szCs w:val="26"/>
+          <w:highlight w:val="yellow"/>
+          <w:lang w:val="en-US"/>
+          <w:rPrChange w:id="67" w:author="nhamct" w:date="2022-04-14T15:13:00Z">
+            <w:rPr>
+              <w:rFonts w:ascii="Times New Roman" w:hAnsi="Times New Roman" w:cs="Times New Roman"/>
+              <w:sz w:val="26"/>
+              <w:szCs w:val="26"/>
+              <w:lang w:val="en-US"/>
+            </w:rPr>
+          </w:rPrChange>
         </w:rPr>
         <w:t>Quản lý order</w:t>
       </w:r>
@@ -14510,15 +14796,33 @@
           <w:rFonts w:ascii="Times New Roman" w:hAnsi="Times New Roman" w:cs="Times New Roman"/>
           <w:sz w:val="26"/>
           <w:szCs w:val="26"/>
-          <w:lang w:val="en-US"/>
-        </w:rPr>
-      </w:pPr>
-      <w:r>
-        <w:rPr>
-          <w:rFonts w:ascii="Times New Roman" w:hAnsi="Times New Roman" w:cs="Times New Roman"/>
-          <w:sz w:val="26"/>
-          <w:szCs w:val="26"/>
-          <w:lang w:val="en-US"/>
+          <w:highlight w:val="yellow"/>
+          <w:lang w:val="en-US"/>
+          <w:rPrChange w:id="68" w:author="nhamct" w:date="2022-04-14T15:13:00Z">
+            <w:rPr>
+              <w:rFonts w:ascii="Times New Roman" w:hAnsi="Times New Roman" w:cs="Times New Roman"/>
+              <w:sz w:val="26"/>
+              <w:szCs w:val="26"/>
+              <w:lang w:val="en-US"/>
+            </w:rPr>
+          </w:rPrChange>
+        </w:rPr>
+      </w:pPr>
+      <w:r>
+        <w:rPr>
+          <w:rFonts w:ascii="Times New Roman" w:hAnsi="Times New Roman" w:cs="Times New Roman"/>
+          <w:sz w:val="26"/>
+          <w:szCs w:val="26"/>
+          <w:highlight w:val="yellow"/>
+          <w:lang w:val="en-US"/>
+          <w:rPrChange w:id="69" w:author="nhamct" w:date="2022-04-14T15:13:00Z">
+            <w:rPr>
+              <w:rFonts w:ascii="Times New Roman" w:hAnsi="Times New Roman" w:cs="Times New Roman"/>
+              <w:sz w:val="26"/>
+              <w:szCs w:val="26"/>
+              <w:lang w:val="en-US"/>
+            </w:rPr>
+          </w:rPrChange>
         </w:rPr>
         <w:t xml:space="preserve">Quản lý </w:t>
       </w:r>
@@ -14527,7 +14831,16 @@
           <w:rFonts w:ascii="Times New Roman" w:hAnsi="Times New Roman" w:cs="Times New Roman"/>
           <w:sz w:val="26"/>
           <w:szCs w:val="26"/>
-          <w:lang w:val="en-US"/>
+          <w:highlight w:val="yellow"/>
+          <w:lang w:val="en-US"/>
+          <w:rPrChange w:id="70" w:author="nhamct" w:date="2022-04-14T15:13:00Z">
+            <w:rPr>
+              <w:rFonts w:ascii="Times New Roman" w:hAnsi="Times New Roman" w:cs="Times New Roman"/>
+              <w:sz w:val="26"/>
+              <w:szCs w:val="26"/>
+              <w:lang w:val="en-US"/>
+            </w:rPr>
+          </w:rPrChange>
         </w:rPr>
         <w:t>users</w:t>
       </w:r>
@@ -14544,15 +14857,33 @@
           <w:rFonts w:ascii="Times New Roman" w:hAnsi="Times New Roman" w:cs="Times New Roman"/>
           <w:sz w:val="26"/>
           <w:szCs w:val="26"/>
-          <w:lang w:val="en-US"/>
-        </w:rPr>
-      </w:pPr>
-      <w:r>
-        <w:rPr>
-          <w:rFonts w:ascii="Times New Roman" w:hAnsi="Times New Roman" w:cs="Times New Roman"/>
-          <w:sz w:val="26"/>
-          <w:szCs w:val="26"/>
-          <w:lang w:val="en-US"/>
+          <w:highlight w:val="yellow"/>
+          <w:lang w:val="en-US"/>
+          <w:rPrChange w:id="71" w:author="nhamct" w:date="2022-04-14T15:13:00Z">
+            <w:rPr>
+              <w:rFonts w:ascii="Times New Roman" w:hAnsi="Times New Roman" w:cs="Times New Roman"/>
+              <w:sz w:val="26"/>
+              <w:szCs w:val="26"/>
+              <w:lang w:val="en-US"/>
+            </w:rPr>
+          </w:rPrChange>
+        </w:rPr>
+      </w:pPr>
+      <w:r>
+        <w:rPr>
+          <w:rFonts w:ascii="Times New Roman" w:hAnsi="Times New Roman" w:cs="Times New Roman"/>
+          <w:sz w:val="26"/>
+          <w:szCs w:val="26"/>
+          <w:highlight w:val="yellow"/>
+          <w:lang w:val="en-US"/>
+          <w:rPrChange w:id="72" w:author="nhamct" w:date="2022-04-14T15:13:00Z">
+            <w:rPr>
+              <w:rFonts w:ascii="Times New Roman" w:hAnsi="Times New Roman" w:cs="Times New Roman"/>
+              <w:sz w:val="26"/>
+              <w:szCs w:val="26"/>
+              <w:lang w:val="en-US"/>
+            </w:rPr>
+          </w:rPrChange>
         </w:rPr>
         <w:t xml:space="preserve">Quản lý </w:t>
       </w:r>
@@ -14561,7 +14892,16 @@
           <w:rFonts w:ascii="Times New Roman" w:hAnsi="Times New Roman" w:cs="Times New Roman"/>
           <w:sz w:val="26"/>
           <w:szCs w:val="26"/>
-          <w:lang w:val="en-US"/>
+          <w:highlight w:val="yellow"/>
+          <w:lang w:val="en-US"/>
+          <w:rPrChange w:id="73" w:author="nhamct" w:date="2022-04-14T15:13:00Z">
+            <w:rPr>
+              <w:rFonts w:ascii="Times New Roman" w:hAnsi="Times New Roman" w:cs="Times New Roman"/>
+              <w:sz w:val="26"/>
+              <w:szCs w:val="26"/>
+              <w:lang w:val="en-US"/>
+            </w:rPr>
+          </w:rPrChange>
         </w:rPr>
         <w:t>sản phẩm</w:t>
       </w:r>
@@ -14578,15 +14918,33 @@
           <w:rFonts w:ascii="Times New Roman" w:hAnsi="Times New Roman" w:cs="Times New Roman"/>
           <w:sz w:val="26"/>
           <w:szCs w:val="26"/>
-          <w:lang w:val="en-US"/>
-        </w:rPr>
-      </w:pPr>
-      <w:r>
-        <w:rPr>
-          <w:rFonts w:ascii="Times New Roman" w:hAnsi="Times New Roman" w:cs="Times New Roman"/>
-          <w:sz w:val="26"/>
-          <w:szCs w:val="26"/>
-          <w:lang w:val="en-US"/>
+          <w:highlight w:val="yellow"/>
+          <w:lang w:val="en-US"/>
+          <w:rPrChange w:id="74" w:author="nhamct" w:date="2022-04-14T15:13:00Z">
+            <w:rPr>
+              <w:rFonts w:ascii="Times New Roman" w:hAnsi="Times New Roman" w:cs="Times New Roman"/>
+              <w:sz w:val="26"/>
+              <w:szCs w:val="26"/>
+              <w:lang w:val="en-US"/>
+            </w:rPr>
+          </w:rPrChange>
+        </w:rPr>
+      </w:pPr>
+      <w:r>
+        <w:rPr>
+          <w:rFonts w:ascii="Times New Roman" w:hAnsi="Times New Roman" w:cs="Times New Roman"/>
+          <w:sz w:val="26"/>
+          <w:szCs w:val="26"/>
+          <w:highlight w:val="yellow"/>
+          <w:lang w:val="en-US"/>
+          <w:rPrChange w:id="75" w:author="nhamct" w:date="2022-04-14T15:13:00Z">
+            <w:rPr>
+              <w:rFonts w:ascii="Times New Roman" w:hAnsi="Times New Roman" w:cs="Times New Roman"/>
+              <w:sz w:val="26"/>
+              <w:szCs w:val="26"/>
+              <w:lang w:val="en-US"/>
+            </w:rPr>
+          </w:rPrChange>
         </w:rPr>
         <w:t xml:space="preserve">Quản lý </w:t>
       </w:r>
@@ -14595,7 +14953,16 @@
           <w:rFonts w:ascii="Times New Roman" w:hAnsi="Times New Roman" w:cs="Times New Roman"/>
           <w:sz w:val="26"/>
           <w:szCs w:val="26"/>
-          <w:lang w:val="en-US"/>
+          <w:highlight w:val="yellow"/>
+          <w:lang w:val="en-US"/>
+          <w:rPrChange w:id="76" w:author="nhamct" w:date="2022-04-14T15:13:00Z">
+            <w:rPr>
+              <w:rFonts w:ascii="Times New Roman" w:hAnsi="Times New Roman" w:cs="Times New Roman"/>
+              <w:sz w:val="26"/>
+              <w:szCs w:val="26"/>
+              <w:lang w:val="en-US"/>
+            </w:rPr>
+          </w:rPrChange>
         </w:rPr>
         <w:t>stores</w:t>
       </w:r>
@@ -14612,15 +14979,33 @@
           <w:rFonts w:ascii="Times New Roman" w:hAnsi="Times New Roman" w:cs="Times New Roman"/>
           <w:sz w:val="26"/>
           <w:szCs w:val="26"/>
-          <w:lang w:val="en-US"/>
-        </w:rPr>
-      </w:pPr>
-      <w:r>
-        <w:rPr>
-          <w:rFonts w:ascii="Times New Roman" w:hAnsi="Times New Roman" w:cs="Times New Roman"/>
-          <w:sz w:val="26"/>
-          <w:szCs w:val="26"/>
-          <w:lang w:val="en-US"/>
+          <w:highlight w:val="yellow"/>
+          <w:lang w:val="en-US"/>
+          <w:rPrChange w:id="77" w:author="nhamct" w:date="2022-04-14T15:13:00Z">
+            <w:rPr>
+              <w:rFonts w:ascii="Times New Roman" w:hAnsi="Times New Roman" w:cs="Times New Roman"/>
+              <w:sz w:val="26"/>
+              <w:szCs w:val="26"/>
+              <w:lang w:val="en-US"/>
+            </w:rPr>
+          </w:rPrChange>
+        </w:rPr>
+      </w:pPr>
+      <w:r>
+        <w:rPr>
+          <w:rFonts w:ascii="Times New Roman" w:hAnsi="Times New Roman" w:cs="Times New Roman"/>
+          <w:sz w:val="26"/>
+          <w:szCs w:val="26"/>
+          <w:highlight w:val="yellow"/>
+          <w:lang w:val="en-US"/>
+          <w:rPrChange w:id="78" w:author="nhamct" w:date="2022-04-14T15:13:00Z">
+            <w:rPr>
+              <w:rFonts w:ascii="Times New Roman" w:hAnsi="Times New Roman" w:cs="Times New Roman"/>
+              <w:sz w:val="26"/>
+              <w:szCs w:val="26"/>
+              <w:lang w:val="en-US"/>
+            </w:rPr>
+          </w:rPrChange>
         </w:rPr>
         <w:t xml:space="preserve">Quản lý </w:t>
       </w:r>
@@ -14629,7 +15014,16 @@
           <w:rFonts w:ascii="Times New Roman" w:hAnsi="Times New Roman" w:cs="Times New Roman"/>
           <w:sz w:val="26"/>
           <w:szCs w:val="26"/>
-          <w:lang w:val="en-US"/>
+          <w:highlight w:val="yellow"/>
+          <w:lang w:val="en-US"/>
+          <w:rPrChange w:id="79" w:author="nhamct" w:date="2022-04-14T15:13:00Z">
+            <w:rPr>
+              <w:rFonts w:ascii="Times New Roman" w:hAnsi="Times New Roman" w:cs="Times New Roman"/>
+              <w:sz w:val="26"/>
+              <w:szCs w:val="26"/>
+              <w:lang w:val="en-US"/>
+            </w:rPr>
+          </w:rPrChange>
         </w:rPr>
         <w:t>kho</w:t>
       </w:r>
@@ -14646,15 +15040,33 @@
           <w:rFonts w:ascii="Times New Roman" w:hAnsi="Times New Roman" w:cs="Times New Roman"/>
           <w:sz w:val="26"/>
           <w:szCs w:val="26"/>
-          <w:lang w:val="en-US"/>
-        </w:rPr>
-      </w:pPr>
-      <w:r>
-        <w:rPr>
-          <w:rFonts w:ascii="Times New Roman" w:hAnsi="Times New Roman" w:cs="Times New Roman"/>
-          <w:sz w:val="26"/>
-          <w:szCs w:val="26"/>
-          <w:lang w:val="en-US"/>
+          <w:highlight w:val="yellow"/>
+          <w:lang w:val="en-US"/>
+          <w:rPrChange w:id="80" w:author="nhamct" w:date="2022-04-14T15:13:00Z">
+            <w:rPr>
+              <w:rFonts w:ascii="Times New Roman" w:hAnsi="Times New Roman" w:cs="Times New Roman"/>
+              <w:sz w:val="26"/>
+              <w:szCs w:val="26"/>
+              <w:lang w:val="en-US"/>
+            </w:rPr>
+          </w:rPrChange>
+        </w:rPr>
+      </w:pPr>
+      <w:r>
+        <w:rPr>
+          <w:rFonts w:ascii="Times New Roman" w:hAnsi="Times New Roman" w:cs="Times New Roman"/>
+          <w:sz w:val="26"/>
+          <w:szCs w:val="26"/>
+          <w:highlight w:val="yellow"/>
+          <w:lang w:val="en-US"/>
+          <w:rPrChange w:id="81" w:author="nhamct" w:date="2022-04-14T15:13:00Z">
+            <w:rPr>
+              <w:rFonts w:ascii="Times New Roman" w:hAnsi="Times New Roman" w:cs="Times New Roman"/>
+              <w:sz w:val="26"/>
+              <w:szCs w:val="26"/>
+              <w:lang w:val="en-US"/>
+            </w:rPr>
+          </w:rPrChange>
         </w:rPr>
         <w:t>Quản lý coupon</w:t>
       </w:r>
@@ -14671,15 +15083,33 @@
           <w:rFonts w:ascii="Times New Roman" w:hAnsi="Times New Roman" w:cs="Times New Roman"/>
           <w:sz w:val="26"/>
           <w:szCs w:val="26"/>
-          <w:lang w:val="en-US"/>
-        </w:rPr>
-      </w:pPr>
-      <w:r>
-        <w:rPr>
-          <w:rFonts w:ascii="Times New Roman" w:hAnsi="Times New Roman" w:cs="Times New Roman"/>
-          <w:sz w:val="26"/>
-          <w:szCs w:val="26"/>
-          <w:lang w:val="en-US"/>
+          <w:highlight w:val="yellow"/>
+          <w:lang w:val="en-US"/>
+          <w:rPrChange w:id="82" w:author="nhamct" w:date="2022-04-14T15:13:00Z">
+            <w:rPr>
+              <w:rFonts w:ascii="Times New Roman" w:hAnsi="Times New Roman" w:cs="Times New Roman"/>
+              <w:sz w:val="26"/>
+              <w:szCs w:val="26"/>
+              <w:lang w:val="en-US"/>
+            </w:rPr>
+          </w:rPrChange>
+        </w:rPr>
+      </w:pPr>
+      <w:r>
+        <w:rPr>
+          <w:rFonts w:ascii="Times New Roman" w:hAnsi="Times New Roman" w:cs="Times New Roman"/>
+          <w:sz w:val="26"/>
+          <w:szCs w:val="26"/>
+          <w:highlight w:val="yellow"/>
+          <w:lang w:val="en-US"/>
+          <w:rPrChange w:id="83" w:author="nhamct" w:date="2022-04-14T15:13:00Z">
+            <w:rPr>
+              <w:rFonts w:ascii="Times New Roman" w:hAnsi="Times New Roman" w:cs="Times New Roman"/>
+              <w:sz w:val="26"/>
+              <w:szCs w:val="26"/>
+              <w:lang w:val="en-US"/>
+            </w:rPr>
+          </w:rPrChange>
         </w:rPr>
         <w:t>Quản lý setting default</w:t>
       </w:r>
@@ -14974,6 +15404,7 @@
           <w:szCs w:val="26"/>
           <w:lang w:val="en-US"/>
         </w:rPr>
+        <w:lastRenderedPageBreak/>
         <w:t>Chỉnh sửa hồ sơ cá nhân</w:t>
       </w:r>
     </w:p>
@@ -15177,7 +15608,7 @@
           <w:lang w:val="en-US"/>
         </w:rPr>
       </w:pPr>
-      <w:bookmarkStart w:id="48" w:name="_Toc100502360"/>
+      <w:bookmarkStart w:id="84" w:name="_Toc100502360"/>
       <w:r>
         <w:rPr>
           <w:rFonts w:ascii="Times New Roman" w:hAnsi="Times New Roman" w:cs="Times New Roman"/>
@@ -15200,7 +15631,7 @@
         </w:rPr>
         <w:t>. Phân tích hệ thống</w:t>
       </w:r>
-      <w:bookmarkEnd w:id="48"/>
+      <w:bookmarkEnd w:id="84"/>
     </w:p>
     <w:p>
       <w:pPr>
@@ -15216,7 +15647,7 @@
           <w:lang w:val="en-US"/>
         </w:rPr>
       </w:pPr>
-      <w:bookmarkStart w:id="49" w:name="_Toc100502361"/>
+      <w:bookmarkStart w:id="85" w:name="_Toc100502361"/>
       <w:r>
         <w:rPr>
           <w:rFonts w:ascii="Times New Roman" w:hAnsi="Times New Roman" w:cs="Times New Roman"/>
@@ -15250,29 +15681,347 @@
         </w:rPr>
         <w:t>. Sơ đồ Usecase</w:t>
       </w:r>
-      <w:bookmarkEnd w:id="49"/>
-    </w:p>
-    <w:p>
-      <w:pPr>
-        <w:spacing w:line="240" w:lineRule="auto"/>
-        <w:rPr>
-          <w:rFonts w:ascii="Times New Roman" w:hAnsi="Times New Roman" w:cs="Times New Roman"/>
-          <w:sz w:val="26"/>
-          <w:szCs w:val="26"/>
-          <w:lang w:val="en-US"/>
-        </w:rPr>
-      </w:pPr>
-    </w:p>
-    <w:p>
-      <w:pPr>
-        <w:spacing w:line="240" w:lineRule="auto"/>
-        <w:rPr>
-          <w:rFonts w:ascii="Times New Roman" w:hAnsi="Times New Roman" w:cs="Times New Roman"/>
-          <w:sz w:val="26"/>
-          <w:szCs w:val="26"/>
-          <w:lang w:val="en-US"/>
-        </w:rPr>
-      </w:pPr>
+      <w:bookmarkEnd w:id="85"/>
+    </w:p>
+    <w:p>
+      <w:pPr>
+        <w:spacing w:line="240" w:lineRule="auto"/>
+        <w:rPr>
+          <w:rFonts w:ascii="Times New Roman" w:hAnsi="Times New Roman" w:cs="Times New Roman"/>
+          <w:sz w:val="26"/>
+          <w:szCs w:val="26"/>
+          <w:lang w:val="en-US"/>
+        </w:rPr>
+      </w:pPr>
+    </w:p>
+    <w:p>
+      <w:pPr>
+        <w:spacing w:line="240" w:lineRule="auto"/>
+        <w:rPr>
+          <w:rFonts w:ascii="Times New Roman" w:hAnsi="Times New Roman" w:cs="Times New Roman"/>
+          <w:sz w:val="26"/>
+          <w:szCs w:val="26"/>
+          <w:lang w:val="en-US"/>
+        </w:rPr>
+      </w:pPr>
+      <w:ins w:id="86" w:author="nhamct" w:date="2022-04-14T15:24:00Z">
+        <w:r>
+          <w:rPr>
+            <w:rFonts w:ascii="Times New Roman" w:hAnsi="Times New Roman" w:cs="Times New Roman"/>
+            <w:noProof/>
+            <w:sz w:val="26"/>
+            <w:szCs w:val="26"/>
+            <w:lang w:val="en-US"/>
+          </w:rPr>
+          <w:lastRenderedPageBreak/>
+          <mc:AlternateContent>
+            <mc:Choice Requires="wpi">
+              <w:drawing>
+                <wp:anchor distT="0" distB="0" distL="114300" distR="114300" simplePos="0" relativeHeight="251688960" behindDoc="0" locked="0" layoutInCell="1" allowOverlap="1">
+                  <wp:simplePos x="0" y="0"/>
+                  <wp:positionH relativeFrom="column">
+                    <wp:posOffset>3640075</wp:posOffset>
+                  </wp:positionH>
+                  <wp:positionV relativeFrom="paragraph">
+                    <wp:posOffset>4246186</wp:posOffset>
+                  </wp:positionV>
+                  <wp:extent cx="328320" cy="47160"/>
+                  <wp:effectExtent l="38100" t="38100" r="52705" b="48260"/>
+                  <wp:wrapNone/>
+                  <wp:docPr id="52" name="Ink 52"/>
+                  <wp:cNvGraphicFramePr/>
+                  <a:graphic xmlns:a="http://schemas.openxmlformats.org/drawingml/2006/main">
+                    <a:graphicData uri="http://schemas.microsoft.com/office/word/2010/wordprocessingInk">
+                      <w14:contentPart bwMode="auto" r:id="rId16">
+                        <w14:nvContentPartPr>
+                          <w14:cNvContentPartPr/>
+                        </w14:nvContentPartPr>
+                        <w14:xfrm>
+                          <a:off x="0" y="0"/>
+                          <a:ext cx="328320" cy="47160"/>
+                        </w14:xfrm>
+                      </w14:contentPart>
+                    </a:graphicData>
+                  </a:graphic>
+                </wp:anchor>
+              </w:drawing>
+            </mc:Choice>
+            <mc:Fallback>
+              <w:pict>
+                <v:shapetype w14:anchorId="79D794B9" id="_x0000_t75" coordsize="21600,21600" o:spt="75" o:preferrelative="t" path="m@4@5l@4@11@9@11@9@5xe" filled="f" stroked="f">
+                  <v:stroke joinstyle="miter"/>
+                  <v:formulas>
+                    <v:f eqn="if lineDrawn pixelLineWidth 0"/>
+                    <v:f eqn="sum @0 1 0"/>
+                    <v:f eqn="sum 0 0 @1"/>
+                    <v:f eqn="prod @2 1 2"/>
+                    <v:f eqn="prod @3 21600 pixelWidth"/>
+                    <v:f eqn="prod @3 21600 pixelHeight"/>
+                    <v:f eqn="sum @0 0 1"/>
+                    <v:f eqn="prod @6 1 2"/>
+                    <v:f eqn="prod @7 21600 pixelWidth"/>
+                    <v:f eqn="sum @8 21600 0"/>
+                    <v:f eqn="prod @7 21600 pixelHeight"/>
+                    <v:f eqn="sum @10 21600 0"/>
+                  </v:formulas>
+                  <v:path o:extrusionok="f" gradientshapeok="t" o:connecttype="rect"/>
+                  <o:lock v:ext="edit" aspectratio="t"/>
+                </v:shapetype>
+                <v:shape id="Ink 52" o:spid="_x0000_s1026" type="#_x0000_t75" style="position:absolute;margin-left:285.9pt;margin-top:333.65pt;width:27.25pt;height:5.1pt;z-index:251688960;visibility:visible;mso-wrap-style:square;mso-wrap-distance-left:9pt;mso-wrap-distance-top:0;mso-wrap-distance-right:9pt;mso-wrap-distance-bottom:0;mso-position-horizontal:absolute;mso-position-horizontal-relative:text;mso-position-vertical:absolute;mso-position-vertical-relative:text" o:gfxdata="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">
+                  <v:imagedata r:id="rId17" o:title=""/>
+                </v:shape>
+              </w:pict>
+            </mc:Fallback>
+          </mc:AlternateContent>
+        </w:r>
+        <w:r>
+          <w:rPr>
+            <w:rFonts w:ascii="Times New Roman" w:hAnsi="Times New Roman" w:cs="Times New Roman"/>
+            <w:noProof/>
+            <w:sz w:val="26"/>
+            <w:szCs w:val="26"/>
+            <w:lang w:val="en-US"/>
+          </w:rPr>
+          <mc:AlternateContent>
+            <mc:Choice Requires="wpi">
+              <w:drawing>
+                <wp:anchor distT="0" distB="0" distL="114300" distR="114300" simplePos="0" relativeHeight="251686912" behindDoc="0" locked="0" layoutInCell="1" allowOverlap="1">
+                  <wp:simplePos x="0" y="0"/>
+                  <wp:positionH relativeFrom="column">
+                    <wp:posOffset>2316658</wp:posOffset>
+                  </wp:positionH>
+                  <wp:positionV relativeFrom="paragraph">
+                    <wp:posOffset>3911803</wp:posOffset>
+                  </wp:positionV>
+                  <wp:extent cx="878889" cy="319205"/>
+                  <wp:effectExtent l="57150" t="38100" r="0" b="43180"/>
+                  <wp:wrapNone/>
+                  <wp:docPr id="50" name="Ink 50"/>
+                  <wp:cNvGraphicFramePr/>
+                  <a:graphic xmlns:a="http://schemas.openxmlformats.org/drawingml/2006/main">
+                    <a:graphicData uri="http://schemas.microsoft.com/office/word/2010/wordprocessingInk">
+                      <w14:contentPart bwMode="auto" r:id="rId18">
+                        <w14:nvContentPartPr>
+                          <w14:cNvContentPartPr/>
+                        </w14:nvContentPartPr>
+                        <w14:xfrm>
+                          <a:off x="0" y="0"/>
+                          <a:ext cx="878889" cy="319205"/>
+                        </w14:xfrm>
+                      </w14:contentPart>
+                    </a:graphicData>
+                  </a:graphic>
+                </wp:anchor>
+              </w:drawing>
+            </mc:Choice>
+            <mc:Fallback>
+              <w:pict>
+                <v:shape w14:anchorId="68717F6B" id="Ink 50" o:spid="_x0000_s1026" type="#_x0000_t75" style="position:absolute;margin-left:181.7pt;margin-top:307.3pt;width:70.6pt;height:26.55pt;z-index:251686912;visibility:visible;mso-wrap-style:square;mso-wrap-distance-left:9pt;mso-wrap-distance-top:0;mso-wrap-distance-right:9pt;mso-wrap-distance-bottom:0;mso-position-horizontal:absolute;mso-position-horizontal-relative:text;mso-position-vertical:absolute;mso-position-vertical-relative:text" o:gfxdata="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">
+                  <v:imagedata r:id="rId19" o:title=""/>
+                </v:shape>
+              </w:pict>
+            </mc:Fallback>
+          </mc:AlternateContent>
+        </w:r>
+        <w:r>
+          <w:rPr>
+            <w:rFonts w:ascii="Times New Roman" w:hAnsi="Times New Roman" w:cs="Times New Roman"/>
+            <w:noProof/>
+            <w:sz w:val="26"/>
+            <w:szCs w:val="26"/>
+            <w:lang w:val="en-US"/>
+          </w:rPr>
+          <mc:AlternateContent>
+            <mc:Choice Requires="wpi">
+              <w:drawing>
+                <wp:anchor distT="0" distB="0" distL="114300" distR="114300" simplePos="0" relativeHeight="251687936" behindDoc="0" locked="0" layoutInCell="1" allowOverlap="1">
+                  <wp:simplePos x="0" y="0"/>
+                  <wp:positionH relativeFrom="column">
+                    <wp:posOffset>2280082</wp:posOffset>
+                  </wp:positionH>
+                  <wp:positionV relativeFrom="paragraph">
+                    <wp:posOffset>3465576</wp:posOffset>
+                  </wp:positionV>
+                  <wp:extent cx="680169" cy="377190"/>
+                  <wp:effectExtent l="38100" t="38100" r="24765" b="41910"/>
+                  <wp:wrapNone/>
+                  <wp:docPr id="51" name="Ink 51"/>
+                  <wp:cNvGraphicFramePr/>
+                  <a:graphic xmlns:a="http://schemas.openxmlformats.org/drawingml/2006/main">
+                    <a:graphicData uri="http://schemas.microsoft.com/office/word/2010/wordprocessingInk">
+                      <w14:contentPart bwMode="auto" r:id="rId20">
+                        <w14:nvContentPartPr>
+                          <w14:cNvContentPartPr/>
+                        </w14:nvContentPartPr>
+                        <w14:xfrm>
+                          <a:off x="0" y="0"/>
+                          <a:ext cx="680169" cy="377190"/>
+                        </w14:xfrm>
+                      </w14:contentPart>
+                    </a:graphicData>
+                  </a:graphic>
+                </wp:anchor>
+              </w:drawing>
+            </mc:Choice>
+            <mc:Fallback>
+              <w:pict>
+                <v:shape w14:anchorId="3F12FDEE" id="Ink 51" o:spid="_x0000_s1026" type="#_x0000_t75" style="position:absolute;margin-left:178.85pt;margin-top:272.2pt;width:54.95pt;height:31.1pt;z-index:251687936;visibility:visible;mso-wrap-style:square;mso-wrap-distance-left:9pt;mso-wrap-distance-top:0;mso-wrap-distance-right:9pt;mso-wrap-distance-bottom:0;mso-position-horizontal:absolute;mso-position-horizontal-relative:text;mso-position-vertical:absolute;mso-position-vertical-relative:text" o:gfxdata="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">
+                  <v:imagedata r:id="rId21" o:title=""/>
+                </v:shape>
+              </w:pict>
+            </mc:Fallback>
+          </mc:AlternateContent>
+        </w:r>
+        <w:r>
+          <w:rPr>
+            <w:rFonts w:ascii="Times New Roman" w:hAnsi="Times New Roman" w:cs="Times New Roman"/>
+            <w:noProof/>
+            <w:sz w:val="26"/>
+            <w:szCs w:val="26"/>
+            <w:lang w:val="en-US"/>
+          </w:rPr>
+          <mc:AlternateContent>
+            <mc:Choice Requires="wpi">
+              <w:drawing>
+                <wp:anchor distT="0" distB="0" distL="114300" distR="114300" simplePos="0" relativeHeight="251685888" behindDoc="0" locked="0" layoutInCell="1" allowOverlap="1">
+                  <wp:simplePos x="0" y="0"/>
+                  <wp:positionH relativeFrom="column">
+                    <wp:posOffset>3750595</wp:posOffset>
+                  </wp:positionH>
+                  <wp:positionV relativeFrom="paragraph">
+                    <wp:posOffset>3790066</wp:posOffset>
+                  </wp:positionV>
+                  <wp:extent cx="318960" cy="37800"/>
+                  <wp:effectExtent l="38100" t="38100" r="43180" b="57785"/>
+                  <wp:wrapNone/>
+                  <wp:docPr id="49" name="Ink 49"/>
+                  <wp:cNvGraphicFramePr/>
+                  <a:graphic xmlns:a="http://schemas.openxmlformats.org/drawingml/2006/main">
+                    <a:graphicData uri="http://schemas.microsoft.com/office/word/2010/wordprocessingInk">
+                      <w14:contentPart bwMode="auto" r:id="rId22">
+                        <w14:nvContentPartPr>
+                          <w14:cNvContentPartPr/>
+                        </w14:nvContentPartPr>
+                        <w14:xfrm>
+                          <a:off x="0" y="0"/>
+                          <a:ext cx="318960" cy="37800"/>
+                        </w14:xfrm>
+                      </w14:contentPart>
+                    </a:graphicData>
+                  </a:graphic>
+                </wp:anchor>
+              </w:drawing>
+            </mc:Choice>
+            <mc:Fallback>
+              <w:pict>
+                <v:shape w14:anchorId="3F97E0CD" id="Ink 49" o:spid="_x0000_s1026" type="#_x0000_t75" style="position:absolute;margin-left:294.6pt;margin-top:297.75pt;width:26.5pt;height:4.4pt;z-index:251685888;visibility:visible;mso-wrap-style:square;mso-wrap-distance-left:9pt;mso-wrap-distance-top:0;mso-wrap-distance-right:9pt;mso-wrap-distance-bottom:0;mso-position-horizontal:absolute;mso-position-horizontal-relative:text;mso-position-vertical:absolute;mso-position-vertical-relative:text" o:gfxdata="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">
+                  <v:imagedata r:id="rId23" o:title=""/>
+                </v:shape>
+              </w:pict>
+            </mc:Fallback>
+          </mc:AlternateContent>
+        </w:r>
+        <w:r>
+          <w:rPr>
+            <w:rFonts w:ascii="Times New Roman" w:hAnsi="Times New Roman" w:cs="Times New Roman"/>
+            <w:noProof/>
+            <w:sz w:val="26"/>
+            <w:szCs w:val="26"/>
+            <w:lang w:val="en-US"/>
+          </w:rPr>
+          <mc:AlternateContent>
+            <mc:Choice Requires="wpi">
+              <w:drawing>
+                <wp:anchor distT="0" distB="0" distL="114300" distR="114300" simplePos="0" relativeHeight="251666432" behindDoc="0" locked="0" layoutInCell="1" allowOverlap="1">
+                  <wp:simplePos x="0" y="0"/>
+                  <wp:positionH relativeFrom="column">
+                    <wp:posOffset>3729715</wp:posOffset>
+                  </wp:positionH>
+                  <wp:positionV relativeFrom="paragraph">
+                    <wp:posOffset>2796826</wp:posOffset>
+                  </wp:positionV>
+                  <wp:extent cx="525240" cy="33120"/>
+                  <wp:effectExtent l="38100" t="38100" r="46355" b="43180"/>
+                  <wp:wrapNone/>
+                  <wp:docPr id="26" name="Ink 26"/>
+                  <wp:cNvGraphicFramePr/>
+                  <a:graphic xmlns:a="http://schemas.openxmlformats.org/drawingml/2006/main">
+                    <a:graphicData uri="http://schemas.microsoft.com/office/word/2010/wordprocessingInk">
+                      <w14:contentPart bwMode="auto" r:id="rId24">
+                        <w14:nvContentPartPr>
+                          <w14:cNvContentPartPr/>
+                        </w14:nvContentPartPr>
+                        <w14:xfrm>
+                          <a:off x="0" y="0"/>
+                          <a:ext cx="525240" cy="33120"/>
+                        </w14:xfrm>
+                      </w14:contentPart>
+                    </a:graphicData>
+                  </a:graphic>
+                </wp:anchor>
+              </w:drawing>
+            </mc:Choice>
+            <mc:Fallback>
+              <w:pict>
+                <v:shape w14:anchorId="37E92B63" id="Ink 26" o:spid="_x0000_s1026" type="#_x0000_t75" style="position:absolute;margin-left:293pt;margin-top:219.5pt;width:42.75pt;height:4pt;z-index:251666432;visibility:visible;mso-wrap-style:square;mso-wrap-distance-left:9pt;mso-wrap-distance-top:0;mso-wrap-distance-right:9pt;mso-wrap-distance-bottom:0;mso-position-horizontal:absolute;mso-position-horizontal-relative:text;mso-position-vertical:absolute;mso-position-vertical-relative:text" o:gfxdata="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">
+                  <v:imagedata r:id="rId25" o:title=""/>
+                </v:shape>
+              </w:pict>
+            </mc:Fallback>
+          </mc:AlternateContent>
+        </w:r>
+      </w:ins>
+      <w:ins w:id="87" w:author="nhamct" w:date="2022-04-14T15:23:00Z">
+        <w:r>
+          <w:rPr>
+            <w:rFonts w:ascii="Times New Roman" w:hAnsi="Times New Roman" w:cs="Times New Roman"/>
+            <w:noProof/>
+            <w:sz w:val="26"/>
+            <w:szCs w:val="26"/>
+            <w:lang w:val="en-US"/>
+          </w:rPr>
+          <mc:AlternateContent>
+            <mc:Choice Requires="wpi">
+              <w:drawing>
+                <wp:anchor distT="0" distB="0" distL="114300" distR="114300" simplePos="0" relativeHeight="251665408" behindDoc="0" locked="0" layoutInCell="1" allowOverlap="1">
+                  <wp:simplePos x="0" y="0"/>
+                  <wp:positionH relativeFrom="column">
+                    <wp:posOffset>2623896</wp:posOffset>
+                  </wp:positionH>
+                  <wp:positionV relativeFrom="paragraph">
+                    <wp:posOffset>2360981</wp:posOffset>
+                  </wp:positionV>
+                  <wp:extent cx="133791" cy="515036"/>
+                  <wp:effectExtent l="38100" t="38100" r="38100" b="56515"/>
+                  <wp:wrapNone/>
+                  <wp:docPr id="24" name="Ink 24"/>
+                  <wp:cNvGraphicFramePr/>
+                  <a:graphic xmlns:a="http://schemas.openxmlformats.org/drawingml/2006/main">
+                    <a:graphicData uri="http://schemas.microsoft.com/office/word/2010/wordprocessingInk">
+                      <w14:contentPart bwMode="auto" r:id="rId26">
+                        <w14:nvContentPartPr>
+                          <w14:cNvContentPartPr/>
+                        </w14:nvContentPartPr>
+                        <w14:xfrm>
+                          <a:off x="0" y="0"/>
+                          <a:ext cx="133791" cy="515036"/>
+                        </w14:xfrm>
+                      </w14:contentPart>
+                    </a:graphicData>
+                  </a:graphic>
+                </wp:anchor>
+              </w:drawing>
+            </mc:Choice>
+            <mc:Fallback>
+              <w:pict>
+                <v:shape w14:anchorId="0AF12699" id="Ink 24" o:spid="_x0000_s1026" type="#_x0000_t75" style="position:absolute;margin-left:205.9pt;margin-top:185.2pt;width:12pt;height:41.95pt;z-index:251665408;visibility:visible;mso-wrap-style:square;mso-wrap-distance-left:9pt;mso-wrap-distance-top:0;mso-wrap-distance-right:9pt;mso-wrap-distance-bottom:0;mso-position-horizontal:absolute;mso-position-horizontal-relative:text;mso-position-vertical:absolute;mso-position-vertical-relative:text" o:gfxdata="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">
+                  <v:imagedata r:id="rId27" o:title=""/>
+                </v:shape>
+              </w:pict>
+            </mc:Fallback>
+          </mc:AlternateContent>
+        </w:r>
+      </w:ins>
       <w:r>
         <w:rPr>
           <w:rFonts w:ascii="Times New Roman" w:hAnsi="Times New Roman" w:cs="Times New Roman"/>
@@ -15281,27 +16030,8 @@
           <w:lang w:val="en-US"/>
         </w:rPr>
         <w:pict>
-          <v:shapetype id="_x0000_t75" coordsize="21600,21600" o:spt="75" o:preferrelative="t" path="m@4@5l@4@11@9@11@9@5xe" filled="f" stroked="f">
-            <v:stroke joinstyle="miter"/>
-            <v:formulas>
-              <v:f eqn="if lineDrawn pixelLineWidth 0"/>
-              <v:f eqn="sum @0 1 0"/>
-              <v:f eqn="sum 0 0 @1"/>
-              <v:f eqn="prod @2 1 2"/>
-              <v:f eqn="prod @3 21600 pixelWidth"/>
-              <v:f eqn="prod @3 21600 pixelHeight"/>
-              <v:f eqn="sum @0 0 1"/>
-              <v:f eqn="prod @6 1 2"/>
-              <v:f eqn="prod @7 21600 pixelWidth"/>
-              <v:f eqn="sum @8 21600 0"/>
-              <v:f eqn="prod @7 21600 pixelHeight"/>
-              <v:f eqn="sum @10 21600 0"/>
-            </v:formulas>
-            <v:path o:extrusionok="f" gradientshapeok="t" o:connecttype="rect"/>
-            <o:lock v:ext="edit" aspectratio="t"/>
-          </v:shapetype>
-          <v:shape id="_x0000_i1025" type="#_x0000_t75" style="width:441.5pt;height:403pt">
-            <v:imagedata r:id="rId16" o:title="USECASE4"/>
+          <v:shape id="_x0000_i1025" type="#_x0000_t75" style="width:441.8pt;height:403.2pt">
+            <v:imagedata r:id="rId28" o:title="USECASE4"/>
           </v:shape>
         </w:pict>
       </w:r>
@@ -15375,7 +16105,6 @@
                 <w:szCs w:val="26"/>
                 <w:lang w:val="en-US"/>
               </w:rPr>
-              <w:lastRenderedPageBreak/>
               <w:t>STT</w:t>
             </w:r>
           </w:p>
@@ -15541,7 +16270,7 @@
                           <pic:cNvPicPr/>
                         </pic:nvPicPr>
                         <pic:blipFill>
-                          <a:blip r:embed="rId17"/>
+                          <a:blip r:embed="rId29"/>
                           <a:stretch>
                             <a:fillRect/>
                           </a:stretch>
@@ -15585,7 +16314,27 @@
                 <w:szCs w:val="26"/>
                 <w:lang w:val="en-US"/>
               </w:rPr>
-              <w:t xml:space="preserve">Admin là tác nhân giữ vai trò quan trọng trong hệ thống RAKUSAI. Là người điểu hành, theo dõi và quản lý mọi hoạt động của hệ thống. </w:t>
+              <w:t xml:space="preserve">Admin là </w:t>
+            </w:r>
+            <w:del w:id="88" w:author="nhamct" w:date="2022-04-14T15:24:00Z">
+              <w:r>
+                <w:rPr>
+                  <w:rFonts w:ascii="Times New Roman" w:hAnsi="Times New Roman" w:cs="Times New Roman"/>
+                  <w:sz w:val="26"/>
+                  <w:szCs w:val="26"/>
+                  <w:lang w:val="en-US"/>
+                </w:rPr>
+                <w:delText xml:space="preserve">tác nhân giữ vai trò quan trọng trong hệ thống RAKUSAI. Là </w:delText>
+              </w:r>
+            </w:del>
+            <w:r>
+              <w:rPr>
+                <w:rFonts w:ascii="Times New Roman" w:hAnsi="Times New Roman" w:cs="Times New Roman"/>
+                <w:sz w:val="26"/>
+                <w:szCs w:val="26"/>
+                <w:lang w:val="en-US"/>
+              </w:rPr>
+              <w:t xml:space="preserve">người điểu hành, theo dõi và quản lý mọi hoạt động của hệ thống. </w:t>
             </w:r>
           </w:p>
           <w:p>
@@ -15641,7 +16390,16 @@
                 <w:rFonts w:ascii="Times New Roman" w:hAnsi="Times New Roman" w:cs="Times New Roman"/>
                 <w:sz w:val="26"/>
                 <w:szCs w:val="26"/>
-                <w:lang w:val="en-US"/>
+                <w:highlight w:val="yellow"/>
+                <w:lang w:val="en-US"/>
+                <w:rPrChange w:id="89" w:author="nhamct" w:date="2022-04-14T15:25:00Z">
+                  <w:rPr>
+                    <w:rFonts w:ascii="Times New Roman" w:hAnsi="Times New Roman" w:cs="Times New Roman"/>
+                    <w:sz w:val="26"/>
+                    <w:szCs w:val="26"/>
+                    <w:lang w:val="en-US"/>
+                  </w:rPr>
+                </w:rPrChange>
               </w:rPr>
             </w:pPr>
             <w:r>
@@ -15649,7 +16407,16 @@
                 <w:rFonts w:ascii="Times New Roman" w:hAnsi="Times New Roman" w:cs="Times New Roman"/>
                 <w:sz w:val="26"/>
                 <w:szCs w:val="26"/>
-                <w:lang w:val="en-US"/>
+                <w:highlight w:val="yellow"/>
+                <w:lang w:val="en-US"/>
+                <w:rPrChange w:id="90" w:author="nhamct" w:date="2022-04-14T15:25:00Z">
+                  <w:rPr>
+                    <w:rFonts w:ascii="Times New Roman" w:hAnsi="Times New Roman" w:cs="Times New Roman"/>
+                    <w:sz w:val="26"/>
+                    <w:szCs w:val="26"/>
+                    <w:lang w:val="en-US"/>
+                  </w:rPr>
+                </w:rPrChange>
               </w:rPr>
               <w:t>Quản lý order</w:t>
             </w:r>
@@ -15667,7 +16434,16 @@
                 <w:rFonts w:ascii="Times New Roman" w:hAnsi="Times New Roman" w:cs="Times New Roman"/>
                 <w:sz w:val="26"/>
                 <w:szCs w:val="26"/>
-                <w:lang w:val="en-US"/>
+                <w:highlight w:val="yellow"/>
+                <w:lang w:val="en-US"/>
+                <w:rPrChange w:id="91" w:author="nhamct" w:date="2022-04-14T15:25:00Z">
+                  <w:rPr>
+                    <w:rFonts w:ascii="Times New Roman" w:hAnsi="Times New Roman" w:cs="Times New Roman"/>
+                    <w:sz w:val="26"/>
+                    <w:szCs w:val="26"/>
+                    <w:lang w:val="en-US"/>
+                  </w:rPr>
+                </w:rPrChange>
               </w:rPr>
             </w:pPr>
             <w:r>
@@ -15675,7 +16451,16 @@
                 <w:rFonts w:ascii="Times New Roman" w:hAnsi="Times New Roman" w:cs="Times New Roman"/>
                 <w:sz w:val="26"/>
                 <w:szCs w:val="26"/>
-                <w:lang w:val="en-US"/>
+                <w:highlight w:val="yellow"/>
+                <w:lang w:val="en-US"/>
+                <w:rPrChange w:id="92" w:author="nhamct" w:date="2022-04-14T15:25:00Z">
+                  <w:rPr>
+                    <w:rFonts w:ascii="Times New Roman" w:hAnsi="Times New Roman" w:cs="Times New Roman"/>
+                    <w:sz w:val="26"/>
+                    <w:szCs w:val="26"/>
+                    <w:lang w:val="en-US"/>
+                  </w:rPr>
+                </w:rPrChange>
               </w:rPr>
               <w:t>Quản lý users</w:t>
             </w:r>
@@ -15693,7 +16478,16 @@
                 <w:rFonts w:ascii="Times New Roman" w:hAnsi="Times New Roman" w:cs="Times New Roman"/>
                 <w:sz w:val="26"/>
                 <w:szCs w:val="26"/>
-                <w:lang w:val="en-US"/>
+                <w:highlight w:val="yellow"/>
+                <w:lang w:val="en-US"/>
+                <w:rPrChange w:id="93" w:author="nhamct" w:date="2022-04-14T15:25:00Z">
+                  <w:rPr>
+                    <w:rFonts w:ascii="Times New Roman" w:hAnsi="Times New Roman" w:cs="Times New Roman"/>
+                    <w:sz w:val="26"/>
+                    <w:szCs w:val="26"/>
+                    <w:lang w:val="en-US"/>
+                  </w:rPr>
+                </w:rPrChange>
               </w:rPr>
             </w:pPr>
             <w:r>
@@ -15701,7 +16495,16 @@
                 <w:rFonts w:ascii="Times New Roman" w:hAnsi="Times New Roman" w:cs="Times New Roman"/>
                 <w:sz w:val="26"/>
                 <w:szCs w:val="26"/>
-                <w:lang w:val="en-US"/>
+                <w:highlight w:val="yellow"/>
+                <w:lang w:val="en-US"/>
+                <w:rPrChange w:id="94" w:author="nhamct" w:date="2022-04-14T15:25:00Z">
+                  <w:rPr>
+                    <w:rFonts w:ascii="Times New Roman" w:hAnsi="Times New Roman" w:cs="Times New Roman"/>
+                    <w:sz w:val="26"/>
+                    <w:szCs w:val="26"/>
+                    <w:lang w:val="en-US"/>
+                  </w:rPr>
+                </w:rPrChange>
               </w:rPr>
               <w:t>Quản lý sản phẩm</w:t>
             </w:r>
@@ -15719,7 +16522,16 @@
                 <w:rFonts w:ascii="Times New Roman" w:hAnsi="Times New Roman" w:cs="Times New Roman"/>
                 <w:sz w:val="26"/>
                 <w:szCs w:val="26"/>
-                <w:lang w:val="en-US"/>
+                <w:highlight w:val="yellow"/>
+                <w:lang w:val="en-US"/>
+                <w:rPrChange w:id="95" w:author="nhamct" w:date="2022-04-14T15:25:00Z">
+                  <w:rPr>
+                    <w:rFonts w:ascii="Times New Roman" w:hAnsi="Times New Roman" w:cs="Times New Roman"/>
+                    <w:sz w:val="26"/>
+                    <w:szCs w:val="26"/>
+                    <w:lang w:val="en-US"/>
+                  </w:rPr>
+                </w:rPrChange>
               </w:rPr>
             </w:pPr>
             <w:r>
@@ -15727,7 +16539,16 @@
                 <w:rFonts w:ascii="Times New Roman" w:hAnsi="Times New Roman" w:cs="Times New Roman"/>
                 <w:sz w:val="26"/>
                 <w:szCs w:val="26"/>
-                <w:lang w:val="en-US"/>
+                <w:highlight w:val="yellow"/>
+                <w:lang w:val="en-US"/>
+                <w:rPrChange w:id="96" w:author="nhamct" w:date="2022-04-14T15:25:00Z">
+                  <w:rPr>
+                    <w:rFonts w:ascii="Times New Roman" w:hAnsi="Times New Roman" w:cs="Times New Roman"/>
+                    <w:sz w:val="26"/>
+                    <w:szCs w:val="26"/>
+                    <w:lang w:val="en-US"/>
+                  </w:rPr>
+                </w:rPrChange>
               </w:rPr>
               <w:t>Quản lý stores</w:t>
             </w:r>
@@ -15745,7 +16566,16 @@
                 <w:rFonts w:ascii="Times New Roman" w:hAnsi="Times New Roman" w:cs="Times New Roman"/>
                 <w:sz w:val="26"/>
                 <w:szCs w:val="26"/>
-                <w:lang w:val="en-US"/>
+                <w:highlight w:val="yellow"/>
+                <w:lang w:val="en-US"/>
+                <w:rPrChange w:id="97" w:author="nhamct" w:date="2022-04-14T15:25:00Z">
+                  <w:rPr>
+                    <w:rFonts w:ascii="Times New Roman" w:hAnsi="Times New Roman" w:cs="Times New Roman"/>
+                    <w:sz w:val="26"/>
+                    <w:szCs w:val="26"/>
+                    <w:lang w:val="en-US"/>
+                  </w:rPr>
+                </w:rPrChange>
               </w:rPr>
             </w:pPr>
             <w:r>
@@ -15753,7 +16583,16 @@
                 <w:rFonts w:ascii="Times New Roman" w:hAnsi="Times New Roman" w:cs="Times New Roman"/>
                 <w:sz w:val="26"/>
                 <w:szCs w:val="26"/>
-                <w:lang w:val="en-US"/>
+                <w:highlight w:val="yellow"/>
+                <w:lang w:val="en-US"/>
+                <w:rPrChange w:id="98" w:author="nhamct" w:date="2022-04-14T15:25:00Z">
+                  <w:rPr>
+                    <w:rFonts w:ascii="Times New Roman" w:hAnsi="Times New Roman" w:cs="Times New Roman"/>
+                    <w:sz w:val="26"/>
+                    <w:szCs w:val="26"/>
+                    <w:lang w:val="en-US"/>
+                  </w:rPr>
+                </w:rPrChange>
               </w:rPr>
               <w:t>Quản lý kho</w:t>
             </w:r>
@@ -15771,7 +16610,16 @@
                 <w:rFonts w:ascii="Times New Roman" w:hAnsi="Times New Roman" w:cs="Times New Roman"/>
                 <w:sz w:val="26"/>
                 <w:szCs w:val="26"/>
-                <w:lang w:val="en-US"/>
+                <w:highlight w:val="yellow"/>
+                <w:lang w:val="en-US"/>
+                <w:rPrChange w:id="99" w:author="nhamct" w:date="2022-04-14T15:25:00Z">
+                  <w:rPr>
+                    <w:rFonts w:ascii="Times New Roman" w:hAnsi="Times New Roman" w:cs="Times New Roman"/>
+                    <w:sz w:val="26"/>
+                    <w:szCs w:val="26"/>
+                    <w:lang w:val="en-US"/>
+                  </w:rPr>
+                </w:rPrChange>
               </w:rPr>
             </w:pPr>
             <w:r>
@@ -15779,7 +16627,16 @@
                 <w:rFonts w:ascii="Times New Roman" w:hAnsi="Times New Roman" w:cs="Times New Roman"/>
                 <w:sz w:val="26"/>
                 <w:szCs w:val="26"/>
-                <w:lang w:val="en-US"/>
+                <w:highlight w:val="yellow"/>
+                <w:lang w:val="en-US"/>
+                <w:rPrChange w:id="100" w:author="nhamct" w:date="2022-04-14T15:25:00Z">
+                  <w:rPr>
+                    <w:rFonts w:ascii="Times New Roman" w:hAnsi="Times New Roman" w:cs="Times New Roman"/>
+                    <w:sz w:val="26"/>
+                    <w:szCs w:val="26"/>
+                    <w:lang w:val="en-US"/>
+                  </w:rPr>
+                </w:rPrChange>
               </w:rPr>
               <w:t>Quản lý coupon</w:t>
             </w:r>
@@ -15797,7 +16654,16 @@
                 <w:rFonts w:ascii="Times New Roman" w:hAnsi="Times New Roman" w:cs="Times New Roman"/>
                 <w:sz w:val="26"/>
                 <w:szCs w:val="26"/>
-                <w:lang w:val="en-US"/>
+                <w:highlight w:val="yellow"/>
+                <w:lang w:val="en-US"/>
+                <w:rPrChange w:id="101" w:author="nhamct" w:date="2022-04-14T15:25:00Z">
+                  <w:rPr>
+                    <w:rFonts w:ascii="Times New Roman" w:hAnsi="Times New Roman" w:cs="Times New Roman"/>
+                    <w:sz w:val="26"/>
+                    <w:szCs w:val="26"/>
+                    <w:lang w:val="en-US"/>
+                  </w:rPr>
+                </w:rPrChange>
               </w:rPr>
             </w:pPr>
             <w:r>
@@ -15805,7 +16671,16 @@
                 <w:rFonts w:ascii="Times New Roman" w:hAnsi="Times New Roman" w:cs="Times New Roman"/>
                 <w:sz w:val="26"/>
                 <w:szCs w:val="26"/>
-                <w:lang w:val="en-US"/>
+                <w:highlight w:val="yellow"/>
+                <w:lang w:val="en-US"/>
+                <w:rPrChange w:id="102" w:author="nhamct" w:date="2022-04-14T15:25:00Z">
+                  <w:rPr>
+                    <w:rFonts w:ascii="Times New Roman" w:hAnsi="Times New Roman" w:cs="Times New Roman"/>
+                    <w:sz w:val="26"/>
+                    <w:szCs w:val="26"/>
+                    <w:lang w:val="en-US"/>
+                  </w:rPr>
+                </w:rPrChange>
               </w:rPr>
               <w:t>Quản lý setting default</w:t>
             </w:r>
@@ -15845,6 +16720,7 @@
                 <w:szCs w:val="26"/>
                 <w:lang w:val="en-US"/>
               </w:rPr>
+              <w:lastRenderedPageBreak/>
               <w:t>2</w:t>
             </w:r>
           </w:p>
@@ -15948,7 +16824,7 @@
                           <pic:cNvPicPr/>
                         </pic:nvPicPr>
                         <pic:blipFill>
-                          <a:blip r:embed="rId18"/>
+                          <a:blip r:embed="rId30"/>
                           <a:stretch>
                             <a:fillRect/>
                           </a:stretch>
@@ -15991,17 +16867,39 @@
                 <w:szCs w:val="26"/>
                 <w:lang w:val="en-US"/>
               </w:rPr>
-              <w:t xml:space="preserve">Tác nhân USERS là người không thể thiếu, là người giữ yếu tố quyết định đến </w:t>
-            </w:r>
-            <w:r>
-              <w:rPr>
-                <w:rFonts w:ascii="Times New Roman" w:hAnsi="Times New Roman" w:cs="Times New Roman"/>
-                <w:sz w:val="26"/>
-                <w:szCs w:val="26"/>
-                <w:lang w:val="en-US"/>
-              </w:rPr>
-              <w:t>sự hành tành và phát triển của hệ thống.</w:t>
-            </w:r>
+              <w:t xml:space="preserve">Tác nhân USERS </w:t>
+            </w:r>
+            <w:del w:id="103" w:author="nhamct" w:date="2022-04-14T15:25:00Z">
+              <w:r>
+                <w:rPr>
+                  <w:rFonts w:ascii="Times New Roman" w:hAnsi="Times New Roman" w:cs="Times New Roman"/>
+                  <w:sz w:val="26"/>
+                  <w:szCs w:val="26"/>
+                  <w:lang w:val="en-US"/>
+                </w:rPr>
+                <w:delText xml:space="preserve">là người không thể thiếu, là người giữ yếu tố quyết định đến </w:delText>
+              </w:r>
+              <w:r>
+                <w:rPr>
+                  <w:rFonts w:ascii="Times New Roman" w:hAnsi="Times New Roman" w:cs="Times New Roman"/>
+                  <w:sz w:val="26"/>
+                  <w:szCs w:val="26"/>
+                  <w:lang w:val="en-US"/>
+                </w:rPr>
+                <w:delText>sự hành tành và phát triển của hệ thống.</w:delText>
+              </w:r>
+            </w:del>
+            <w:ins w:id="104" w:author="nhamct" w:date="2022-04-14T15:25:00Z">
+              <w:r>
+                <w:rPr>
+                  <w:rFonts w:ascii="Times New Roman" w:hAnsi="Times New Roman" w:cs="Times New Roman"/>
+                  <w:sz w:val="26"/>
+                  <w:szCs w:val="26"/>
+                  <w:lang w:val="en-US"/>
+                </w:rPr>
+                <w:t>là ai?</w:t>
+              </w:r>
+            </w:ins>
           </w:p>
           <w:p>
             <w:pPr>
@@ -16036,7 +16934,16 @@
                 <w:rFonts w:ascii="Times New Roman" w:hAnsi="Times New Roman" w:cs="Times New Roman"/>
                 <w:sz w:val="26"/>
                 <w:szCs w:val="26"/>
-                <w:lang w:val="en-US"/>
+                <w:highlight w:val="yellow"/>
+                <w:lang w:val="en-US"/>
+                <w:rPrChange w:id="105" w:author="nhamct" w:date="2022-04-14T15:25:00Z">
+                  <w:rPr>
+                    <w:rFonts w:ascii="Times New Roman" w:hAnsi="Times New Roman" w:cs="Times New Roman"/>
+                    <w:sz w:val="26"/>
+                    <w:szCs w:val="26"/>
+                    <w:lang w:val="en-US"/>
+                  </w:rPr>
+                </w:rPrChange>
               </w:rPr>
             </w:pPr>
             <w:r>
@@ -16044,7 +16951,16 @@
                 <w:rFonts w:ascii="Times New Roman" w:hAnsi="Times New Roman" w:cs="Times New Roman"/>
                 <w:sz w:val="26"/>
                 <w:szCs w:val="26"/>
-                <w:lang w:val="en-US"/>
+                <w:highlight w:val="yellow"/>
+                <w:lang w:val="en-US"/>
+                <w:rPrChange w:id="106" w:author="nhamct" w:date="2022-04-14T15:25:00Z">
+                  <w:rPr>
+                    <w:rFonts w:ascii="Times New Roman" w:hAnsi="Times New Roman" w:cs="Times New Roman"/>
+                    <w:sz w:val="26"/>
+                    <w:szCs w:val="26"/>
+                    <w:lang w:val="en-US"/>
+                  </w:rPr>
+                </w:rPrChange>
               </w:rPr>
               <w:t>Đăng ký thành viên</w:t>
             </w:r>
@@ -16062,7 +16978,16 @@
                 <w:rFonts w:ascii="Times New Roman" w:hAnsi="Times New Roman" w:cs="Times New Roman"/>
                 <w:sz w:val="26"/>
                 <w:szCs w:val="26"/>
-                <w:lang w:val="en-US"/>
+                <w:highlight w:val="yellow"/>
+                <w:lang w:val="en-US"/>
+                <w:rPrChange w:id="107" w:author="nhamct" w:date="2022-04-14T15:25:00Z">
+                  <w:rPr>
+                    <w:rFonts w:ascii="Times New Roman" w:hAnsi="Times New Roman" w:cs="Times New Roman"/>
+                    <w:sz w:val="26"/>
+                    <w:szCs w:val="26"/>
+                    <w:lang w:val="en-US"/>
+                  </w:rPr>
+                </w:rPrChange>
               </w:rPr>
             </w:pPr>
             <w:r>
@@ -16070,7 +16995,16 @@
                 <w:rFonts w:ascii="Times New Roman" w:hAnsi="Times New Roman" w:cs="Times New Roman"/>
                 <w:sz w:val="26"/>
                 <w:szCs w:val="26"/>
-                <w:lang w:val="en-US"/>
+                <w:highlight w:val="yellow"/>
+                <w:lang w:val="en-US"/>
+                <w:rPrChange w:id="108" w:author="nhamct" w:date="2022-04-14T15:25:00Z">
+                  <w:rPr>
+                    <w:rFonts w:ascii="Times New Roman" w:hAnsi="Times New Roman" w:cs="Times New Roman"/>
+                    <w:sz w:val="26"/>
+                    <w:szCs w:val="26"/>
+                    <w:lang w:val="en-US"/>
+                  </w:rPr>
+                </w:rPrChange>
               </w:rPr>
               <w:t>Tạo pass tạm</w:t>
             </w:r>
@@ -16088,7 +17022,16 @@
                 <w:rFonts w:ascii="Times New Roman" w:hAnsi="Times New Roman" w:cs="Times New Roman"/>
                 <w:sz w:val="26"/>
                 <w:szCs w:val="26"/>
-                <w:lang w:val="en-US"/>
+                <w:highlight w:val="yellow"/>
+                <w:lang w:val="en-US"/>
+                <w:rPrChange w:id="109" w:author="nhamct" w:date="2022-04-14T15:25:00Z">
+                  <w:rPr>
+                    <w:rFonts w:ascii="Times New Roman" w:hAnsi="Times New Roman" w:cs="Times New Roman"/>
+                    <w:sz w:val="26"/>
+                    <w:szCs w:val="26"/>
+                    <w:lang w:val="en-US"/>
+                  </w:rPr>
+                </w:rPrChange>
               </w:rPr>
             </w:pPr>
             <w:r>
@@ -16096,7 +17039,16 @@
                 <w:rFonts w:ascii="Times New Roman" w:hAnsi="Times New Roman" w:cs="Times New Roman"/>
                 <w:sz w:val="26"/>
                 <w:szCs w:val="26"/>
-                <w:lang w:val="en-US"/>
+                <w:highlight w:val="yellow"/>
+                <w:lang w:val="en-US"/>
+                <w:rPrChange w:id="110" w:author="nhamct" w:date="2022-04-14T15:25:00Z">
+                  <w:rPr>
+                    <w:rFonts w:ascii="Times New Roman" w:hAnsi="Times New Roman" w:cs="Times New Roman"/>
+                    <w:sz w:val="26"/>
+                    <w:szCs w:val="26"/>
+                    <w:lang w:val="en-US"/>
+                  </w:rPr>
+                </w:rPrChange>
               </w:rPr>
               <w:t>Change password</w:t>
             </w:r>
@@ -16114,7 +17066,16 @@
                 <w:rFonts w:ascii="Times New Roman" w:hAnsi="Times New Roman" w:cs="Times New Roman"/>
                 <w:sz w:val="26"/>
                 <w:szCs w:val="26"/>
-                <w:lang w:val="en-US"/>
+                <w:highlight w:val="yellow"/>
+                <w:lang w:val="en-US"/>
+                <w:rPrChange w:id="111" w:author="nhamct" w:date="2022-04-14T15:25:00Z">
+                  <w:rPr>
+                    <w:rFonts w:ascii="Times New Roman" w:hAnsi="Times New Roman" w:cs="Times New Roman"/>
+                    <w:sz w:val="26"/>
+                    <w:szCs w:val="26"/>
+                    <w:lang w:val="en-US"/>
+                  </w:rPr>
+                </w:rPrChange>
               </w:rPr>
             </w:pPr>
             <w:r>
@@ -16122,7 +17083,16 @@
                 <w:rFonts w:ascii="Times New Roman" w:hAnsi="Times New Roman" w:cs="Times New Roman"/>
                 <w:sz w:val="26"/>
                 <w:szCs w:val="26"/>
-                <w:lang w:val="en-US"/>
+                <w:highlight w:val="yellow"/>
+                <w:lang w:val="en-US"/>
+                <w:rPrChange w:id="112" w:author="nhamct" w:date="2022-04-14T15:25:00Z">
+                  <w:rPr>
+                    <w:rFonts w:ascii="Times New Roman" w:hAnsi="Times New Roman" w:cs="Times New Roman"/>
+                    <w:sz w:val="26"/>
+                    <w:szCs w:val="26"/>
+                    <w:lang w:val="en-US"/>
+                  </w:rPr>
+                </w:rPrChange>
               </w:rPr>
               <w:t>Change mail</w:t>
             </w:r>
@@ -16140,7 +17110,16 @@
                 <w:rFonts w:ascii="Times New Roman" w:hAnsi="Times New Roman" w:cs="Times New Roman"/>
                 <w:sz w:val="26"/>
                 <w:szCs w:val="26"/>
-                <w:lang w:val="en-US"/>
+                <w:highlight w:val="yellow"/>
+                <w:lang w:val="en-US"/>
+                <w:rPrChange w:id="113" w:author="nhamct" w:date="2022-04-14T15:25:00Z">
+                  <w:rPr>
+                    <w:rFonts w:ascii="Times New Roman" w:hAnsi="Times New Roman" w:cs="Times New Roman"/>
+                    <w:sz w:val="26"/>
+                    <w:szCs w:val="26"/>
+                    <w:lang w:val="en-US"/>
+                  </w:rPr>
+                </w:rPrChange>
               </w:rPr>
             </w:pPr>
             <w:r>
@@ -16148,7 +17127,16 @@
                 <w:rFonts w:ascii="Times New Roman" w:hAnsi="Times New Roman" w:cs="Times New Roman"/>
                 <w:sz w:val="26"/>
                 <w:szCs w:val="26"/>
-                <w:lang w:val="en-US"/>
+                <w:highlight w:val="yellow"/>
+                <w:lang w:val="en-US"/>
+                <w:rPrChange w:id="114" w:author="nhamct" w:date="2022-04-14T15:25:00Z">
+                  <w:rPr>
+                    <w:rFonts w:ascii="Times New Roman" w:hAnsi="Times New Roman" w:cs="Times New Roman"/>
+                    <w:sz w:val="26"/>
+                    <w:szCs w:val="26"/>
+                    <w:lang w:val="en-US"/>
+                  </w:rPr>
+                </w:rPrChange>
               </w:rPr>
               <w:t>Rời hội</w:t>
             </w:r>
@@ -16166,7 +17154,16 @@
                 <w:rFonts w:ascii="Times New Roman" w:hAnsi="Times New Roman" w:cs="Times New Roman"/>
                 <w:sz w:val="26"/>
                 <w:szCs w:val="26"/>
-                <w:lang w:val="en-US"/>
+                <w:highlight w:val="yellow"/>
+                <w:lang w:val="en-US"/>
+                <w:rPrChange w:id="115" w:author="nhamct" w:date="2022-04-14T15:25:00Z">
+                  <w:rPr>
+                    <w:rFonts w:ascii="Times New Roman" w:hAnsi="Times New Roman" w:cs="Times New Roman"/>
+                    <w:sz w:val="26"/>
+                    <w:szCs w:val="26"/>
+                    <w:lang w:val="en-US"/>
+                  </w:rPr>
+                </w:rPrChange>
               </w:rPr>
             </w:pPr>
             <w:r>
@@ -16174,7 +17171,16 @@
                 <w:rFonts w:ascii="Times New Roman" w:hAnsi="Times New Roman" w:cs="Times New Roman"/>
                 <w:sz w:val="26"/>
                 <w:szCs w:val="26"/>
-                <w:lang w:val="en-US"/>
+                <w:highlight w:val="yellow"/>
+                <w:lang w:val="en-US"/>
+                <w:rPrChange w:id="116" w:author="nhamct" w:date="2022-04-14T15:25:00Z">
+                  <w:rPr>
+                    <w:rFonts w:ascii="Times New Roman" w:hAnsi="Times New Roman" w:cs="Times New Roman"/>
+                    <w:sz w:val="26"/>
+                    <w:szCs w:val="26"/>
+                    <w:lang w:val="en-US"/>
+                  </w:rPr>
+                </w:rPrChange>
               </w:rPr>
               <w:t>Chỉnh sửa hồ sơ cá nhân</w:t>
             </w:r>
@@ -16192,7 +17198,16 @@
                 <w:rFonts w:ascii="Times New Roman" w:hAnsi="Times New Roman" w:cs="Times New Roman"/>
                 <w:sz w:val="26"/>
                 <w:szCs w:val="26"/>
-                <w:lang w:val="en-US"/>
+                <w:highlight w:val="yellow"/>
+                <w:lang w:val="en-US"/>
+                <w:rPrChange w:id="117" w:author="nhamct" w:date="2022-04-14T15:25:00Z">
+                  <w:rPr>
+                    <w:rFonts w:ascii="Times New Roman" w:hAnsi="Times New Roman" w:cs="Times New Roman"/>
+                    <w:sz w:val="26"/>
+                    <w:szCs w:val="26"/>
+                    <w:lang w:val="en-US"/>
+                  </w:rPr>
+                </w:rPrChange>
               </w:rPr>
             </w:pPr>
             <w:r>
@@ -16200,7 +17215,16 @@
                 <w:rFonts w:ascii="Times New Roman" w:hAnsi="Times New Roman" w:cs="Times New Roman"/>
                 <w:sz w:val="26"/>
                 <w:szCs w:val="26"/>
-                <w:lang w:val="en-US"/>
+                <w:highlight w:val="yellow"/>
+                <w:lang w:val="en-US"/>
+                <w:rPrChange w:id="118" w:author="nhamct" w:date="2022-04-14T15:25:00Z">
+                  <w:rPr>
+                    <w:rFonts w:ascii="Times New Roman" w:hAnsi="Times New Roman" w:cs="Times New Roman"/>
+                    <w:sz w:val="26"/>
+                    <w:szCs w:val="26"/>
+                    <w:lang w:val="en-US"/>
+                  </w:rPr>
+                </w:rPrChange>
               </w:rPr>
               <w:t>Tìm kiếm món ăn</w:t>
             </w:r>
@@ -16218,7 +17242,16 @@
                 <w:rFonts w:ascii="Times New Roman" w:hAnsi="Times New Roman" w:cs="Times New Roman"/>
                 <w:sz w:val="26"/>
                 <w:szCs w:val="26"/>
-                <w:lang w:val="en-US"/>
+                <w:highlight w:val="yellow"/>
+                <w:lang w:val="en-US"/>
+                <w:rPrChange w:id="119" w:author="nhamct" w:date="2022-04-14T15:25:00Z">
+                  <w:rPr>
+                    <w:rFonts w:ascii="Times New Roman" w:hAnsi="Times New Roman" w:cs="Times New Roman"/>
+                    <w:sz w:val="26"/>
+                    <w:szCs w:val="26"/>
+                    <w:lang w:val="en-US"/>
+                  </w:rPr>
+                </w:rPrChange>
               </w:rPr>
             </w:pPr>
             <w:r>
@@ -16226,7 +17259,16 @@
                 <w:rFonts w:ascii="Times New Roman" w:hAnsi="Times New Roman" w:cs="Times New Roman"/>
                 <w:sz w:val="26"/>
                 <w:szCs w:val="26"/>
-                <w:lang w:val="en-US"/>
+                <w:highlight w:val="yellow"/>
+                <w:lang w:val="en-US"/>
+                <w:rPrChange w:id="120" w:author="nhamct" w:date="2022-04-14T15:25:00Z">
+                  <w:rPr>
+                    <w:rFonts w:ascii="Times New Roman" w:hAnsi="Times New Roman" w:cs="Times New Roman"/>
+                    <w:sz w:val="26"/>
+                    <w:szCs w:val="26"/>
+                    <w:lang w:val="en-US"/>
+                  </w:rPr>
+                </w:rPrChange>
               </w:rPr>
               <w:t>Tìm kiếm stores</w:t>
             </w:r>
@@ -16244,7 +17286,16 @@
                 <w:rFonts w:ascii="Times New Roman" w:hAnsi="Times New Roman" w:cs="Times New Roman"/>
                 <w:sz w:val="26"/>
                 <w:szCs w:val="26"/>
-                <w:lang w:val="en-US"/>
+                <w:highlight w:val="yellow"/>
+                <w:lang w:val="en-US"/>
+                <w:rPrChange w:id="121" w:author="nhamct" w:date="2022-04-14T15:25:00Z">
+                  <w:rPr>
+                    <w:rFonts w:ascii="Times New Roman" w:hAnsi="Times New Roman" w:cs="Times New Roman"/>
+                    <w:sz w:val="26"/>
+                    <w:szCs w:val="26"/>
+                    <w:lang w:val="en-US"/>
+                  </w:rPr>
+                </w:rPrChange>
               </w:rPr>
             </w:pPr>
             <w:r>
@@ -16252,7 +17303,16 @@
                 <w:rFonts w:ascii="Times New Roman" w:hAnsi="Times New Roman" w:cs="Times New Roman"/>
                 <w:sz w:val="26"/>
                 <w:szCs w:val="26"/>
-                <w:lang w:val="en-US"/>
+                <w:highlight w:val="yellow"/>
+                <w:lang w:val="en-US"/>
+                <w:rPrChange w:id="122" w:author="nhamct" w:date="2022-04-14T15:25:00Z">
+                  <w:rPr>
+                    <w:rFonts w:ascii="Times New Roman" w:hAnsi="Times New Roman" w:cs="Times New Roman"/>
+                    <w:sz w:val="26"/>
+                    <w:szCs w:val="26"/>
+                    <w:lang w:val="en-US"/>
+                  </w:rPr>
+                </w:rPrChange>
               </w:rPr>
               <w:t>Đặt đồ ăn</w:t>
             </w:r>
@@ -16278,7 +17338,16 @@
                 <w:rFonts w:ascii="Times New Roman" w:hAnsi="Times New Roman" w:cs="Times New Roman"/>
                 <w:sz w:val="26"/>
                 <w:szCs w:val="26"/>
-                <w:lang w:val="en-US"/>
+                <w:highlight w:val="yellow"/>
+                <w:lang w:val="en-US"/>
+                <w:rPrChange w:id="123" w:author="nhamct" w:date="2022-04-14T15:25:00Z">
+                  <w:rPr>
+                    <w:rFonts w:ascii="Times New Roman" w:hAnsi="Times New Roman" w:cs="Times New Roman"/>
+                    <w:sz w:val="26"/>
+                    <w:szCs w:val="26"/>
+                    <w:lang w:val="en-US"/>
+                  </w:rPr>
+                </w:rPrChange>
               </w:rPr>
               <w:t>Thanh toán</w:t>
             </w:r>
@@ -16436,15 +17505,16 @@
         <w:spacing w:line="240" w:lineRule="auto"/>
         <w:ind w:firstLine="720"/>
         <w:rPr>
-          <w:rFonts w:ascii="Times New Roman" w:hAnsi="Times New Roman" w:cs="Times New Roman"/>
-          <w:b/>
-          <w:color w:val="000000" w:themeColor="text1"/>
-          <w:sz w:val="26"/>
-          <w:szCs w:val="26"/>
-          <w:lang w:val="en-US"/>
-        </w:rPr>
-      </w:pPr>
-      <w:bookmarkStart w:id="50" w:name="_Toc100502362"/>
+          <w:ins w:id="124" w:author="nhamct" w:date="2022-04-14T15:25:00Z"/>
+          <w:rFonts w:ascii="Times New Roman" w:hAnsi="Times New Roman" w:cs="Times New Roman"/>
+          <w:b/>
+          <w:color w:val="000000" w:themeColor="text1"/>
+          <w:sz w:val="26"/>
+          <w:szCs w:val="26"/>
+          <w:lang w:val="en-US"/>
+        </w:rPr>
+      </w:pPr>
+      <w:bookmarkStart w:id="125" w:name="_Toc100502362"/>
       <w:r>
         <w:rPr>
           <w:rFonts w:ascii="Times New Roman" w:hAnsi="Times New Roman" w:cs="Times New Roman"/>
@@ -16489,7 +17559,39 @@
         </w:rPr>
         <w:t>Lưu đồ hệ thống</w:t>
       </w:r>
-      <w:bookmarkEnd w:id="50"/>
+      <w:bookmarkEnd w:id="125"/>
+    </w:p>
+    <w:p>
+      <w:pPr>
+        <w:rPr>
+          <w:lang w:val="en-US"/>
+          <w:rPrChange w:id="126" w:author="nhamct" w:date="2022-04-14T15:25:00Z">
+            <w:rPr>
+              <w:rFonts w:ascii="Times New Roman" w:hAnsi="Times New Roman" w:cs="Times New Roman"/>
+              <w:b/>
+              <w:color w:val="000000" w:themeColor="text1"/>
+              <w:sz w:val="26"/>
+              <w:szCs w:val="26"/>
+              <w:lang w:val="en-US"/>
+            </w:rPr>
+          </w:rPrChange>
+        </w:rPr>
+        <w:pPrChange w:id="127" w:author="nhamct" w:date="2022-04-14T15:25:00Z">
+          <w:pPr>
+            <w:pStyle w:val="Heading4"/>
+            <w:spacing w:line="240" w:lineRule="auto"/>
+            <w:ind w:firstLine="720"/>
+          </w:pPr>
+        </w:pPrChange>
+      </w:pPr>
+      <w:ins w:id="128" w:author="nhamct" w:date="2022-04-14T15:25:00Z">
+        <w:r>
+          <w:rPr>
+            <w:lang w:val="en-US"/>
+          </w:rPr>
+          <w:t>Đây có phải là sơ đồ các màn hình của ứng dụng không?</w:t>
+        </w:r>
+      </w:ins>
     </w:p>
     <w:p>
       <w:pPr>
@@ -16504,6 +17606,19 @@
           <w:lang w:val="en-US"/>
         </w:rPr>
       </w:pPr>
+      <w:ins w:id="129" w:author="nhamct" w:date="2022-04-14T15:26:00Z">
+        <w:r>
+          <w:rPr>
+            <w:rFonts w:ascii="Times New Roman" w:eastAsia="Times New Roman" w:hAnsi="Times New Roman" w:cs="Times New Roman"/>
+            <w:b/>
+            <w:color w:val="000000" w:themeColor="text1"/>
+            <w:sz w:val="26"/>
+            <w:szCs w:val="26"/>
+            <w:lang w:val="en-US"/>
+          </w:rPr>
+          <w:t>Nếu đúng thì đưa lên trước sơ đồ UC tổng quát</w:t>
+        </w:r>
+      </w:ins>
     </w:p>
     <w:p>
       <w:pPr>
@@ -16531,7 +17646,6 @@
           <w:szCs w:val="26"/>
           <w:lang w:val="en-US"/>
         </w:rPr>
-        <w:lastRenderedPageBreak/>
         <w:t>Admin:</w:t>
       </w:r>
     </w:p>
@@ -16549,6 +17663,7 @@
           <w:noProof/>
           <w:lang w:val="vi-VN" w:eastAsia="vi-VN"/>
         </w:rPr>
+        <w:lastRenderedPageBreak/>
         <w:drawing>
           <wp:inline distT="0" distB="0" distL="0" distR="0" wp14:anchorId="5027686C" wp14:editId="12DDE874">
             <wp:extent cx="3543300" cy="7810500"/>
@@ -16567,7 +17682,7 @@
                     </pic:cNvPicPr>
                   </pic:nvPicPr>
                   <pic:blipFill>
-                    <a:blip r:embed="rId19">
+                    <a:blip r:embed="rId31">
                       <a:extLst>
                         <a:ext uri="{28A0092B-C50C-407E-A947-70E740481C1C}">
                           <a14:useLocalDpi xmlns:a14="http://schemas.microsoft.com/office/drawing/2010/main" val="0"/>
@@ -16672,8 +17787,8 @@
           <w:lang w:val="vi-VN" w:eastAsia="vi-VN"/>
         </w:rPr>
         <w:pict>
-          <v:shape id="_x0000_i1026" type="#_x0000_t75" style="width:343pt;height:436.5pt">
-            <v:imagedata r:id="rId20" o:title="flow front"/>
+          <v:shape id="_x0000_i1026" type="#_x0000_t75" style="width:342.7pt;height:436.6pt">
+            <v:imagedata r:id="rId32" o:title="flow front"/>
           </v:shape>
         </w:pict>
       </w:r>
@@ -16717,7 +17832,7 @@
           <w:lang w:val="en-US" w:eastAsia="vi-VN"/>
         </w:rPr>
       </w:pPr>
-      <w:bookmarkStart w:id="51" w:name="_Toc100502363"/>
+      <w:bookmarkStart w:id="130" w:name="_Toc100502363"/>
       <w:r>
         <w:rPr>
           <w:rFonts w:ascii="Times New Roman" w:hAnsi="Times New Roman" w:cs="Times New Roman"/>
@@ -16744,7 +17859,52 @@
         </w:rPr>
         <w:t>.3. Phân tích yêu cầu</w:t>
       </w:r>
-      <w:bookmarkEnd w:id="51"/>
+      <w:bookmarkEnd w:id="130"/>
+      <w:ins w:id="131" w:author="nhamct" w:date="2022-04-14T15:25:00Z">
+        <w:r>
+          <w:rPr>
+            <w:rFonts w:ascii="Times New Roman" w:hAnsi="Times New Roman" w:cs="Times New Roman"/>
+            <w:b/>
+            <w:i/>
+            <w:noProof/>
+            <w:color w:val="auto"/>
+            <w:sz w:val="26"/>
+            <w:szCs w:val="26"/>
+            <w:lang w:val="en-US" w:eastAsia="vi-VN"/>
+          </w:rPr>
+          <w:br/>
+        </w:r>
+      </w:ins>
+      <w:ins w:id="132" w:author="nhamct" w:date="2022-04-14T15:26:00Z">
+        <w:r>
+          <w:rPr>
+            <w:rFonts w:ascii="Times New Roman" w:hAnsi="Times New Roman" w:cs="Times New Roman"/>
+            <w:b/>
+            <w:i/>
+            <w:noProof/>
+            <w:color w:val="auto"/>
+            <w:sz w:val="26"/>
+            <w:szCs w:val="26"/>
+            <w:lang w:val="en-US" w:eastAsia="vi-VN"/>
+          </w:rPr>
+          <w:t>Từ đây trở xuống chưa review</w:t>
+        </w:r>
+        <w:bookmarkStart w:id="133" w:name="_GoBack"/>
+        <w:bookmarkEnd w:id="133"/>
+        <w:r>
+          <w:rPr>
+            <w:rFonts w:ascii="Times New Roman" w:hAnsi="Times New Roman" w:cs="Times New Roman"/>
+            <w:b/>
+            <w:i/>
+            <w:noProof/>
+            <w:color w:val="auto"/>
+            <w:sz w:val="26"/>
+            <w:szCs w:val="26"/>
+            <w:lang w:val="en-US" w:eastAsia="vi-VN"/>
+          </w:rPr>
+          <w:t xml:space="preserve"> </w:t>
+        </w:r>
+      </w:ins>
     </w:p>
     <w:p>
       <w:pPr>
@@ -16759,7 +17919,7 @@
           <w:lang w:val="en-US"/>
         </w:rPr>
       </w:pPr>
-      <w:bookmarkStart w:id="52" w:name="_Toc100502364"/>
+      <w:bookmarkStart w:id="134" w:name="_Toc100502364"/>
       <w:r>
         <w:rPr>
           <w:rFonts w:ascii="Times New Roman" w:hAnsi="Times New Roman" w:cs="Times New Roman"/>
@@ -16808,7 +17968,7 @@
         </w:rPr>
         <w:t>”</w:t>
       </w:r>
-      <w:bookmarkEnd w:id="52"/>
+      <w:bookmarkEnd w:id="134"/>
     </w:p>
     <w:p>
       <w:pPr>
@@ -16882,8 +18042,8 @@
           <w:lang w:val="en-US"/>
         </w:rPr>
         <w:pict>
-          <v:shape id="_x0000_i1027" type="#_x0000_t75" style="width:191.5pt;height:61.5pt">
-            <v:imagedata r:id="rId21" o:title="Loginuser"/>
+          <v:shape id="_x0000_i1027" type="#_x0000_t75" style="width:191.25pt;height:61.65pt">
+            <v:imagedata r:id="rId33" o:title="Loginuser"/>
           </v:shape>
         </w:pict>
       </w:r>
@@ -18127,7 +19287,7 @@
                     </pic:cNvPicPr>
                   </pic:nvPicPr>
                   <pic:blipFill>
-                    <a:blip r:embed="rId22">
+                    <a:blip r:embed="rId34">
                       <a:extLst>
                         <a:ext uri="{28A0092B-C50C-407E-A947-70E740481C1C}">
                           <a14:useLocalDpi xmlns:a14="http://schemas.microsoft.com/office/drawing/2010/main" val="0"/>
@@ -18167,7 +19327,7 @@
           <w:lang w:val="en-US"/>
         </w:rPr>
       </w:pPr>
-      <w:bookmarkStart w:id="53" w:name="_Toc100502365"/>
+      <w:bookmarkStart w:id="135" w:name="_Toc100502365"/>
       <w:r>
         <w:rPr>
           <w:rFonts w:ascii="Times New Roman" w:hAnsi="Times New Roman" w:cs="Times New Roman"/>
@@ -18228,7 +19388,7 @@
         </w:rPr>
         <w:t xml:space="preserve"> của Users”</w:t>
       </w:r>
-      <w:bookmarkEnd w:id="53"/>
+      <w:bookmarkEnd w:id="135"/>
     </w:p>
     <w:p>
       <w:pPr>
@@ -18355,8 +19515,8 @@
           <w:lang w:val="vi-VN" w:eastAsia="vi-VN"/>
         </w:rPr>
         <w:pict>
-          <v:shape id="_x0000_i1028" type="#_x0000_t75" style="width:217.5pt;height:69pt">
-            <v:imagedata r:id="rId23" o:title="dangky"/>
+          <v:shape id="_x0000_i1028" type="#_x0000_t75" style="width:217.75pt;height:69.1pt">
+            <v:imagedata r:id="rId35" o:title="dangky"/>
           </v:shape>
         </w:pict>
       </w:r>
@@ -18651,8 +19811,8 @@
           <w:lang w:val="en-US"/>
         </w:rPr>
         <w:pict>
-          <v:shape id="_x0000_i1029" type="#_x0000_t75" style="width:320pt;height:239.5pt">
-            <v:imagedata r:id="rId24" o:title="dki"/>
+          <v:shape id="_x0000_i1029" type="#_x0000_t75" style="width:320.25pt;height:239.6pt">
+            <v:imagedata r:id="rId36" o:title="dki"/>
           </v:shape>
         </w:pict>
       </w:r>
@@ -19010,7 +20170,7 @@
               </w:rPr>
               <w:t>Đúng format (</w:t>
             </w:r>
-            <w:hyperlink r:id="rId25" w:history="1">
+            <w:hyperlink r:id="rId37" w:history="1">
               <w:r>
                 <w:rPr>
                   <w:rStyle w:val="Hyperlink"/>
@@ -19230,7 +20390,7 @@
               </w:rPr>
               <w:t>(</w:t>
             </w:r>
-            <w:hyperlink r:id="rId26" w:history="1">
+            <w:hyperlink r:id="rId38" w:history="1">
               <w:r>
                 <w:rPr>
                   <w:rStyle w:val="Hyperlink"/>
@@ -23901,7 +25061,7 @@
                     </pic:cNvPicPr>
                   </pic:nvPicPr>
                   <pic:blipFill>
-                    <a:blip r:embed="rId27" cstate="print">
+                    <a:blip r:embed="rId39" cstate="print">
                       <a:extLst>
                         <a:ext uri="{28A0092B-C50C-407E-A947-70E740481C1C}">
                           <a14:useLocalDpi xmlns:a14="http://schemas.microsoft.com/office/drawing/2010/main" val="0"/>
@@ -24508,7 +25668,7 @@
                     </pic:cNvPicPr>
                   </pic:nvPicPr>
                   <pic:blipFill>
-                    <a:blip r:embed="rId28" cstate="print">
+                    <a:blip r:embed="rId40" cstate="print">
                       <a:extLst>
                         <a:ext uri="{28A0092B-C50C-407E-A947-70E740481C1C}">
                           <a14:useLocalDpi xmlns:a14="http://schemas.microsoft.com/office/drawing/2010/main" val="0"/>
@@ -24791,7 +25951,7 @@
                     </pic:cNvPicPr>
                   </pic:nvPicPr>
                   <pic:blipFill>
-                    <a:blip r:embed="rId29" cstate="print">
+                    <a:blip r:embed="rId41" cstate="print">
                       <a:extLst>
                         <a:ext uri="{28A0092B-C50C-407E-A947-70E740481C1C}">
                           <a14:useLocalDpi xmlns:a14="http://schemas.microsoft.com/office/drawing/2010/main" val="0"/>
@@ -24844,7 +26004,7 @@
           <w:lang w:val="en-US"/>
         </w:rPr>
       </w:pPr>
-      <w:bookmarkStart w:id="54" w:name="_Toc100502366"/>
+      <w:bookmarkStart w:id="136" w:name="_Toc100502366"/>
       <w:r>
         <w:rPr>
           <w:rFonts w:ascii="Times New Roman" w:hAnsi="Times New Roman" w:cs="Times New Roman"/>
@@ -24905,7 +26065,7 @@
         </w:rPr>
         <w:t xml:space="preserve"> của Users”</w:t>
       </w:r>
-      <w:bookmarkEnd w:id="54"/>
+      <w:bookmarkEnd w:id="136"/>
     </w:p>
     <w:p>
       <w:pPr>
@@ -25006,8 +26166,8 @@
           <w:lang w:val="vi-VN" w:eastAsia="vi-VN"/>
         </w:rPr>
         <w:pict>
-          <v:shape id="_x0000_i1030" type="#_x0000_t75" style="width:217.5pt;height:69pt">
-            <v:imagedata r:id="rId30" o:title="taopasstam"/>
+          <v:shape id="_x0000_i1030" type="#_x0000_t75" style="width:217.75pt;height:69.1pt">
+            <v:imagedata r:id="rId42" o:title="taopasstam"/>
           </v:shape>
         </w:pict>
       </w:r>
@@ -25309,7 +26469,7 @@
                     <pic:cNvPicPr/>
                   </pic:nvPicPr>
                   <pic:blipFill>
-                    <a:blip r:embed="rId31"/>
+                    <a:blip r:embed="rId43"/>
                     <a:stretch>
                       <a:fillRect/>
                     </a:stretch>
@@ -25621,7 +26781,7 @@
               </w:rPr>
               <w:t>Đúng format (</w:t>
             </w:r>
-            <w:hyperlink r:id="rId32" w:history="1">
+            <w:hyperlink r:id="rId44" w:history="1">
               <w:r>
                 <w:rPr>
                   <w:rStyle w:val="Hyperlink"/>
@@ -26108,7 +27268,7 @@
                     </pic:cNvPicPr>
                   </pic:nvPicPr>
                   <pic:blipFill>
-                    <a:blip r:embed="rId33">
+                    <a:blip r:embed="rId45">
                       <a:extLst>
                         <a:ext uri="{28A0092B-C50C-407E-A947-70E740481C1C}">
                           <a14:useLocalDpi xmlns:a14="http://schemas.microsoft.com/office/drawing/2010/main" val="0"/>
@@ -26170,7 +27330,7 @@
                     <pic:cNvPicPr/>
                   </pic:nvPicPr>
                   <pic:blipFill>
-                    <a:blip r:embed="rId34"/>
+                    <a:blip r:embed="rId46"/>
                     <a:stretch>
                       <a:fillRect/>
                     </a:stretch>
@@ -26367,7 +27527,7 @@
                     </pic:cNvPicPr>
                   </pic:nvPicPr>
                   <pic:blipFill>
-                    <a:blip r:embed="rId35" cstate="print">
+                    <a:blip r:embed="rId47" cstate="print">
                       <a:extLst>
                         <a:ext uri="{28A0092B-C50C-407E-A947-70E740481C1C}">
                           <a14:useLocalDpi xmlns:a14="http://schemas.microsoft.com/office/drawing/2010/main" val="0"/>
@@ -26420,7 +27580,7 @@
           <w:lang w:val="en-US"/>
         </w:rPr>
       </w:pPr>
-      <w:bookmarkStart w:id="55" w:name="_Toc100502367"/>
+      <w:bookmarkStart w:id="137" w:name="_Toc100502367"/>
       <w:r>
         <w:rPr>
           <w:rFonts w:ascii="Times New Roman" w:hAnsi="Times New Roman" w:cs="Times New Roman"/>
@@ -26481,7 +27641,7 @@
         </w:rPr>
         <w:t xml:space="preserve"> của Users”</w:t>
       </w:r>
-      <w:bookmarkEnd w:id="55"/>
+      <w:bookmarkEnd w:id="137"/>
     </w:p>
     <w:p>
       <w:pPr>
@@ -26595,8 +27755,8 @@
           <w:lang w:val="vi-VN" w:eastAsia="vi-VN"/>
         </w:rPr>
         <w:pict>
-          <v:shape id="_x0000_i1031" type="#_x0000_t75" style="width:228pt;height:184pt">
-            <v:imagedata r:id="rId36" o:title="change_pass"/>
+          <v:shape id="_x0000_i1031" type="#_x0000_t75" style="width:228.1pt;height:183.75pt">
+            <v:imagedata r:id="rId48" o:title="change_pass"/>
           </v:shape>
         </w:pict>
       </w:r>
@@ -26975,7 +28135,7 @@
                     <pic:cNvPicPr/>
                   </pic:nvPicPr>
                   <pic:blipFill>
-                    <a:blip r:embed="rId37"/>
+                    <a:blip r:embed="rId49"/>
                     <a:stretch>
                       <a:fillRect/>
                     </a:stretch>
@@ -27982,7 +29142,7 @@
                     </pic:cNvPicPr>
                   </pic:nvPicPr>
                   <pic:blipFill>
-                    <a:blip r:embed="rId38" cstate="print">
+                    <a:blip r:embed="rId50" cstate="print">
                       <a:extLst>
                         <a:ext uri="{28A0092B-C50C-407E-A947-70E740481C1C}">
                           <a14:useLocalDpi xmlns:a14="http://schemas.microsoft.com/office/drawing/2010/main" val="0"/>
@@ -28319,7 +29479,7 @@
                     </pic:cNvPicPr>
                   </pic:nvPicPr>
                   <pic:blipFill>
-                    <a:blip r:embed="rId39" cstate="print">
+                    <a:blip r:embed="rId51" cstate="print">
                       <a:extLst>
                         <a:ext uri="{28A0092B-C50C-407E-A947-70E740481C1C}">
                           <a14:useLocalDpi xmlns:a14="http://schemas.microsoft.com/office/drawing/2010/main" val="0"/>
@@ -28372,7 +29532,7 @@
           <w:lang w:val="en-US"/>
         </w:rPr>
       </w:pPr>
-      <w:bookmarkStart w:id="56" w:name="_Toc100502368"/>
+      <w:bookmarkStart w:id="138" w:name="_Toc100502368"/>
       <w:r>
         <w:rPr>
           <w:rFonts w:ascii="Times New Roman" w:hAnsi="Times New Roman" w:cs="Times New Roman"/>
@@ -28434,7 +29594,7 @@
         </w:rPr>
         <w:t xml:space="preserve"> của Users”</w:t>
       </w:r>
-      <w:bookmarkEnd w:id="56"/>
+      <w:bookmarkEnd w:id="138"/>
     </w:p>
     <w:p>
       <w:pPr>
@@ -28542,8 +29702,8 @@
           <w:lang w:val="vi-VN" w:eastAsia="vi-VN"/>
         </w:rPr>
         <w:pict>
-          <v:shape id="_x0000_i1032" type="#_x0000_t75" style="width:228pt;height:184pt">
-            <v:imagedata r:id="rId40" o:title="change_mail"/>
+          <v:shape id="_x0000_i1032" type="#_x0000_t75" style="width:228.1pt;height:183.75pt">
+            <v:imagedata r:id="rId52" o:title="change_mail"/>
           </v:shape>
         </w:pict>
       </w:r>
@@ -28922,7 +30082,7 @@
                     <pic:cNvPicPr/>
                   </pic:nvPicPr>
                   <pic:blipFill>
-                    <a:blip r:embed="rId41"/>
+                    <a:blip r:embed="rId53"/>
                     <a:stretch>
                       <a:fillRect/>
                     </a:stretch>
@@ -29215,7 +30375,7 @@
               </w:rPr>
               <w:t>Đúng format (</w:t>
             </w:r>
-            <w:hyperlink r:id="rId42" w:history="1">
+            <w:hyperlink r:id="rId54" w:history="1">
               <w:r>
                 <w:rPr>
                   <w:rStyle w:val="Hyperlink"/>
@@ -29683,7 +30843,7 @@
                     </pic:cNvPicPr>
                   </pic:nvPicPr>
                   <pic:blipFill>
-                    <a:blip r:embed="rId43" cstate="print">
+                    <a:blip r:embed="rId55" cstate="print">
                       <a:extLst>
                         <a:ext uri="{28A0092B-C50C-407E-A947-70E740481C1C}">
                           <a14:useLocalDpi xmlns:a14="http://schemas.microsoft.com/office/drawing/2010/main" val="0"/>
@@ -30353,7 +31513,7 @@
                     </pic:cNvPicPr>
                   </pic:nvPicPr>
                   <pic:blipFill>
-                    <a:blip r:embed="rId44" cstate="print">
+                    <a:blip r:embed="rId56" cstate="print">
                       <a:extLst>
                         <a:ext uri="{28A0092B-C50C-407E-A947-70E740481C1C}">
                           <a14:useLocalDpi xmlns:a14="http://schemas.microsoft.com/office/drawing/2010/main" val="0"/>
@@ -30691,7 +31851,7 @@
                     </pic:cNvPicPr>
                   </pic:nvPicPr>
                   <pic:blipFill>
-                    <a:blip r:embed="rId45" cstate="print">
+                    <a:blip r:embed="rId57" cstate="print">
                       <a:extLst>
                         <a:ext uri="{28A0092B-C50C-407E-A947-70E740481C1C}">
                           <a14:useLocalDpi xmlns:a14="http://schemas.microsoft.com/office/drawing/2010/main" val="0"/>
@@ -30744,7 +31904,7 @@
           <w:lang w:val="en-US"/>
         </w:rPr>
       </w:pPr>
-      <w:bookmarkStart w:id="57" w:name="_Toc100502369"/>
+      <w:bookmarkStart w:id="139" w:name="_Toc100502369"/>
       <w:r>
         <w:rPr>
           <w:rFonts w:ascii="Times New Roman" w:hAnsi="Times New Roman" w:cs="Times New Roman"/>
@@ -30805,7 +31965,7 @@
         </w:rPr>
         <w:t xml:space="preserve"> của Users”</w:t>
       </w:r>
-      <w:bookmarkEnd w:id="57"/>
+      <w:bookmarkEnd w:id="139"/>
     </w:p>
     <w:p>
       <w:pPr>
@@ -30919,8 +32079,8 @@
           <w:lang w:val="vi-VN" w:eastAsia="vi-VN"/>
         </w:rPr>
         <w:pict>
-          <v:shape id="_x0000_i1033" type="#_x0000_t75" style="width:217.5pt;height:154pt">
-            <v:imagedata r:id="rId46" o:title="roihoi"/>
+          <v:shape id="_x0000_i1033" type="#_x0000_t75" style="width:217.75pt;height:153.8pt">
+            <v:imagedata r:id="rId58" o:title="roihoi"/>
           </v:shape>
         </w:pict>
       </w:r>
@@ -31318,7 +32478,7 @@
                     <pic:cNvPicPr/>
                   </pic:nvPicPr>
                   <pic:blipFill>
-                    <a:blip r:embed="rId47"/>
+                    <a:blip r:embed="rId59"/>
                     <a:stretch>
                       <a:fillRect/>
                     </a:stretch>
@@ -31923,7 +33083,7 @@
                     </pic:cNvPicPr>
                   </pic:nvPicPr>
                   <pic:blipFill>
-                    <a:blip r:embed="rId48" cstate="print">
+                    <a:blip r:embed="rId60" cstate="print">
                       <a:extLst>
                         <a:ext uri="{28A0092B-C50C-407E-A947-70E740481C1C}">
                           <a14:useLocalDpi xmlns:a14="http://schemas.microsoft.com/office/drawing/2010/main" val="0"/>
@@ -31998,7 +33158,7 @@
                     <pic:cNvPicPr/>
                   </pic:nvPicPr>
                   <pic:blipFill>
-                    <a:blip r:embed="rId49"/>
+                    <a:blip r:embed="rId61"/>
                     <a:stretch>
                       <a:fillRect/>
                     </a:stretch>
@@ -32271,7 +33431,7 @@
                     </pic:cNvPicPr>
                   </pic:nvPicPr>
                   <pic:blipFill>
-                    <a:blip r:embed="rId50" cstate="print">
+                    <a:blip r:embed="rId62" cstate="print">
                       <a:extLst>
                         <a:ext uri="{28A0092B-C50C-407E-A947-70E740481C1C}">
                           <a14:useLocalDpi xmlns:a14="http://schemas.microsoft.com/office/drawing/2010/main" val="0"/>
@@ -32311,7 +33471,7 @@
           <w:lang w:val="en-US"/>
         </w:rPr>
       </w:pPr>
-      <w:bookmarkStart w:id="58" w:name="_Toc100502370"/>
+      <w:bookmarkStart w:id="140" w:name="_Toc100502370"/>
       <w:r>
         <w:rPr>
           <w:rFonts w:ascii="Times New Roman" w:hAnsi="Times New Roman" w:cs="Times New Roman"/>
@@ -32360,7 +33520,7 @@
         </w:rPr>
         <w:t xml:space="preserve"> của Users”</w:t>
       </w:r>
-      <w:bookmarkEnd w:id="58"/>
+      <w:bookmarkEnd w:id="140"/>
     </w:p>
     <w:p>
       <w:pPr>
@@ -32467,8 +33627,8 @@
           <w:lang w:val="vi-VN" w:eastAsia="vi-VN"/>
         </w:rPr>
         <w:pict>
-          <v:shape id="_x0000_i1034" type="#_x0000_t75" style="width:235.5pt;height:154pt">
-            <v:imagedata r:id="rId51" o:title="edit"/>
+          <v:shape id="_x0000_i1034" type="#_x0000_t75" style="width:235.6pt;height:153.8pt">
+            <v:imagedata r:id="rId63" o:title="edit"/>
           </v:shape>
         </w:pict>
       </w:r>
@@ -32854,7 +34014,7 @@
                     <pic:cNvPicPr/>
                   </pic:nvPicPr>
                   <pic:blipFill>
-                    <a:blip r:embed="rId52"/>
+                    <a:blip r:embed="rId64"/>
                     <a:stretch>
                       <a:fillRect/>
                     </a:stretch>
@@ -35659,74 +36819,74 @@
           <w:szCs w:val="26"/>
           <w:lang w:val="en-US"/>
         </w:rPr>
+        <w:t>フリガナ（氏）</w:t>
+      </w:r>
+      <w:r>
+        <w:rPr>
+          <w:rFonts w:ascii="Times New Roman" w:hAnsi="Times New Roman" w:cs="Times New Roman"/>
+          <w:sz w:val="26"/>
+          <w:szCs w:val="26"/>
+          <w:lang w:val="en-US"/>
+        </w:rPr>
+        <w:t>= users.first_kana_name</w:t>
+      </w:r>
+      <w:r>
+        <w:rPr>
+          <w:rFonts w:ascii="Times New Roman" w:hAnsi="Times New Roman" w:cs="Times New Roman"/>
+          <w:sz w:val="26"/>
+          <w:szCs w:val="26"/>
+          <w:lang w:val="en-US"/>
+        </w:rPr>
+        <w:tab/>
+      </w:r>
+      <w:r>
+        <w:rPr>
+          <w:rFonts w:ascii="Times New Roman" w:hAnsi="Times New Roman" w:cs="Times New Roman"/>
+          <w:sz w:val="26"/>
+          <w:szCs w:val="26"/>
+          <w:lang w:val="en-US"/>
+        </w:rPr>
+        <w:tab/>
+      </w:r>
+      <w:r>
+        <w:rPr>
+          <w:rFonts w:ascii="Times New Roman" w:hAnsi="Times New Roman" w:cs="Times New Roman"/>
+          <w:sz w:val="26"/>
+          <w:szCs w:val="26"/>
+          <w:lang w:val="en-US"/>
+        </w:rPr>
+        <w:tab/>
+      </w:r>
+      <w:r>
+        <w:rPr>
+          <w:rFonts w:ascii="Times New Roman" w:hAnsi="Times New Roman" w:cs="Times New Roman"/>
+          <w:sz w:val="26"/>
+          <w:szCs w:val="26"/>
+          <w:lang w:val="en-US"/>
+        </w:rPr>
+        <w:tab/>
+      </w:r>
+    </w:p>
+    <w:p>
+      <w:pPr>
+        <w:pStyle w:val="ListParagraph"/>
+        <w:spacing w:line="240" w:lineRule="auto"/>
+        <w:ind w:left="1440"/>
+        <w:rPr>
+          <w:rFonts w:ascii="Times New Roman" w:hAnsi="Times New Roman" w:cs="Times New Roman"/>
+          <w:sz w:val="26"/>
+          <w:szCs w:val="26"/>
+          <w:lang w:val="en-US"/>
+        </w:rPr>
+      </w:pPr>
+      <w:r>
+        <w:rPr>
+          <w:rFonts w:ascii="Times New Roman" w:eastAsia="MS Gothic" w:hAnsi="Times New Roman" w:cs="Times New Roman"/>
+          <w:sz w:val="26"/>
+          <w:szCs w:val="26"/>
+          <w:lang w:val="en-US"/>
+        </w:rPr>
         <w:lastRenderedPageBreak/>
-        <w:t>フリガナ（氏）</w:t>
-      </w:r>
-      <w:r>
-        <w:rPr>
-          <w:rFonts w:ascii="Times New Roman" w:hAnsi="Times New Roman" w:cs="Times New Roman"/>
-          <w:sz w:val="26"/>
-          <w:szCs w:val="26"/>
-          <w:lang w:val="en-US"/>
-        </w:rPr>
-        <w:t>= users.first_kana_name</w:t>
-      </w:r>
-      <w:r>
-        <w:rPr>
-          <w:rFonts w:ascii="Times New Roman" w:hAnsi="Times New Roman" w:cs="Times New Roman"/>
-          <w:sz w:val="26"/>
-          <w:szCs w:val="26"/>
-          <w:lang w:val="en-US"/>
-        </w:rPr>
-        <w:tab/>
-      </w:r>
-      <w:r>
-        <w:rPr>
-          <w:rFonts w:ascii="Times New Roman" w:hAnsi="Times New Roman" w:cs="Times New Roman"/>
-          <w:sz w:val="26"/>
-          <w:szCs w:val="26"/>
-          <w:lang w:val="en-US"/>
-        </w:rPr>
-        <w:tab/>
-      </w:r>
-      <w:r>
-        <w:rPr>
-          <w:rFonts w:ascii="Times New Roman" w:hAnsi="Times New Roman" w:cs="Times New Roman"/>
-          <w:sz w:val="26"/>
-          <w:szCs w:val="26"/>
-          <w:lang w:val="en-US"/>
-        </w:rPr>
-        <w:tab/>
-      </w:r>
-      <w:r>
-        <w:rPr>
-          <w:rFonts w:ascii="Times New Roman" w:hAnsi="Times New Roman" w:cs="Times New Roman"/>
-          <w:sz w:val="26"/>
-          <w:szCs w:val="26"/>
-          <w:lang w:val="en-US"/>
-        </w:rPr>
-        <w:tab/>
-      </w:r>
-    </w:p>
-    <w:p>
-      <w:pPr>
-        <w:pStyle w:val="ListParagraph"/>
-        <w:spacing w:line="240" w:lineRule="auto"/>
-        <w:ind w:left="1440"/>
-        <w:rPr>
-          <w:rFonts w:ascii="Times New Roman" w:hAnsi="Times New Roman" w:cs="Times New Roman"/>
-          <w:sz w:val="26"/>
-          <w:szCs w:val="26"/>
-          <w:lang w:val="en-US"/>
-        </w:rPr>
-      </w:pPr>
-      <w:r>
-        <w:rPr>
-          <w:rFonts w:ascii="Times New Roman" w:eastAsia="MS Gothic" w:hAnsi="Times New Roman" w:cs="Times New Roman"/>
-          <w:sz w:val="26"/>
-          <w:szCs w:val="26"/>
-          <w:lang w:val="en-US"/>
-        </w:rPr>
         <w:t>フリガナ（名</w:t>
       </w:r>
       <w:r>
@@ -36862,7 +38022,7 @@
                     </pic:cNvPicPr>
                   </pic:nvPicPr>
                   <pic:blipFill>
-                    <a:blip r:embed="rId53" cstate="print">
+                    <a:blip r:embed="rId65" cstate="print">
                       <a:extLst>
                         <a:ext uri="{28A0092B-C50C-407E-A947-70E740481C1C}">
                           <a14:useLocalDpi xmlns:a14="http://schemas.microsoft.com/office/drawing/2010/main" val="0"/>
@@ -36997,7 +38157,7 @@
           <w:lang w:val="en-US"/>
         </w:rPr>
       </w:pPr>
-      <w:bookmarkStart w:id="59" w:name="_Toc100502371"/>
+      <w:bookmarkStart w:id="141" w:name="_Toc100502371"/>
       <w:r>
         <w:rPr>
           <w:rFonts w:ascii="Times New Roman" w:eastAsia="Times New Roman" w:hAnsi="Times New Roman" w:cs="Times New Roman"/>
@@ -37053,7 +38213,7 @@
         </w:rPr>
         <w:t>RAKUSAI</w:t>
       </w:r>
-      <w:bookmarkEnd w:id="59"/>
+      <w:bookmarkEnd w:id="141"/>
     </w:p>
     <w:p>
       <w:pPr>
@@ -37078,8 +38238,8 @@
           <w:lang w:val="en-US"/>
         </w:rPr>
       </w:pPr>
-      <w:bookmarkStart w:id="60" w:name="_Toc80286972"/>
-      <w:bookmarkStart w:id="61" w:name="_Toc100502372"/>
+      <w:bookmarkStart w:id="142" w:name="_Toc80286972"/>
+      <w:bookmarkStart w:id="143" w:name="_Toc100502372"/>
       <w:r>
         <w:rPr>
           <w:rFonts w:ascii="Times New Roman" w:hAnsi="Times New Roman" w:cs="Times New Roman"/>
@@ -37116,8 +38276,8 @@
         </w:rPr>
         <w:t xml:space="preserve"> Lập kế hoạch kiểm thử</w:t>
       </w:r>
-      <w:bookmarkEnd w:id="60"/>
-      <w:bookmarkEnd w:id="61"/>
+      <w:bookmarkEnd w:id="142"/>
+      <w:bookmarkEnd w:id="143"/>
     </w:p>
     <w:p>
       <w:pPr>
@@ -37133,7 +38293,7 @@
           <w:lang w:val="en-US"/>
         </w:rPr>
       </w:pPr>
-      <w:bookmarkStart w:id="62" w:name="_Toc100502373"/>
+      <w:bookmarkStart w:id="144" w:name="_Toc100502373"/>
       <w:r>
         <w:rPr>
           <w:rFonts w:ascii="Times New Roman" w:hAnsi="Times New Roman" w:cs="Times New Roman"/>
@@ -37146,7 +38306,7 @@
         </w:rPr>
         <w:t>4.2.1. Phạm vi kiểm thử</w:t>
       </w:r>
-      <w:bookmarkEnd w:id="62"/>
+      <w:bookmarkEnd w:id="144"/>
     </w:p>
     <w:p>
       <w:pPr>
@@ -37562,7 +38722,7 @@
                     <pic:cNvPicPr/>
                   </pic:nvPicPr>
                   <pic:blipFill>
-                    <a:blip r:embed="rId54"/>
+                    <a:blip r:embed="rId66"/>
                     <a:stretch>
                       <a:fillRect/>
                     </a:stretch>
@@ -37609,7 +38769,7 @@
           <w:lang w:val="en-US"/>
         </w:rPr>
       </w:pPr>
-      <w:bookmarkStart w:id="63" w:name="_Toc100502374"/>
+      <w:bookmarkStart w:id="145" w:name="_Toc100502374"/>
       <w:r>
         <w:rPr>
           <w:rFonts w:ascii="Times New Roman" w:hAnsi="Times New Roman" w:cs="Times New Roman"/>
@@ -37622,7 +38782,7 @@
         </w:rPr>
         <w:t>4.2.2. Loại hình kiểm thử</w:t>
       </w:r>
-      <w:bookmarkEnd w:id="63"/>
+      <w:bookmarkEnd w:id="145"/>
     </w:p>
     <w:p>
       <w:pPr>
@@ -39418,7 +40578,7 @@
           <w:szCs w:val="26"/>
         </w:rPr>
       </w:pPr>
-      <w:bookmarkStart w:id="64" w:name="_Toc500751680"/>
+      <w:bookmarkStart w:id="146" w:name="_Toc500751680"/>
     </w:p>
     <w:p>
       <w:pPr>
@@ -39696,7 +40856,7 @@
         </w:rPr>
       </w:pPr>
     </w:p>
-    <w:bookmarkEnd w:id="64"/>
+    <w:bookmarkEnd w:id="146"/>
     <w:p>
       <w:pPr>
         <w:pStyle w:val="ListParagraph"/>
@@ -39877,7 +41037,7 @@
               </w:rPr>
               <w:t xml:space="preserve">Sử dụng tool: </w:t>
             </w:r>
-            <w:hyperlink r:id="rId55" w:tgtFrame="_blank" w:tooltip="Download Peformance Tesitng Tool - Apache JMeter" w:history="1">
+            <w:hyperlink r:id="rId67" w:tgtFrame="_blank" w:tooltip="Download Peformance Tesitng Tool - Apache JMeter" w:history="1">
               <w:r>
                 <w:rPr>
                   <w:rFonts w:ascii="Times New Roman" w:hAnsi="Times New Roman"/>
@@ -40277,7 +41437,7 @@
           <w:lang w:val="en-US"/>
         </w:rPr>
       </w:pPr>
-      <w:bookmarkStart w:id="65" w:name="_Toc100502375"/>
+      <w:bookmarkStart w:id="147" w:name="_Toc100502375"/>
       <w:r>
         <w:rPr>
           <w:rFonts w:ascii="Times New Roman" w:hAnsi="Times New Roman" w:cs="Times New Roman"/>
@@ -40290,7 +41450,7 @@
         </w:rPr>
         <w:t>4.2.3. Môi trường kiểm thử</w:t>
       </w:r>
-      <w:bookmarkEnd w:id="65"/>
+      <w:bookmarkEnd w:id="147"/>
     </w:p>
     <w:p>
       <w:pPr>
@@ -40402,7 +41562,7 @@
     <w:p>
       <w:pPr>
         <w:spacing w:line="240" w:lineRule="auto"/>
-        <w:ind w:firstLineChars="450" w:firstLine="1170"/>
+        <w:ind w:firstLineChars="450" w:firstLine="1175"/>
         <w:rPr>
           <w:rFonts w:ascii="Times New Roman" w:hAnsi="Times New Roman" w:cs="Times New Roman"/>
           <w:sz w:val="26"/>
@@ -40464,7 +41624,7 @@
     <w:p>
       <w:pPr>
         <w:spacing w:line="240" w:lineRule="auto"/>
-        <w:ind w:firstLineChars="450" w:firstLine="1170"/>
+        <w:ind w:firstLineChars="450" w:firstLine="1175"/>
         <w:rPr>
           <w:rFonts w:ascii="Times New Roman" w:hAnsi="Times New Roman" w:cs="Times New Roman"/>
           <w:sz w:val="26"/>
@@ -40565,7 +41725,7 @@
           <w:lang w:val="en-US"/>
         </w:rPr>
       </w:pPr>
-      <w:bookmarkStart w:id="66" w:name="_Toc100502376"/>
+      <w:bookmarkStart w:id="148" w:name="_Toc100502376"/>
       <w:r>
         <w:rPr>
           <w:rFonts w:ascii="Times New Roman" w:hAnsi="Times New Roman" w:cs="Times New Roman"/>
@@ -40578,7 +41738,7 @@
         </w:rPr>
         <w:t>4.3.4. Nguồn lực</w:t>
       </w:r>
-      <w:bookmarkEnd w:id="66"/>
+      <w:bookmarkEnd w:id="148"/>
       <w:r>
         <w:rPr>
           <w:rFonts w:ascii="Times New Roman" w:hAnsi="Times New Roman" w:cs="Times New Roman"/>
@@ -40959,7 +42119,7 @@
           <w:lang w:val="en-US"/>
         </w:rPr>
       </w:pPr>
-      <w:bookmarkStart w:id="67" w:name="_Toc100502377"/>
+      <w:bookmarkStart w:id="149" w:name="_Toc100502377"/>
       <w:r>
         <w:rPr>
           <w:rFonts w:ascii="Times New Roman" w:hAnsi="Times New Roman" w:cs="Times New Roman"/>
@@ -40972,7 +42132,7 @@
         </w:rPr>
         <w:t>4.3.5. Tiêu chí hoàn thành</w:t>
       </w:r>
-      <w:bookmarkEnd w:id="67"/>
+      <w:bookmarkEnd w:id="149"/>
     </w:p>
     <w:p>
       <w:pPr>
@@ -41113,7 +42273,7 @@
           <w:lang w:val="en-US"/>
         </w:rPr>
       </w:pPr>
-      <w:bookmarkStart w:id="68" w:name="_Toc100502378"/>
+      <w:bookmarkStart w:id="150" w:name="_Toc100502378"/>
       <w:r>
         <w:rPr>
           <w:rFonts w:ascii="Times New Roman" w:hAnsi="Times New Roman" w:cs="Times New Roman"/>
@@ -41126,7 +42286,7 @@
         </w:rPr>
         <w:t>4.3.6. Rũi ro ban đầu</w:t>
       </w:r>
-      <w:bookmarkEnd w:id="68"/>
+      <w:bookmarkEnd w:id="150"/>
     </w:p>
     <w:p>
       <w:pPr>
@@ -41422,7 +42582,7 @@
           <w:lang w:val="en-US"/>
         </w:rPr>
       </w:pPr>
-      <w:bookmarkStart w:id="69" w:name="_Toc100502379"/>
+      <w:bookmarkStart w:id="151" w:name="_Toc100502379"/>
       <w:r>
         <w:rPr>
           <w:rFonts w:ascii="Times New Roman" w:hAnsi="Times New Roman" w:cs="Times New Roman"/>
@@ -41435,7 +42595,7 @@
         </w:rPr>
         <w:t>4.3.7. Lịch trình kiểm thử</w:t>
       </w:r>
-      <w:bookmarkEnd w:id="69"/>
+      <w:bookmarkEnd w:id="151"/>
     </w:p>
     <w:p>
       <w:pPr>
@@ -41460,8 +42620,8 @@
           <w:lang w:val="en-US"/>
         </w:rPr>
       </w:pPr>
-      <w:bookmarkStart w:id="70" w:name="_Toc80286979"/>
-      <w:bookmarkStart w:id="71" w:name="_Toc100502380"/>
+      <w:bookmarkStart w:id="152" w:name="_Toc80286979"/>
+      <w:bookmarkStart w:id="153" w:name="_Toc100502380"/>
       <w:r>
         <w:rPr>
           <w:rFonts w:ascii="Times New Roman" w:hAnsi="Times New Roman" w:cs="Times New Roman"/>
@@ -41498,7 +42658,7 @@
         </w:rPr>
         <w:t xml:space="preserve"> Thiết kế </w:t>
       </w:r>
-      <w:bookmarkEnd w:id="70"/>
+      <w:bookmarkEnd w:id="152"/>
       <w:r>
         <w:rPr>
           <w:rFonts w:ascii="Times New Roman" w:hAnsi="Times New Roman" w:cs="Times New Roman"/>
@@ -41511,7 +42671,7 @@
         </w:rPr>
         <w:t>kịch bản kiểm thử</w:t>
       </w:r>
-      <w:bookmarkEnd w:id="71"/>
+      <w:bookmarkEnd w:id="153"/>
     </w:p>
     <w:p>
       <w:pPr>
@@ -41539,8 +42699,8 @@
           <w:lang w:val="en-US"/>
         </w:rPr>
       </w:pPr>
-      <w:bookmarkStart w:id="72" w:name="_Toc80286980"/>
-      <w:bookmarkStart w:id="73" w:name="_Toc100502381"/>
+      <w:bookmarkStart w:id="154" w:name="_Toc80286980"/>
+      <w:bookmarkStart w:id="155" w:name="_Toc100502381"/>
       <w:r>
         <w:rPr>
           <w:rFonts w:ascii="Times New Roman" w:hAnsi="Times New Roman" w:cs="Times New Roman"/>
@@ -41577,8 +42737,8 @@
         </w:rPr>
         <w:t xml:space="preserve"> dữ liệu kiểm thử</w:t>
       </w:r>
-      <w:bookmarkEnd w:id="72"/>
-      <w:bookmarkEnd w:id="73"/>
+      <w:bookmarkEnd w:id="154"/>
+      <w:bookmarkEnd w:id="155"/>
     </w:p>
     <w:p>
       <w:pPr>
@@ -41606,8 +42766,8 @@
           <w:lang w:val="en-US"/>
         </w:rPr>
       </w:pPr>
-      <w:bookmarkStart w:id="74" w:name="_Toc80286981"/>
-      <w:bookmarkStart w:id="75" w:name="_Toc100502382"/>
+      <w:bookmarkStart w:id="156" w:name="_Toc80286981"/>
+      <w:bookmarkStart w:id="157" w:name="_Toc100502382"/>
       <w:r>
         <w:rPr>
           <w:rFonts w:ascii="Times New Roman" w:hAnsi="Times New Roman" w:cs="Times New Roman"/>
@@ -41644,8 +42804,8 @@
         </w:rPr>
         <w:t>môi trường kiểm thử</w:t>
       </w:r>
-      <w:bookmarkEnd w:id="74"/>
-      <w:bookmarkEnd w:id="75"/>
+      <w:bookmarkEnd w:id="156"/>
+      <w:bookmarkEnd w:id="157"/>
     </w:p>
     <w:p>
       <w:pPr>
@@ -41673,8 +42833,8 @@
           <w:lang w:val="en-US"/>
         </w:rPr>
       </w:pPr>
-      <w:bookmarkStart w:id="76" w:name="_Toc80286982"/>
-      <w:bookmarkStart w:id="77" w:name="_Toc100502383"/>
+      <w:bookmarkStart w:id="158" w:name="_Toc80286982"/>
+      <w:bookmarkStart w:id="159" w:name="_Toc100502383"/>
       <w:r>
         <w:rPr>
           <w:rFonts w:ascii="Times New Roman" w:hAnsi="Times New Roman" w:cs="Times New Roman"/>
@@ -41735,8 +42895,8 @@
         </w:rPr>
         <w:t xml:space="preserve"> kiểm thử</w:t>
       </w:r>
-      <w:bookmarkEnd w:id="76"/>
-      <w:bookmarkEnd w:id="77"/>
+      <w:bookmarkEnd w:id="158"/>
+      <w:bookmarkEnd w:id="159"/>
     </w:p>
     <w:p>
       <w:pPr>
@@ -41765,7 +42925,7 @@
           <w:lang w:val="en-US"/>
         </w:rPr>
       </w:pPr>
-      <w:bookmarkStart w:id="78" w:name="_Toc100502384"/>
+      <w:bookmarkStart w:id="160" w:name="_Toc100502384"/>
       <w:r>
         <w:rPr>
           <w:rFonts w:ascii="Times New Roman" w:hAnsi="Times New Roman" w:cs="Times New Roman"/>
@@ -41790,7 +42950,7 @@
         </w:rPr>
         <w:t xml:space="preserve"> Unit testing</w:t>
       </w:r>
-      <w:bookmarkEnd w:id="78"/>
+      <w:bookmarkEnd w:id="160"/>
     </w:p>
     <w:p>
       <w:pPr>
@@ -41818,7 +42978,7 @@
           <w:shd w:val="clear" w:color="auto" w:fill="FFFFFF"/>
         </w:rPr>
       </w:pPr>
-      <w:bookmarkStart w:id="79" w:name="_Toc100502385"/>
+      <w:bookmarkStart w:id="161" w:name="_Toc100502385"/>
       <w:r>
         <w:rPr>
           <w:rFonts w:ascii="Times New Roman" w:hAnsi="Times New Roman" w:cs="Times New Roman"/>
@@ -41855,7 +43015,7 @@
         </w:rPr>
         <w:t>Integration Testing</w:t>
       </w:r>
-      <w:bookmarkEnd w:id="79"/>
+      <w:bookmarkEnd w:id="161"/>
     </w:p>
     <w:p>
       <w:pPr>
@@ -41881,7 +43041,7 @@
           <w:shd w:val="clear" w:color="auto" w:fill="FFFFFF"/>
         </w:rPr>
       </w:pPr>
-      <w:bookmarkStart w:id="80" w:name="_Toc100502386"/>
+      <w:bookmarkStart w:id="162" w:name="_Toc100502386"/>
       <w:r>
         <w:rPr>
           <w:rStyle w:val="Strong"/>
@@ -41917,7 +43077,7 @@
         </w:rPr>
         <w:t>System Testing</w:t>
       </w:r>
-      <w:bookmarkEnd w:id="80"/>
+      <w:bookmarkEnd w:id="162"/>
     </w:p>
     <w:p>
       <w:pPr>
@@ -41943,7 +43103,7 @@
           <w:shd w:val="clear" w:color="auto" w:fill="FFFFFF"/>
         </w:rPr>
       </w:pPr>
-      <w:bookmarkStart w:id="81" w:name="_Toc100502387"/>
+      <w:bookmarkStart w:id="163" w:name="_Toc100502387"/>
       <w:r>
         <w:rPr>
           <w:rStyle w:val="Strong"/>
@@ -41967,7 +43127,7 @@
         </w:rPr>
         <w:t>Acceptance Testing</w:t>
       </w:r>
-      <w:bookmarkEnd w:id="81"/>
+      <w:bookmarkEnd w:id="163"/>
     </w:p>
     <w:p>
       <w:pPr>
@@ -41991,8 +43151,8 @@
           <w:lang w:val="en-US"/>
         </w:rPr>
       </w:pPr>
-      <w:bookmarkStart w:id="82" w:name="_Toc80286983"/>
-      <w:bookmarkStart w:id="83" w:name="_Toc100502388"/>
+      <w:bookmarkStart w:id="164" w:name="_Toc80286983"/>
+      <w:bookmarkStart w:id="165" w:name="_Toc100502388"/>
       <w:r>
         <w:rPr>
           <w:rFonts w:ascii="Times New Roman" w:hAnsi="Times New Roman" w:cs="Times New Roman"/>
@@ -42015,7 +43175,7 @@
         </w:rPr>
         <w:t xml:space="preserve">7. </w:t>
       </w:r>
-      <w:bookmarkEnd w:id="82"/>
+      <w:bookmarkEnd w:id="164"/>
       <w:r>
         <w:rPr>
           <w:rFonts w:ascii="Times New Roman" w:hAnsi="Times New Roman" w:cs="Times New Roman"/>
@@ -42038,7 +43198,7 @@
         </w:rPr>
         <w:t>Đóng chu trình kiểm thử</w:t>
       </w:r>
-      <w:bookmarkEnd w:id="83"/>
+      <w:bookmarkEnd w:id="165"/>
       <w:r>
         <w:rPr>
           <w:rFonts w:ascii="Times New Roman" w:eastAsia="Times New Roman" w:hAnsi="Times New Roman" w:cs="Times New Roman"/>
@@ -42061,8 +43221,8 @@
           <w:lang w:val="en-US"/>
         </w:rPr>
       </w:pPr>
-      <w:bookmarkStart w:id="84" w:name="_Toc80286984"/>
-      <w:bookmarkStart w:id="85" w:name="_Toc100502389"/>
+      <w:bookmarkStart w:id="166" w:name="_Toc80286984"/>
+      <w:bookmarkStart w:id="167" w:name="_Toc100502389"/>
       <w:r>
         <w:rPr>
           <w:rFonts w:ascii="Times New Roman" w:eastAsia="Times New Roman" w:hAnsi="Times New Roman" w:cs="Times New Roman"/>
@@ -42091,7 +43251,7 @@
         </w:rPr>
         <w:t>. KẾT QUẢ</w:t>
       </w:r>
-      <w:bookmarkEnd w:id="84"/>
+      <w:bookmarkEnd w:id="166"/>
       <w:r>
         <w:rPr>
           <w:rFonts w:ascii="Times New Roman" w:eastAsia="Times New Roman" w:hAnsi="Times New Roman" w:cs="Times New Roman"/>
@@ -42101,7 +43261,7 @@
         </w:rPr>
         <w:t xml:space="preserve"> ĐẠT ĐƯỢC</w:t>
       </w:r>
-      <w:bookmarkEnd w:id="85"/>
+      <w:bookmarkEnd w:id="167"/>
     </w:p>
     <w:p>
       <w:pPr>
@@ -42138,7 +43298,7 @@
           <w:lang w:val="en-US"/>
         </w:rPr>
       </w:pPr>
-      <w:bookmarkStart w:id="86" w:name="_Toc100502390"/>
+      <w:bookmarkStart w:id="168" w:name="_Toc100502390"/>
       <w:r>
         <w:rPr>
           <w:rFonts w:ascii="Times New Roman" w:eastAsia="Times New Roman" w:hAnsi="Times New Roman" w:cs="Times New Roman"/>
@@ -42161,7 +43321,7 @@
         </w:rPr>
         <w:t>.1. Test Report</w:t>
       </w:r>
-      <w:bookmarkEnd w:id="86"/>
+      <w:bookmarkEnd w:id="168"/>
     </w:p>
     <w:p>
       <w:pPr>
@@ -42195,7 +43355,7 @@
           <w:lang w:val="en-US"/>
         </w:rPr>
       </w:pPr>
-      <w:bookmarkStart w:id="87" w:name="_Toc100502391"/>
+      <w:bookmarkStart w:id="169" w:name="_Toc100502391"/>
       <w:r>
         <w:rPr>
           <w:rFonts w:ascii="Times New Roman" w:hAnsi="Times New Roman" w:cs="Times New Roman"/>
@@ -42218,7 +43378,7 @@
         </w:rPr>
         <w:t>.2. Test Results</w:t>
       </w:r>
-      <w:bookmarkEnd w:id="87"/>
+      <w:bookmarkEnd w:id="169"/>
     </w:p>
     <w:p>
       <w:pPr>
@@ -42262,8 +43422,8 @@
           <w:lang w:val="en-US"/>
         </w:rPr>
       </w:pPr>
-      <w:bookmarkStart w:id="88" w:name="_Toc80286985"/>
-      <w:bookmarkStart w:id="89" w:name="_Toc100502392"/>
+      <w:bookmarkStart w:id="170" w:name="_Toc80286985"/>
+      <w:bookmarkStart w:id="171" w:name="_Toc100502392"/>
       <w:r>
         <w:rPr>
           <w:rFonts w:ascii="Times New Roman" w:eastAsia="Times New Roman" w:hAnsi="Times New Roman" w:cs="Times New Roman"/>
@@ -42274,8 +43434,8 @@
         <w:lastRenderedPageBreak/>
         <w:t>KẾT LUẬN VÀ HƯỚNG PHÁT TRIỂN</w:t>
       </w:r>
-      <w:bookmarkEnd w:id="88"/>
-      <w:bookmarkEnd w:id="89"/>
+      <w:bookmarkEnd w:id="170"/>
+      <w:bookmarkEnd w:id="171"/>
     </w:p>
     <w:p>
       <w:pPr>
@@ -42309,8 +43469,8 @@
           <w:lang w:val="en-US"/>
         </w:rPr>
       </w:pPr>
-      <w:bookmarkStart w:id="90" w:name="_Toc80286986"/>
-      <w:bookmarkStart w:id="91" w:name="_Toc100502393"/>
+      <w:bookmarkStart w:id="172" w:name="_Toc80286986"/>
+      <w:bookmarkStart w:id="173" w:name="_Toc100502393"/>
       <w:r>
         <w:rPr>
           <w:rFonts w:ascii="Times New Roman" w:hAnsi="Times New Roman" w:cs="Times New Roman"/>
@@ -42321,8 +43481,8 @@
         <w:lastRenderedPageBreak/>
         <w:t>TÀI LIỆU THAM KHẢO</w:t>
       </w:r>
-      <w:bookmarkEnd w:id="90"/>
-      <w:bookmarkEnd w:id="91"/>
+      <w:bookmarkEnd w:id="172"/>
+      <w:bookmarkEnd w:id="173"/>
     </w:p>
     <w:sectPr>
       <w:pgSz w:w="12240" w:h="15840"/>
@@ -42336,7 +43496,7 @@
 </file>
 
 <file path=word/endnotes.xml><?xml version="1.0" encoding="utf-8"?>
-<w:endnotes xmlns:wpc="http://schemas.microsoft.com/office/word/2010/wordprocessingCanvas" xmlns:cx="http://schemas.microsoft.com/office/drawing/2014/chartex" xmlns:mc="http://schemas.openxmlformats.org/markup-compatibility/2006" xmlns:o="urn:schemas-microsoft-com:office:office" xmlns:r="http://schemas.openxmlformats.org/officeDocument/2006/relationships" xmlns:m="http://schemas.openxmlformats.org/officeDocument/2006/math" xmlns:v="urn:schemas-microsoft-com:vml" xmlns:wp14="http://schemas.microsoft.com/office/word/2010/wordprocessingDrawing" xmlns:wp="http://schemas.openxmlformats.org/drawingml/2006/wordprocessingDrawing" xmlns:w10="urn:schemas-microsoft-com:office:word" xmlns:w="http://schemas.openxmlformats.org/wordprocessingml/2006/main" xmlns:w14="http://schemas.microsoft.com/office/word/2010/wordml" xmlns:w15="http://schemas.microsoft.com/office/word/2012/wordml" xmlns:w16se="http://schemas.microsoft.com/office/word/2015/wordml/symex" xmlns:wpg="http://schemas.microsoft.com/office/word/2010/wordprocessingGroup" xmlns:wpi="http://schemas.microsoft.com/office/word/2010/wordprocessingInk" xmlns:wne="http://schemas.microsoft.com/office/word/2006/wordml" xmlns:wps="http://schemas.microsoft.com/office/word/2010/wordprocessingShape" mc:Ignorable="w14 w15 w16se wp14">
+<w:endnotes xmlns:wpc="http://schemas.microsoft.com/office/word/2010/wordprocessingCanvas" xmlns:cx="http://schemas.microsoft.com/office/drawing/2014/chartex" xmlns:cx1="http://schemas.microsoft.com/office/drawing/2015/9/8/chartex" xmlns:cx2="http://schemas.microsoft.com/office/drawing/2015/10/21/chartex" xmlns:cx3="http://schemas.microsoft.com/office/drawing/2016/5/9/chartex" xmlns:cx4="http://schemas.microsoft.com/office/drawing/2016/5/10/chartex" xmlns:cx5="http://schemas.microsoft.com/office/drawing/2016/5/11/chartex" xmlns:cx6="http://schemas.microsoft.com/office/drawing/2016/5/12/chartex" xmlns:cx7="http://schemas.microsoft.com/office/drawing/2016/5/13/chartex" xmlns:cx8="http://schemas.microsoft.com/office/drawing/2016/5/14/chartex" xmlns:mc="http://schemas.openxmlformats.org/markup-compatibility/2006" xmlns:aink="http://schemas.microsoft.com/office/drawing/2016/ink" xmlns:am3d="http://schemas.microsoft.com/office/drawing/2017/model3d" xmlns:o="urn:schemas-microsoft-com:office:office" xmlns:r="http://schemas.openxmlformats.org/officeDocument/2006/relationships" xmlns:m="http://schemas.openxmlformats.org/officeDocument/2006/math" xmlns:v="urn:schemas-microsoft-com:vml" xmlns:wp14="http://schemas.microsoft.com/office/word/2010/wordprocessingDrawing" xmlns:wp="http://schemas.openxmlformats.org/drawingml/2006/wordprocessingDrawing" xmlns:w10="urn:schemas-microsoft-com:office:word" xmlns:w="http://schemas.openxmlformats.org/wordprocessingml/2006/main" xmlns:w14="http://schemas.microsoft.com/office/word/2010/wordml" xmlns:w15="http://schemas.microsoft.com/office/word/2012/wordml" xmlns:w16cid="http://schemas.microsoft.com/office/word/2016/wordml/cid" xmlns:w16se="http://schemas.microsoft.com/office/word/2015/wordml/symex" xmlns:wpg="http://schemas.microsoft.com/office/word/2010/wordprocessingGroup" xmlns:wpi="http://schemas.microsoft.com/office/word/2010/wordprocessingInk" xmlns:wne="http://schemas.microsoft.com/office/word/2006/wordml" xmlns:wps="http://schemas.microsoft.com/office/word/2010/wordprocessingShape" mc:Ignorable="w14 w15 w16se w16cid wp14">
   <w:endnote w:type="separator" w:id="-1">
     <w:p>
       <w:pPr>
@@ -42361,7 +43521,7 @@
 </file>
 
 <file path=word/footer1.xml><?xml version="1.0" encoding="utf-8"?>
-<w:ftr xmlns:wpc="http://schemas.microsoft.com/office/word/2010/wordprocessingCanvas" xmlns:cx="http://schemas.microsoft.com/office/drawing/2014/chartex" xmlns:mc="http://schemas.openxmlformats.org/markup-compatibility/2006" xmlns:o="urn:schemas-microsoft-com:office:office" xmlns:r="http://schemas.openxmlformats.org/officeDocument/2006/relationships" xmlns:m="http://schemas.openxmlformats.org/officeDocument/2006/math" xmlns:v="urn:schemas-microsoft-com:vml" xmlns:wp14="http://schemas.microsoft.com/office/word/2010/wordprocessingDrawing" xmlns:wp="http://schemas.openxmlformats.org/drawingml/2006/wordprocessingDrawing" xmlns:w10="urn:schemas-microsoft-com:office:word" xmlns:w="http://schemas.openxmlformats.org/wordprocessingml/2006/main" xmlns:w14="http://schemas.microsoft.com/office/word/2010/wordml" xmlns:w15="http://schemas.microsoft.com/office/word/2012/wordml" xmlns:w16se="http://schemas.microsoft.com/office/word/2015/wordml/symex" xmlns:wpg="http://schemas.microsoft.com/office/word/2010/wordprocessingGroup" xmlns:wpi="http://schemas.microsoft.com/office/word/2010/wordprocessingInk" xmlns:wne="http://schemas.microsoft.com/office/word/2006/wordml" xmlns:wps="http://schemas.microsoft.com/office/word/2010/wordprocessingShape" mc:Ignorable="w14 w15 w16se wp14">
+<w:ftr xmlns:wpc="http://schemas.microsoft.com/office/word/2010/wordprocessingCanvas" xmlns:cx="http://schemas.microsoft.com/office/drawing/2014/chartex" xmlns:cx1="http://schemas.microsoft.com/office/drawing/2015/9/8/chartex" xmlns:cx2="http://schemas.microsoft.com/office/drawing/2015/10/21/chartex" xmlns:cx3="http://schemas.microsoft.com/office/drawing/2016/5/9/chartex" xmlns:cx4="http://schemas.microsoft.com/office/drawing/2016/5/10/chartex" xmlns:cx5="http://schemas.microsoft.com/office/drawing/2016/5/11/chartex" xmlns:cx6="http://schemas.microsoft.com/office/drawing/2016/5/12/chartex" xmlns:cx7="http://schemas.microsoft.com/office/drawing/2016/5/13/chartex" xmlns:cx8="http://schemas.microsoft.com/office/drawing/2016/5/14/chartex" xmlns:mc="http://schemas.openxmlformats.org/markup-compatibility/2006" xmlns:aink="http://schemas.microsoft.com/office/drawing/2016/ink" xmlns:am3d="http://schemas.microsoft.com/office/drawing/2017/model3d" xmlns:o="urn:schemas-microsoft-com:office:office" xmlns:r="http://schemas.openxmlformats.org/officeDocument/2006/relationships" xmlns:m="http://schemas.openxmlformats.org/officeDocument/2006/math" xmlns:v="urn:schemas-microsoft-com:vml" xmlns:wp14="http://schemas.microsoft.com/office/word/2010/wordprocessingDrawing" xmlns:wp="http://schemas.openxmlformats.org/drawingml/2006/wordprocessingDrawing" xmlns:w10="urn:schemas-microsoft-com:office:word" xmlns:w="http://schemas.openxmlformats.org/wordprocessingml/2006/main" xmlns:w14="http://schemas.microsoft.com/office/word/2010/wordml" xmlns:w15="http://schemas.microsoft.com/office/word/2012/wordml" xmlns:w16cid="http://schemas.microsoft.com/office/word/2016/wordml/cid" xmlns:w16se="http://schemas.microsoft.com/office/word/2015/wordml/symex" xmlns:wpg="http://schemas.microsoft.com/office/word/2010/wordprocessingGroup" xmlns:wpi="http://schemas.microsoft.com/office/word/2010/wordprocessingInk" xmlns:wne="http://schemas.microsoft.com/office/word/2006/wordml" xmlns:wps="http://schemas.microsoft.com/office/word/2010/wordprocessingShape" mc:Ignorable="w14 w15 w16se w16cid wp14">
   <w:sdt>
     <w:sdtPr>
       <w:id w:val="-1223978510"/>
@@ -42414,7 +43574,7 @@
 </file>
 
 <file path=word/footnotes.xml><?xml version="1.0" encoding="utf-8"?>
-<w:footnotes xmlns:wpc="http://schemas.microsoft.com/office/word/2010/wordprocessingCanvas" xmlns:cx="http://schemas.microsoft.com/office/drawing/2014/chartex" xmlns:mc="http://schemas.openxmlformats.org/markup-compatibility/2006" xmlns:o="urn:schemas-microsoft-com:office:office" xmlns:r="http://schemas.openxmlformats.org/officeDocument/2006/relationships" xmlns:m="http://schemas.openxmlformats.org/officeDocument/2006/math" xmlns:v="urn:schemas-microsoft-com:vml" xmlns:wp14="http://schemas.microsoft.com/office/word/2010/wordprocessingDrawing" xmlns:wp="http://schemas.openxmlformats.org/drawingml/2006/wordprocessingDrawing" xmlns:w10="urn:schemas-microsoft-com:office:word" xmlns:w="http://schemas.openxmlformats.org/wordprocessingml/2006/main" xmlns:w14="http://schemas.microsoft.com/office/word/2010/wordml" xmlns:w15="http://schemas.microsoft.com/office/word/2012/wordml" xmlns:w16se="http://schemas.microsoft.com/office/word/2015/wordml/symex" xmlns:wpg="http://schemas.microsoft.com/office/word/2010/wordprocessingGroup" xmlns:wpi="http://schemas.microsoft.com/office/word/2010/wordprocessingInk" xmlns:wne="http://schemas.microsoft.com/office/word/2006/wordml" xmlns:wps="http://schemas.microsoft.com/office/word/2010/wordprocessingShape" mc:Ignorable="w14 w15 w16se wp14">
+<w:footnotes xmlns:wpc="http://schemas.microsoft.com/office/word/2010/wordprocessingCanvas" xmlns:cx="http://schemas.microsoft.com/office/drawing/2014/chartex" xmlns:cx1="http://schemas.microsoft.com/office/drawing/2015/9/8/chartex" xmlns:cx2="http://schemas.microsoft.com/office/drawing/2015/10/21/chartex" xmlns:cx3="http://schemas.microsoft.com/office/drawing/2016/5/9/chartex" xmlns:cx4="http://schemas.microsoft.com/office/drawing/2016/5/10/chartex" xmlns:cx5="http://schemas.microsoft.com/office/drawing/2016/5/11/chartex" xmlns:cx6="http://schemas.microsoft.com/office/drawing/2016/5/12/chartex" xmlns:cx7="http://schemas.microsoft.com/office/drawing/2016/5/13/chartex" xmlns:cx8="http://schemas.microsoft.com/office/drawing/2016/5/14/chartex" xmlns:mc="http://schemas.openxmlformats.org/markup-compatibility/2006" xmlns:aink="http://schemas.microsoft.com/office/drawing/2016/ink" xmlns:am3d="http://schemas.microsoft.com/office/drawing/2017/model3d" xmlns:o="urn:schemas-microsoft-com:office:office" xmlns:r="http://schemas.openxmlformats.org/officeDocument/2006/relationships" xmlns:m="http://schemas.openxmlformats.org/officeDocument/2006/math" xmlns:v="urn:schemas-microsoft-com:vml" xmlns:wp14="http://schemas.microsoft.com/office/word/2010/wordprocessingDrawing" xmlns:wp="http://schemas.openxmlformats.org/drawingml/2006/wordprocessingDrawing" xmlns:w10="urn:schemas-microsoft-com:office:word" xmlns:w="http://schemas.openxmlformats.org/wordprocessingml/2006/main" xmlns:w14="http://schemas.microsoft.com/office/word/2010/wordml" xmlns:w15="http://schemas.microsoft.com/office/word/2012/wordml" xmlns:w16cid="http://schemas.microsoft.com/office/word/2016/wordml/cid" xmlns:w16se="http://schemas.microsoft.com/office/word/2015/wordml/symex" xmlns:wpg="http://schemas.microsoft.com/office/word/2010/wordprocessingGroup" xmlns:wpi="http://schemas.microsoft.com/office/word/2010/wordprocessingInk" xmlns:wne="http://schemas.microsoft.com/office/word/2006/wordml" xmlns:wps="http://schemas.microsoft.com/office/word/2010/wordprocessingShape" mc:Ignorable="w14 w15 w16se w16cid wp14">
   <w:footnote w:type="separator" w:id="-1">
     <w:p>
       <w:pPr>
@@ -42439,7 +43599,7 @@
 </file>
 
 <file path=word/numbering.xml><?xml version="1.0" encoding="utf-8"?>
-<w:numbering xmlns:wpc="http://schemas.microsoft.com/office/word/2010/wordprocessingCanvas" xmlns:cx="http://schemas.microsoft.com/office/drawing/2014/chartex" xmlns:mc="http://schemas.openxmlformats.org/markup-compatibility/2006" xmlns:o="urn:schemas-microsoft-com:office:office" xmlns:r="http://schemas.openxmlformats.org/officeDocument/2006/relationships" xmlns:m="http://schemas.openxmlformats.org/officeDocument/2006/math" xmlns:v="urn:schemas-microsoft-com:vml" xmlns:wp14="http://schemas.microsoft.com/office/word/2010/wordprocessingDrawing" xmlns:wp="http://schemas.openxmlformats.org/drawingml/2006/wordprocessingDrawing" xmlns:w10="urn:schemas-microsoft-com:office:word" xmlns:w="http://schemas.openxmlformats.org/wordprocessingml/2006/main" xmlns:w14="http://schemas.microsoft.com/office/word/2010/wordml" xmlns:w15="http://schemas.microsoft.com/office/word/2012/wordml" xmlns:w16se="http://schemas.microsoft.com/office/word/2015/wordml/symex" xmlns:wpg="http://schemas.microsoft.com/office/word/2010/wordprocessingGroup" xmlns:wpi="http://schemas.microsoft.com/office/word/2010/wordprocessingInk" xmlns:wne="http://schemas.microsoft.com/office/word/2006/wordml" xmlns:wps="http://schemas.microsoft.com/office/word/2010/wordprocessingShape" mc:Ignorable="w14 w15 w16se wp14">
+<w:numbering xmlns:wpc="http://schemas.microsoft.com/office/word/2010/wordprocessingCanvas" xmlns:cx="http://schemas.microsoft.com/office/drawing/2014/chartex" xmlns:cx1="http://schemas.microsoft.com/office/drawing/2015/9/8/chartex" xmlns:cx2="http://schemas.microsoft.com/office/drawing/2015/10/21/chartex" xmlns:cx3="http://schemas.microsoft.com/office/drawing/2016/5/9/chartex" xmlns:cx4="http://schemas.microsoft.com/office/drawing/2016/5/10/chartex" xmlns:cx5="http://schemas.microsoft.com/office/drawing/2016/5/11/chartex" xmlns:cx6="http://schemas.microsoft.com/office/drawing/2016/5/12/chartex" xmlns:cx7="http://schemas.microsoft.com/office/drawing/2016/5/13/chartex" xmlns:cx8="http://schemas.microsoft.com/office/drawing/2016/5/14/chartex" xmlns:mc="http://schemas.openxmlformats.org/markup-compatibility/2006" xmlns:aink="http://schemas.microsoft.com/office/drawing/2016/ink" xmlns:am3d="http://schemas.microsoft.com/office/drawing/2017/model3d" xmlns:o="urn:schemas-microsoft-com:office:office" xmlns:r="http://schemas.openxmlformats.org/officeDocument/2006/relationships" xmlns:m="http://schemas.openxmlformats.org/officeDocument/2006/math" xmlns:v="urn:schemas-microsoft-com:vml" xmlns:wp14="http://schemas.microsoft.com/office/word/2010/wordprocessingDrawing" xmlns:wp="http://schemas.openxmlformats.org/drawingml/2006/wordprocessingDrawing" xmlns:w10="urn:schemas-microsoft-com:office:word" xmlns:w="http://schemas.openxmlformats.org/wordprocessingml/2006/main" xmlns:w14="http://schemas.microsoft.com/office/word/2010/wordml" xmlns:w15="http://schemas.microsoft.com/office/word/2012/wordml" xmlns:w16cid="http://schemas.microsoft.com/office/word/2016/wordml/cid" xmlns:w16se="http://schemas.microsoft.com/office/word/2015/wordml/symex" xmlns:wpg="http://schemas.microsoft.com/office/word/2010/wordprocessingGroup" xmlns:wpi="http://schemas.microsoft.com/office/word/2010/wordprocessingInk" xmlns:wne="http://schemas.microsoft.com/office/word/2006/wordml" xmlns:wps="http://schemas.microsoft.com/office/word/2010/wordprocessingShape" mc:Ignorable="w14 w15 w16se w16cid wp14">
   <w:abstractNum w:abstractNumId="0" w15:restartNumberingAfterBreak="0">
     <w:nsid w:val="00462FA5"/>
     <w:multiLevelType w:val="hybridMultilevel"/>
@@ -46747,8 +47907,16 @@
 </w:numbering>
 </file>
 
+<file path=word/people.xml><?xml version="1.0" encoding="utf-8"?>
+<w15:people xmlns:wpc="http://schemas.microsoft.com/office/word/2010/wordprocessingCanvas" xmlns:cx="http://schemas.microsoft.com/office/drawing/2014/chartex" xmlns:cx1="http://schemas.microsoft.com/office/drawing/2015/9/8/chartex" xmlns:cx2="http://schemas.microsoft.com/office/drawing/2015/10/21/chartex" xmlns:cx3="http://schemas.microsoft.com/office/drawing/2016/5/9/chartex" xmlns:cx4="http://schemas.microsoft.com/office/drawing/2016/5/10/chartex" xmlns:cx5="http://schemas.microsoft.com/office/drawing/2016/5/11/chartex" xmlns:cx6="http://schemas.microsoft.com/office/drawing/2016/5/12/chartex" xmlns:cx7="http://schemas.microsoft.com/office/drawing/2016/5/13/chartex" xmlns:cx8="http://schemas.microsoft.com/office/drawing/2016/5/14/chartex" xmlns:mc="http://schemas.openxmlformats.org/markup-compatibility/2006" xmlns:aink="http://schemas.microsoft.com/office/drawing/2016/ink" xmlns:am3d="http://schemas.microsoft.com/office/drawing/2017/model3d" xmlns:o="urn:schemas-microsoft-com:office:office" xmlns:r="http://schemas.openxmlformats.org/officeDocument/2006/relationships" xmlns:m="http://schemas.openxmlformats.org/officeDocument/2006/math" xmlns:v="urn:schemas-microsoft-com:vml" xmlns:wp14="http://schemas.microsoft.com/office/word/2010/wordprocessingDrawing" xmlns:wp="http://schemas.openxmlformats.org/drawingml/2006/wordprocessingDrawing" xmlns:w10="urn:schemas-microsoft-com:office:word" xmlns:w="http://schemas.openxmlformats.org/wordprocessingml/2006/main" xmlns:w14="http://schemas.microsoft.com/office/word/2010/wordml" xmlns:w15="http://schemas.microsoft.com/office/word/2012/wordml" xmlns:w16cid="http://schemas.microsoft.com/office/word/2016/wordml/cid" xmlns:w16se="http://schemas.microsoft.com/office/word/2015/wordml/symex" xmlns:wpg="http://schemas.microsoft.com/office/word/2010/wordprocessingGroup" xmlns:wpi="http://schemas.microsoft.com/office/word/2010/wordprocessingInk" xmlns:wne="http://schemas.microsoft.com/office/word/2006/wordml" xmlns:wps="http://schemas.microsoft.com/office/word/2010/wordprocessingShape" mc:Ignorable="w14 w15 w16se w16cid wp14">
+  <w15:person w15:author="nhamct">
+    <w15:presenceInfo w15:providerId="Windows Live" w15:userId="d51571f3bf41821f"/>
+  </w15:person>
+</w15:people>
+</file>
+
 <file path=word/styles.xml><?xml version="1.0" encoding="utf-8"?>
-<w:styles xmlns:mc="http://schemas.openxmlformats.org/markup-compatibility/2006" xmlns:r="http://schemas.openxmlformats.org/officeDocument/2006/relationships" xmlns:w="http://schemas.openxmlformats.org/wordprocessingml/2006/main" xmlns:w14="http://schemas.microsoft.com/office/word/2010/wordml" xmlns:w15="http://schemas.microsoft.com/office/word/2012/wordml" xmlns:w16se="http://schemas.microsoft.com/office/word/2015/wordml/symex" mc:Ignorable="w14 w15 w16se">
+<w:styles xmlns:mc="http://schemas.openxmlformats.org/markup-compatibility/2006" xmlns:r="http://schemas.openxmlformats.org/officeDocument/2006/relationships" xmlns:w="http://schemas.openxmlformats.org/wordprocessingml/2006/main" xmlns:w14="http://schemas.microsoft.com/office/word/2010/wordml" xmlns:w15="http://schemas.microsoft.com/office/word/2012/wordml" xmlns:w16cid="http://schemas.microsoft.com/office/word/2016/wordml/cid" xmlns:w16se="http://schemas.microsoft.com/office/word/2015/wordml/symex" mc:Ignorable="w14 w15 w16se w16cid">
   <w:docDefaults>
     <w:rPrDefault>
       <w:rPr>
@@ -46764,7 +47932,7 @@
       </w:pPr>
     </w:pPrDefault>
   </w:docDefaults>
-  <w:latentStyles w:defLockedState="0" w:defUIPriority="99" w:defSemiHidden="0" w:defUnhideWhenUsed="0" w:defQFormat="0" w:count="371">
+  <w:latentStyles w:defLockedState="0" w:defUIPriority="99" w:defSemiHidden="0" w:defUnhideWhenUsed="0" w:defQFormat="0" w:count="375">
     <w:lsdException w:name="Normal" w:uiPriority="0" w:qFormat="1"/>
     <w:lsdException w:name="heading 1" w:uiPriority="9" w:qFormat="1"/>
     <w:lsdException w:name="heading 2" w:semiHidden="1" w:uiPriority="9" w:unhideWhenUsed="1" w:qFormat="1"/>
@@ -46870,7 +48038,6 @@
     <w:lsdException w:name="HTML Sample" w:semiHidden="1" w:unhideWhenUsed="1"/>
     <w:lsdException w:name="HTML Typewriter" w:semiHidden="1" w:unhideWhenUsed="1"/>
     <w:lsdException w:name="HTML Variable" w:semiHidden="1" w:unhideWhenUsed="1"/>
-    <w:lsdException w:name="Normal Table" w:semiHidden="1" w:unhideWhenUsed="1"/>
     <w:lsdException w:name="annotation subject" w:semiHidden="1" w:unhideWhenUsed="1"/>
     <w:lsdException w:name="No List" w:semiHidden="1" w:unhideWhenUsed="1"/>
     <w:lsdException w:name="Outline List 1" w:semiHidden="1" w:unhideWhenUsed="1"/>
@@ -46914,10 +48081,8 @@
     <w:lsdException w:name="Table Elegant" w:semiHidden="1" w:unhideWhenUsed="1"/>
     <w:lsdException w:name="Table Professional" w:semiHidden="1" w:unhideWhenUsed="1"/>
     <w:lsdException w:name="Table Subtle 1" w:semiHidden="1" w:unhideWhenUsed="1"/>
-    <w:lsdException w:name="Table Subtle 2" w:semiHidden="1" w:unhideWhenUsed="1"/>
     <w:lsdException w:name="Table Web 1" w:semiHidden="1" w:unhideWhenUsed="1"/>
     <w:lsdException w:name="Table Web 2" w:semiHidden="1" w:unhideWhenUsed="1"/>
-    <w:lsdException w:name="Table Web 3" w:semiHidden="1" w:unhideWhenUsed="1"/>
     <w:lsdException w:name="Balloon Text" w:semiHidden="1" w:unhideWhenUsed="1"/>
     <w:lsdException w:name="Table Grid" w:uiPriority="39"/>
     <w:lsdException w:name="Table Theme" w:semiHidden="1" w:unhideWhenUsed="1"/>
@@ -47136,6 +48301,10 @@
     <w:lsdException w:name="List Table 5 Dark Accent 6" w:uiPriority="50"/>
     <w:lsdException w:name="List Table 6 Colorful Accent 6" w:uiPriority="51"/>
     <w:lsdException w:name="List Table 7 Colorful Accent 6" w:uiPriority="52"/>
+    <w:lsdException w:name="Mention" w:semiHidden="1" w:unhideWhenUsed="1"/>
+    <w:lsdException w:name="Smart Hyperlink" w:semiHidden="1" w:unhideWhenUsed="1"/>
+    <w:lsdException w:name="Hashtag" w:semiHidden="1" w:unhideWhenUsed="1"/>
+    <w:lsdException w:name="Unresolved Mention" w:semiHidden="1" w:unhideWhenUsed="1"/>
   </w:latentStyles>
   <w:style w:type="paragraph" w:default="1" w:styleId="Normal">
     <w:name w:val="Normal"/>
@@ -47757,6 +48926,196 @@
 </w:styles>
 </file>
 
+<file path=word/ink/ink1.xml><?xml version="1.0" encoding="utf-8"?>
+<inkml:ink xmlns:inkml="http://www.w3.org/2003/InkML">
+  <inkml:definitions>
+    <inkml:context xml:id="ctx0">
+      <inkml:inkSource xml:id="inkSrc0">
+        <inkml:traceFormat>
+          <inkml:channel name="X" type="integer" min="-2.14748E9" max="2.14748E9" units="cm"/>
+          <inkml:channel name="Y" type="integer" min="-2.14748E9" max="2.14748E9" units="cm"/>
+          <inkml:channel name="F" type="integer" max="32767" units="dev"/>
+        </inkml:traceFormat>
+        <inkml:channelProperties>
+          <inkml:channelProperty channel="X" name="resolution" value="1000" units="1/cm"/>
+          <inkml:channelProperty channel="Y" name="resolution" value="1000" units="1/cm"/>
+          <inkml:channelProperty channel="F" name="resolution" value="0" units="1/dev"/>
+        </inkml:channelProperties>
+      </inkml:inkSource>
+      <inkml:timestamp xml:id="ts0" timeString="2022-04-14T08:24:27.829"/>
+    </inkml:context>
+    <inkml:brush xml:id="br0">
+      <inkml:brushProperty name="width" value="0.05" units="cm"/>
+      <inkml:brushProperty name="height" value="0.05" units="cm"/>
+      <inkml:brushProperty name="color" value="#E71224"/>
+    </inkml:brush>
+  </inkml:definitions>
+  <inkml:trace contextRef="#ctx0" brushRef="#br0">1 97 9706,'0'0'9130,"0"0"-8114,0 0-1016,0 0-216,0 0 168,0 0 48,121 33 288,-20-33-288,33-2 0,9-19-72,-9-5 72,-33 0-344,-16 0-785,-26 8-1071,-26 7-7250</inkml:trace>
+</inkml:ink>
+</file>
+
+<file path=word/ink/ink2.xml><?xml version="1.0" encoding="utf-8"?>
+<inkml:ink xmlns:inkml="http://www.w3.org/2003/InkML">
+  <inkml:definitions>
+    <inkml:context xml:id="ctx0">
+      <inkml:inkSource xml:id="inkSrc0">
+        <inkml:traceFormat>
+          <inkml:channel name="X" type="integer" min="-2.14748E9" max="2.14748E9" units="cm"/>
+          <inkml:channel name="Y" type="integer" min="-2.14748E9" max="2.14748E9" units="cm"/>
+          <inkml:channel name="F" type="integer" max="32767" units="dev"/>
+        </inkml:traceFormat>
+        <inkml:channelProperties>
+          <inkml:channelProperty channel="X" name="resolution" value="1000" units="1/cm"/>
+          <inkml:channelProperty channel="Y" name="resolution" value="1000" units="1/cm"/>
+          <inkml:channelProperty channel="F" name="resolution" value="0" units="1/dev"/>
+        </inkml:channelProperties>
+      </inkml:inkSource>
+      <inkml:timestamp xml:id="ts0" timeString="2022-04-14T08:24:21.279"/>
+    </inkml:context>
+    <inkml:brush xml:id="br0">
+      <inkml:brushProperty name="width" value="0.05" units="cm"/>
+      <inkml:brushProperty name="height" value="0.05" units="cm"/>
+      <inkml:brushProperty name="color" value="#E71224"/>
+    </inkml:brush>
+  </inkml:definitions>
+  <inkml:trace contextRef="#ctx0" brushRef="#br0">47 286 16755,'0'0'1714,"0"0"-1064,0 0-432,0 0-55,3 6-124,18 35-72,-2 1 0,-2 0 0,-2 2 0,8 33 33,-1 100-4027,-35-147-3364,0-29 42</inkml:trace>
+  <inkml:trace contextRef="#ctx0" brushRef="#br0" timeOffset="1">1 588 7601,'0'0'7882,"0"0"-6970,0 0-184,0 0 136,0 0-168,0 0-207,29-65-121,4 41-128,3 1 160,3-3-400,7-3-48,-1 6-48,-2 2-472,6 3-817,-10 5-1095,-13 10-3737</inkml:trace>
+  <inkml:trace contextRef="#ctx0" brushRef="#br0" timeOffset="901.565">411 634 11362,'0'0'1289,"0"0"-571,0 0-7,0 0 52,0 0-272,17-16-214,55-51-74,-66 63-139,-2-1 1,1 1-1,0-1 1,-1-1-1,0 1 1,0-1-1,0 1 1,-1-1-1,0 0 1,0 0 0,-1-1-1,1 1 1,-1-1-1,-1 1 1,1-1-1,-1 0 1,0 1-1,-1-1 1,1 0-1,-2-2-64,1 8 755,-64 46 77,52-36-845,5-5 115,0 1-1,0 0 1,0 0 0,1 0-1,0 1 1,0-1 0,1 2-1,0-1 1,0 0 0,0 1-1,0 0 1,1 0 0,1 1-1,-1-1 1,1 1 0,0 0-1,1-1 1,-1 6-102,5-8-18,0-1 0,1 0 0,0 1 0,0-1 0,0 0 0,0 0 0,1-1 0,0 1 0,0-1 0,0 0 0,0 0 0,0 0 0,0 0 0,1-1 0,-1 1 0,1-1 0,0 0 0,0-1 0,0 1 0,-1-1 0,1 0 0,2 0 18,126 12-1293,-128-13 1231,0-1 1,0 1 0,0-1-1,0-1 1,0 1 0,0-1 0,0 0-1,-1 0 1,1 0 0,-1 0 0,1-1-1,-1 0 1,0 0 0,0 0 0,0-1-1,0 1 1,-1-1 0,1 0 0,-1 0-1,0 0 1,0 0 0,-1 0 0,1-1-1,-1 1 1,0-1 0,0-2 61,27-132-652,-19 108 2088,3 67-785,38 88-1944,-36-144-1285,-13 7 2676,1 0 0,1 0-1,0 0 1,1 1 0,0 0 0,1 0 0,0 0 0,1 1 0,0 0 0,1 0 0,6-6-98,-13 16 59,0-1 0,1 1 0,-1 1 0,0-1-1,1 0 1,-1 0 0,1 0 0,-1 1 0,1-1 0,-1 1 0,1-1 0,0 1 0,-1 0 0,1-1-1,-1 1 1,1 0 0,0 0 0,-1 0 0,1 0 0,0 1 0,-1-1 0,1 0 0,-1 1-1,1-1 1,0 1 0,-1-1 0,1 1 0,-1 0 0,0 0 0,1-1 0,-1 1 0,0 0 0,1 0-1,-1 1 1,0-1 0,0 0 0,0 0 0,0 0 0,0 1 0,0-1 0,0 1 0,0-1-1,-1 1 1,1 0-59,34 71 239,-34-70-202,23 77-10,-24-79-142,0-1 37,9-30-759,37-114-3193,-36 102-798</inkml:trace>
+  <inkml:trace contextRef="#ctx0" brushRef="#br0" timeOffset="902.565">345 314 14187,'0'0'5006,"0"0"-4002,0 0-1078,0 0 15,11-13 54,-2 1 33,1 1 1,0 0 0,1 1 0,0 0-1,1 1 1,0 0 0,0 1 0,1 0-1,6-2-28,112-9 367,-68 64-2492,-54-34 821,11 8-2717</inkml:trace>
+  <inkml:trace contextRef="#ctx0" brushRef="#br0" timeOffset="3165.014">1484 120 17203,'0'0'2134,"0"0"-1426,0 0-582,0 0 28,0 0-191,5 10-60,23 72 166,14 114-10,-40-194-93,-1 1 0,1-1 0,0 0 1,0 0-1,1 1 0,-1-1 0,0 0 0,1-1 1,-1 1-1,1 0 0,0-1 0,-1 0 0,1 1 1,0-1-1,0 0 0,0 0 0,0-1 1,0 1-1,0-1 0,0 1 0,0-1 0,0 0 1,0 0-1,0 0 0,0 0 0,0-1 0,0 0 1,0 1-1,0-1 0,0 0 0,0 0 1,0 0-1,-1-1 0,1 1 0,0-1 0,-1 1 1,1-1-1,-1 0 0,0 0 0,1 0 0,-1-1 1,0 1-1,0 0 0,-1-1 0,1 1 1,0-1-1,-1 1 0,1-1 0,-1 0 34,17-20-177,-1-1 0,-1-1 0,-1 0 0,-2-1 0,0 0 0,-2-1 0,-1-1 0,-1 1 0,-1-2 0,-1 1 0,-2-1 0,-1-3 177,-2 21 3762,-1 32-2996,-3 33-800,1-31 10,-1-5-122,0-1-1,1 1 0,1 0 1,1 0-1,1 0 0,0 0 1,1-1-1,1 1 0,0-1 1,2 0-1,5 12 147,23 4-2106,-4-22-2266,-10-7-2817</inkml:trace>
+  <inkml:trace contextRef="#ctx0" brushRef="#br0" timeOffset="3166.014">2205 0 13298,'0'0'3610,"0"0"-2171,0 0-630,0 0-298,0 0 39,-12 4-332,0 0-203,-58 36-5,63-32 108,0 1-1,0 0 1,1 0 0,0 1 0,0 0-1,1 0 1,1 0 0,0 0-1,0 1 1,1 0 0,0 0-1,1 0 1,0 0 0,1 0 0,0 0-1,1 0 1,0 1 0,1 1-118,3-6-47,0 0 0,0 0 1,1 0-1,0-1 0,0 1 1,1-1-1,0-1 0,0 1 1,0-1-1,1 0 0,0 0 1,0-1-1,0 0 0,0 0 1,1-1-1,-1 0 0,1 0 1,0 0-1,0-1 0,0-1 1,0 1-1,0-1 0,0-1 1,0 1-1,1-1 0,-1-1 1,0 1-1,0-2 0,8-1 47,-7 1-307,1 0-1,-1-1 1,0-1 0,0 0-1,0 0 1,0 0-1,0-1 1,-1-1-1,0 1 1,0-1-1,-1-1 1,0 1 0,2-3 307,13-10-2488,18-15-7949</inkml:trace>
+  <inkml:trace contextRef="#ctx0" brushRef="#br0" timeOffset="3763.345">651 887 14507,'0'0'2779,"0"0"-1745,0 0-699,0 0-195,0 0 188,17-3 308,581-96 1185,140-105-1736,-433 120-698,-285 77 368,-17 6-5591,-3 1 5825,0 0-5980</inkml:trace>
+</inkml:ink>
+</file>
+
+<file path=word/ink/ink3.xml><?xml version="1.0" encoding="utf-8"?>
+<inkml:ink xmlns:inkml="http://www.w3.org/2003/InkML">
+  <inkml:definitions>
+    <inkml:context xml:id="ctx0">
+      <inkml:inkSource xml:id="inkSrc0">
+        <inkml:traceFormat>
+          <inkml:channel name="X" type="integer" min="-2.14748E9" max="2.14748E9" units="cm"/>
+          <inkml:channel name="Y" type="integer" min="-2.14748E9" max="2.14748E9" units="cm"/>
+          <inkml:channel name="F" type="integer" max="32767" units="dev"/>
+        </inkml:traceFormat>
+        <inkml:channelProperties>
+          <inkml:channelProperty channel="X" name="resolution" value="1000" units="1/cm"/>
+          <inkml:channelProperty channel="Y" name="resolution" value="1000" units="1/cm"/>
+          <inkml:channelProperty channel="F" name="resolution" value="0" units="1/dev"/>
+        </inkml:channelProperties>
+      </inkml:inkSource>
+      <inkml:timestamp xml:id="ts0" timeString="2022-04-14T08:24:14.606"/>
+    </inkml:context>
+    <inkml:brush xml:id="br0">
+      <inkml:brushProperty name="width" value="0.05" units="cm"/>
+      <inkml:brushProperty name="height" value="0.05" units="cm"/>
+      <inkml:brushProperty name="color" value="#E71224"/>
+    </inkml:brush>
+  </inkml:definitions>
+  <inkml:trace contextRef="#ctx0" brushRef="#br0">1 615 6953,'0'0'1536,"0"0"-1536,0 0-280,0 0 88,0 0 136,3-3-40,0 3-376,1-2-776,-1 2-2937</inkml:trace>
+  <inkml:trace contextRef="#ctx0" brushRef="#br0" timeOffset="287.516">1 630 6769</inkml:trace>
+  <inkml:trace contextRef="#ctx0" brushRef="#br0" timeOffset="776.288">1 631 6769,'10'-4'767,"2"-1"131,-1 3 5198,4 27-5659,10 32 60,-6-12-452,2 0-1,1-1 1,3-2 0,17 24-45,-7-31-145,-34-33 151,-2-122 378,-2 25-505,5 1 0,13-89 121,11 60 186,-9 157-3979,-11-9 811</inkml:trace>
+  <inkml:trace contextRef="#ctx0" brushRef="#br0" timeOffset="1407.206">428 876 13394,'0'0'2637,"0"0"-1900,0 0-795,0 0-9,0 0 36,0 0-43,2 14 4,26 117-83,-26-128 152,-1-1 0,1 0 0,0-1 0,0 1 0,0 0 0,0 0 0,0-1 0,0 1 0,1-1 0,-1 0 0,0 0 1,1 0-1,-1 0 0,1 0 0,-1 0 0,1-1 0,-1 1 0,1-1 0,-1 1 0,1-1 0,0 0 0,-1 0 0,1-1 0,0 1 0,-1 0 0,1-1 0,-1 1 0,1-1 0,-1 0 0,1 0 0,-1 0 0,0 0 0,1-1 0,-1 1 1,0 0-1,0-1 0,0 0 0,0 1 0,0-1 0,0 0 0,0 0 0,-1 0 0,1 0 0,-1 0 0,1-1 0,-1 1 1,14-11-381,-1 0 0,-1 0 0,0-1 0,-1-1 0,0 0 0,-1 0 0,-1-1 0,0-1 0,-2 0 0,0 0 0,0-1 0,-2 0 0,0 0 0,-1 0 0,-1-1 0,2-18 381,-7 36 80,0 0 0,0 0-1,-1 0 1,1 0 0,0 1 0,0-1-1,0 0 1,-1 1 0,1-1-1,0 1 1,0-1 0,-1 1 0,1-1-1,-1 1 1,1 0 0,0 0-1,-1 0 1,1 0 0,-1 0 0,1 0-1,0 0 1,-1 0 0,1 0-1,0 1 1,-1-1 0,1 1 0,0-1-1,-1 1 1,1-1 0,0 1-1,0 0 1,-1 0 0,1-1 0,0 1-1,0 0 1,0 0 0,0 0-1,0 0 1,0 0 0,1 0 0,-1 1-1,-1 0-79,-3 4 184,-1 1 0,1-1 0,0 1-1,0 1 1,1-1 0,0 0-1,0 1 1,1 0 0,0 0 0,0 0-1,1 0 1,0 1 0,0-1 0,1 1-1,0-1 1,1 1 0,0-1-1,0 2-183,0-5 0,1 1 0,-1-1 0,2 1 0,-1-1 0,0 1 0,1-1 0,0 0-1,0 0 1,0 0 0,1 0 0,0 0 0,0 0 0,0-1 0,0 1 0,1-1-1,0 0 1,0 0 0,0 0 0,0-1 0,1 0 0,-1 1 0,1-1 0,0-1-1,0 1 1,0-1 0,0 0 0,4 1 0,-3 0-126,0-1 0,-1-1 0,1 1 0,0-1 1,0 0-1,0-1 0,0 1 0,0-1 0,0 0 0,0 0 0,0-1 0,0 0 0,0 0 0,0-1 0,-1 1 1,1-1-1,0 0 0,-1-1 0,1 1 0,-1-1 0,0 0 0,0-1 0,0 1 0,0-1 0,1-1 126,54-85-4704,-36 46 914</inkml:trace>
+  <inkml:trace contextRef="#ctx0" brushRef="#br0" timeOffset="1663.423">965 346 11642,'0'0'2722,"0"0"-1628,0 0-777,0 0-81,-1 20 151,-8 138 267,14-75-540,3-1-1,3 0 0,18 61-113,-20-115-81,-1 1-906,-6-11-5537,-2-24-1100</inkml:trace>
+  <inkml:trace contextRef="#ctx0" brushRef="#br0" timeOffset="1876.308">955 743 9402,'0'0'6393,"0"0"-5489,0 0-520,0 0-240,0 0 400,36-11-80,-6 1-336,-1 2 128,0-2-256,1 2-264,2 5-640,-12 1-1296,-4 2-6154</inkml:trace>
+  <inkml:trace contextRef="#ctx0" brushRef="#br0" timeOffset="2207.559">224 676 14243,'0'0'3888,"0"0"-3640,0 0-128,0 0-16,0 0 57,0 0 143,0 0-304,0 0-64,10-26-16,-6 26-537,2 0-527,1 0-1648,-7 0-6018</inkml:trace>
+  <inkml:trace contextRef="#ctx0" brushRef="#br0" timeOffset="2832.498">448 635 13018,'0'0'3057,"0"0"-2249,0 0-592,0 0-216,0 0 0,0 0-1096,0 0-1633,10-6-1528</inkml:trace>
+  <inkml:trace contextRef="#ctx0" brushRef="#br0" timeOffset="3212.099">610 499 16755,'0'0'1850,"0"0"-1312,0 0-502,8-17-182,26-51-143,28 0-927,-51 86 1284,-7-12-200,26 32 219,-7-25-3161,-22-13-26,-1-3-2452</inkml:trace>
+  <inkml:trace contextRef="#ctx0" brushRef="#br0" timeOffset="3415.494">752 0 14835,'0'0'4233,"0"0"-3841,0 0-216,0 0-176,0 0-184,0 0-272,20 68-369,-4-24-727,-3 0-6970</inkml:trace>
+  <inkml:trace contextRef="#ctx0" brushRef="#br0" timeOffset="3794.333">1283 20 16315,'0'0'1360,"0"0"-1304,-20 89-40,17-40-16,3 13 0,0 9-160,0 2-192,3 5 192,7-6 80,0-4 48,3-6-144,-6-7-288,2-11 8,1-10-360,0-5-569,0-14-951,-4-7-849</inkml:trace>
+  <inkml:trace contextRef="#ctx0" brushRef="#br0" timeOffset="4687.835">1646 407 15187,'0'0'1739,"0"0"-950,0 0-486,0 0-133,-17 7-131,-53 26-22,65-29 23,0-1 0,1 1-1,-1 0 1,1 0-1,0 0 1,0 1 0,0-1-1,1 1 1,-1 0-1,1 0 1,0 0 0,1 0-1,-1 1 1,1-1-1,0 1 1,1-1 0,-1 1-1,1 1-39,0-4 35,-1 1-61,0-1 1,0 1-1,1 0 0,-1 0 1,1 0-1,0 0 0,0 0 0,0 0 1,1 0-1,-1 0 0,1 0 1,0 0-1,0 0 0,1 1 1,-1-1-1,1 0 0,0 0 1,0 0-1,0 0 0,0 0 0,1 0 1,0-1-1,0 1 0,0 0 1,0-1-1,0 1 0,1-1 1,-1 0-1,1 0 0,0 0 1,0 0-1,0 0 0,1-1 1,-1 0-1,1 1 0,-1-1 0,1 0 1,0-1-1,-1 1 0,3 0 26,-2-2-132,-1-1 0,1 1 0,0-1-1,0 0 1,0 0 0,0 0 0,-1 0-1,1-1 1,-1 1 0,1-1 0,-1 0-1,0 0 1,1 0 0,-1-1 0,0 1-1,0-1 1,-1 0 0,1 1 0,0-1-1,-1 0 1,0-1 0,0 1 0,0 0-1,0-1 1,0 1 0,-1-1 0,1 0-1,-1 1 1,1-5 132,12-73 3477,4 125-1740,-14-34-1705,35 60-375,-38-69 237,0 0 0,0 0 0,0 0 0,0 0 0,1 0-1,-1-1 1,0 1 0,0 0 0,0-1 0,1 1 0,-1-1 0,0 1 0,1-1 0,-1 0 0,1 0 0,-1 1 0,0-1 0,1 0 0,-1 0-1,0 0 1,1 0 0,-1-1 0,1 1 0,-1 0 0,0-1 0,1 1 0,-1-1 0,0 1 0,0-1 0,1 1 0,-1-1 0,0 0 0,0 0-1,0 0 107,6-6-874,-1 0-1,0 0 0,-1-1 0,0 0 0,0 0 0,-1 0 0,0-1 0,0 1 0,-1-1 0,0 0 0,1-6 875,5-11-2246,-3 6 2081,3-10 2763,-2 17 4454,-6 13-4484,-1 0-646,0 0-641,7 32 272,19 93-1389,-18-121-2332,-4-26-975,-3-5-3177</inkml:trace>
+  <inkml:trace contextRef="#ctx0" brushRef="#br0" timeOffset="5490.329">1871 82 15443,'0'0'4497,"0"0"-3953,0 0 40,0 0-488,0 0-96,0 0-1032,0 0-1001,-29 104-4544</inkml:trace>
+  <inkml:trace contextRef="#ctx0" brushRef="#br0" timeOffset="5491.329">1728 888 18403,'0'0'2833,"0"0"-2105,0 0-504,0 0-224,0 0-704,0 0-1600,0 0-6330</inkml:trace>
+</inkml:ink>
+</file>
+
+<file path=word/ink/ink4.xml><?xml version="1.0" encoding="utf-8"?>
+<inkml:ink xmlns:inkml="http://www.w3.org/2003/InkML">
+  <inkml:definitions>
+    <inkml:context xml:id="ctx0">
+      <inkml:inkSource xml:id="inkSrc0">
+        <inkml:traceFormat>
+          <inkml:channel name="X" type="integer" min="-2.14748E9" max="2.14748E9" units="cm"/>
+          <inkml:channel name="Y" type="integer" min="-2.14748E9" max="2.14748E9" units="cm"/>
+          <inkml:channel name="F" type="integer" max="32767" units="dev"/>
+        </inkml:traceFormat>
+        <inkml:channelProperties>
+          <inkml:channelProperty channel="X" name="resolution" value="1000" units="1/cm"/>
+          <inkml:channelProperty channel="Y" name="resolution" value="1000" units="1/cm"/>
+          <inkml:channelProperty channel="F" name="resolution" value="0" units="1/dev"/>
+        </inkml:channelProperties>
+      </inkml:inkSource>
+      <inkml:timestamp xml:id="ts0" timeString="2022-04-14T08:24:26.436"/>
+    </inkml:context>
+    <inkml:brush xml:id="br0">
+      <inkml:brushProperty name="width" value="0.05" units="cm"/>
+      <inkml:brushProperty name="height" value="0.05" units="cm"/>
+      <inkml:brushProperty name="color" value="#E71224"/>
+    </inkml:brush>
+  </inkml:definitions>
+  <inkml:trace contextRef="#ctx0" brushRef="#br0">1 1 17707,'0'0'3729,"0"0"-3729,0 0-168,0 0 168,0 0 296,163 23 72,-52-12-120,29-4-248,4 4-128,-23-3-744,-17 5-656,-42 2-649,-23 1-4360</inkml:trace>
+</inkml:ink>
+</file>
+
+<file path=word/ink/ink5.xml><?xml version="1.0" encoding="utf-8"?>
+<inkml:ink xmlns:inkml="http://www.w3.org/2003/InkML">
+  <inkml:definitions>
+    <inkml:context xml:id="ctx0">
+      <inkml:inkSource xml:id="inkSrc0">
+        <inkml:traceFormat>
+          <inkml:channel name="X" type="integer" min="-2.14748E9" max="2.14748E9" units="cm"/>
+          <inkml:channel name="Y" type="integer" min="-2.14748E9" max="2.14748E9" units="cm"/>
+          <inkml:channel name="F" type="integer" max="32767" units="dev"/>
+        </inkml:traceFormat>
+        <inkml:channelProperties>
+          <inkml:channelProperty channel="X" name="resolution" value="1000" units="1/cm"/>
+          <inkml:channelProperty channel="Y" name="resolution" value="1000" units="1/cm"/>
+          <inkml:channelProperty channel="F" name="resolution" value="0" units="1/dev"/>
+        </inkml:channelProperties>
+      </inkml:inkSource>
+      <inkml:timestamp xml:id="ts0" timeString="2022-04-14T08:24:10.774"/>
+    </inkml:context>
+    <inkml:brush xml:id="br0">
+      <inkml:brushProperty name="width" value="0.05" units="cm"/>
+      <inkml:brushProperty name="height" value="0.05" units="cm"/>
+      <inkml:brushProperty name="color" value="#E71224"/>
+    </inkml:brush>
+  </inkml:definitions>
+  <inkml:trace contextRef="#ctx0" brushRef="#br0">10 53 14995,'0'0'2316,"0"0"-1295,0 0-711,0 0-111,0 0 381,-4 0-126,-1 0 101,39 6-12,33 6-328,0-2 0,1-4 0,0-2-1,0-3 1,6-4-215,-23 3 29,374-42 157,-172 9-196,30 20-2249,-283 15-1954,-3 1-1045</inkml:trace>
+</inkml:ink>
+</file>
+
+<file path=word/ink/ink6.xml><?xml version="1.0" encoding="utf-8"?>
+<inkml:ink xmlns:inkml="http://www.w3.org/2003/InkML">
+  <inkml:definitions>
+    <inkml:context xml:id="ctx0">
+      <inkml:inkSource xml:id="inkSrc0">
+        <inkml:traceFormat>
+          <inkml:channel name="X" type="integer" min="-2.14748E9" max="2.14748E9" units="cm"/>
+          <inkml:channel name="Y" type="integer" min="-2.14748E9" max="2.14748E9" units="cm"/>
+          <inkml:channel name="F" type="integer" max="32767" units="dev"/>
+        </inkml:traceFormat>
+        <inkml:channelProperties>
+          <inkml:channelProperty channel="X" name="resolution" value="1000" units="1/cm"/>
+          <inkml:channelProperty channel="Y" name="resolution" value="1000" units="1/cm"/>
+          <inkml:channelProperty channel="F" name="resolution" value="0" units="1/dev"/>
+        </inkml:channelProperties>
+      </inkml:inkSource>
+      <inkml:timestamp xml:id="ts0" timeString="2022-04-14T08:23:36.034"/>
+    </inkml:context>
+    <inkml:brush xml:id="br0">
+      <inkml:brushProperty name="width" value="0.05" units="cm"/>
+      <inkml:brushProperty name="height" value="0.05" units="cm"/>
+      <inkml:brushProperty name="color" value="#E71224"/>
+    </inkml:brush>
+  </inkml:definitions>
+  <inkml:trace contextRef="#ctx0" brushRef="#br0">1 1240 12410,'0'0'5152,"0"0"-3425,39 7-373,202 81-917,-206-80-1279,-21-7-3555,-14-10-973,-3-1 780</inkml:trace>
+  <inkml:trace contextRef="#ctx0" brushRef="#br0" timeOffset="263.661">309 1098 13298,'0'0'3896,"0"0"-2634,0 0-1016,0 0-87,0 0-101,0 0-1,-9 17-38,-57 122 54,-9 21-1905,65-148 118,3-8-2366</inkml:trace>
+  <inkml:trace contextRef="#ctx0" brushRef="#br0" timeOffset="1875.631">223 94 9674,'0'0'1597,"0"0"-898,0 0-286,0 0 91,-3-12 4647,-13 74-5027,25 128 166,-5 259-162,-1 178 1480,-3-627-1760,0-8-888,0-54-1896,0 31-698</inkml:trace>
+  <inkml:trace contextRef="#ctx0" brushRef="#br0" timeOffset="2687.756">58 174 5657,'0'0'5925,"0"0"-4082,0 0-1176,0 0-137,0 0 27,0 0-64,-3 1-113,-11 13 2017,14-13-1963,0-1-126,0 0 6,0 0-18,0 0 31,0 0-59,0 0-87,49-32 271,-26 14-515,-1-1 1,-1-1-1,0-1 0,-2-1 0,0 0 0,6-13 63,-24 34-2,0 1-1,0 0 1,0 0 0,0 0 0,0 0-1,-1 0 1,1 1 0,0-1 0,0 0-1,0 0 1,0 0 0,-1 1 0,1-1-1,0 0 1,0 1 0,-1-1-1,1 1 1,0-1 0,-1 1 0,1-1-1,0 1 1,-1-1 0,1 1 0,-1 0-1,1-1 1,-1 1 0,1 0 0,-1 0-1,1-1 1,-1 1 0,0 0 0,1 0-1,-1 0 1,0-1 0,0 1-1,0 0 1,1 0 0,-1 0 0,0 0-1,0-1 1,0 1 0,-1 0 2,2 0 7,38 76 404,21 49-3313,-52-100 80</inkml:trace>
+</inkml:ink>
+</file>
+
 <file path=word/theme/theme1.xml><?xml version="1.0" encoding="utf-8"?>
 <a:theme xmlns:a="http://schemas.openxmlformats.org/drawingml/2006/main" name="Office Theme">
   <a:themeElements>
@@ -48023,7 +49382,7 @@
 </file>
 
 <file path=customXml/itemProps1.xml><?xml version="1.0" encoding="utf-8"?>
-<ds:datastoreItem xmlns:ds="http://schemas.openxmlformats.org/officeDocument/2006/customXml" ds:itemID="{823ADC06-BF0B-4573-B347-3ACED7201ADE}">
+<ds:datastoreItem xmlns:ds="http://schemas.openxmlformats.org/officeDocument/2006/customXml" ds:itemID="{65C2DF75-CBF0-43DB-8481-DE7CEE75EA56}">
   <ds:schemaRefs>
     <ds:schemaRef ds:uri="http://schemas.openxmlformats.org/officeDocument/2006/bibliography"/>
   </ds:schemaRefs>

</xml_diff>